<commit_message>
Using OADate for ListObject databinding.
</commit_message>
<xml_diff>
--- a/Solution2010/tasks projeto.docx
+++ b/Solution2010/tasks projeto.docx
@@ -119,6 +119,24 @@
         </w:numPr>
         <w:rPr>
           <w:sz w:val="18"/>
+        </w:rPr>
+      </w:pPr>
+      <w:r>
+        <w:rPr>
+          <w:sz w:val="18"/>
+        </w:rPr>
+        <w:t>Colocar código no github</w:t>
+      </w:r>
+    </w:p>
+    <w:p>
+      <w:pPr>
+        <w:pStyle w:val="ListParagraph"/>
+        <w:numPr>
+          <w:ilvl w:val="0"/>
+          <w:numId w:val="7"/>
+        </w:numPr>
+        <w:rPr>
+          <w:sz w:val="18"/>
           <w:highlight w:val="yellow"/>
         </w:rPr>
       </w:pPr>
@@ -127,50 +145,30 @@
           <w:sz w:val="18"/>
           <w:highlight w:val="yellow"/>
         </w:rPr>
-        <w:t>Colocar código no github</w:t>
-      </w:r>
-    </w:p>
-    <w:p>
-      <w:pPr>
-        <w:pStyle w:val="ListParagraph"/>
-        <w:numPr>
-          <w:ilvl w:val="0"/>
-          <w:numId w:val="7"/>
-        </w:numPr>
+        <w:t>Criar post inaugural</w:t>
+      </w:r>
+      <w:r>
         <w:rPr>
           <w:sz w:val="18"/>
           <w:highlight w:val="yellow"/>
         </w:rPr>
-      </w:pPr>
-      <w:r>
+        <w:t xml:space="preserve"> em inglês</w:t>
+      </w:r>
+    </w:p>
+    <w:p>
+      <w:pPr>
+        <w:pStyle w:val="ListParagraph"/>
+        <w:numPr>
+          <w:ilvl w:val="0"/>
+          <w:numId w:val="7"/>
+        </w:numPr>
         <w:rPr>
           <w:sz w:val="18"/>
           <w:highlight w:val="yellow"/>
         </w:rPr>
-        <w:t>Criar post inaugural</w:t>
-      </w:r>
-      <w:r>
-        <w:rPr>
-          <w:sz w:val="18"/>
-          <w:highlight w:val="yellow"/>
-        </w:rPr>
-        <w:t xml:space="preserve"> em inglês</w:t>
-      </w:r>
+      </w:pPr>
       <w:bookmarkStart w:id="0" w:name="_GoBack"/>
       <w:bookmarkEnd w:id="0"/>
-    </w:p>
-    <w:p>
-      <w:pPr>
-        <w:pStyle w:val="ListParagraph"/>
-        <w:numPr>
-          <w:ilvl w:val="0"/>
-          <w:numId w:val="7"/>
-        </w:numPr>
-        <w:rPr>
-          <w:sz w:val="18"/>
-          <w:highlight w:val="yellow"/>
-        </w:rPr>
-      </w:pPr>
       <w:r>
         <w:rPr>
           <w:sz w:val="18"/>
@@ -3401,7 +3399,7 @@
 </file>
 
 <file path=customXml/itemProps1.xml><?xml version="1.0" encoding="utf-8"?>
-<ds:datastoreItem xmlns:ds="http://schemas.openxmlformats.org/officeDocument/2006/customXml" ds:itemID="{CB5C25E6-1BA9-47D3-BBDB-FA2FB3A0EE77}">
+<ds:datastoreItem xmlns:ds="http://schemas.openxmlformats.org/officeDocument/2006/customXml" ds:itemID="{C4F3F0EF-D044-4DBB-8901-1582A090AA92}">
   <ds:schemaRefs>
     <ds:schemaRef ds:uri="http://schemas.openxmlformats.org/officeDocument/2006/bibliography"/>
   </ds:schemaRefs>

</xml_diff>

<commit_message>
Fixed some little issues; added Account entity.
</commit_message>
<xml_diff>
--- a/Solution2010/tasks projeto.docx
+++ b/Solution2010/tasks projeto.docx
@@ -107,73 +107,111 @@
         <w:rPr>
           <w:sz w:val="18"/>
         </w:rPr>
-        <w:t>Organizar os diversos comandos da aplicação em Commands e Command Handlers</w:t>
-      </w:r>
-    </w:p>
-    <w:p>
-      <w:pPr>
-        <w:pStyle w:val="ListParagraph"/>
-        <w:numPr>
-          <w:ilvl w:val="0"/>
-          <w:numId w:val="7"/>
-        </w:numPr>
-        <w:rPr>
-          <w:sz w:val="18"/>
-        </w:rPr>
-      </w:pPr>
-      <w:r>
-        <w:rPr>
-          <w:sz w:val="18"/>
-        </w:rPr>
-        <w:t>Colocar código no github</w:t>
-      </w:r>
-    </w:p>
-    <w:p>
-      <w:pPr>
-        <w:pStyle w:val="ListParagraph"/>
-        <w:numPr>
-          <w:ilvl w:val="0"/>
-          <w:numId w:val="7"/>
-        </w:numPr>
-        <w:rPr>
-          <w:sz w:val="18"/>
-          <w:highlight w:val="yellow"/>
-        </w:rPr>
-      </w:pPr>
-      <w:r>
-        <w:rPr>
-          <w:sz w:val="18"/>
-          <w:highlight w:val="yellow"/>
-        </w:rPr>
-        <w:t>Criar post inaugural</w:t>
-      </w:r>
-      <w:r>
-        <w:rPr>
-          <w:sz w:val="18"/>
-          <w:highlight w:val="yellow"/>
-        </w:rPr>
-        <w:t xml:space="preserve"> em inglês</w:t>
-      </w:r>
-    </w:p>
-    <w:p>
-      <w:pPr>
-        <w:pStyle w:val="ListParagraph"/>
-        <w:numPr>
-          <w:ilvl w:val="0"/>
-          <w:numId w:val="7"/>
-        </w:numPr>
-        <w:rPr>
-          <w:sz w:val="18"/>
-          <w:highlight w:val="yellow"/>
-        </w:rPr>
-      </w:pPr>
+        <w:t>Esconder e mostrar colunas avançadas</w:t>
+      </w:r>
+    </w:p>
+    <w:p>
+      <w:pPr>
+        <w:pStyle w:val="ListParagraph"/>
+        <w:numPr>
+          <w:ilvl w:val="0"/>
+          <w:numId w:val="7"/>
+        </w:numPr>
+        <w:rPr>
+          <w:sz w:val="18"/>
+        </w:rPr>
+      </w:pPr>
+      <w:r>
+        <w:rPr>
+          <w:sz w:val="18"/>
+        </w:rPr>
+        <w:t>Acho que as entidades Income e Expense podem ser uma coisa única.</w:t>
+      </w:r>
       <w:bookmarkStart w:id="0" w:name="_GoBack"/>
       <w:bookmarkEnd w:id="0"/>
-      <w:r>
+    </w:p>
+    <w:p>
+      <w:pPr>
+        <w:pStyle w:val="ListParagraph"/>
+        <w:numPr>
+          <w:ilvl w:val="0"/>
+          <w:numId w:val="7"/>
+        </w:numPr>
+        <w:rPr>
+          <w:sz w:val="18"/>
+        </w:rPr>
+      </w:pPr>
+      <w:r>
+        <w:rPr>
+          <w:sz w:val="18"/>
+        </w:rPr>
+        <w:t>Organizar os diversos comandos da aplicação em Commands e Command Handlers</w:t>
+      </w:r>
+    </w:p>
+    <w:p>
+      <w:pPr>
+        <w:pStyle w:val="ListParagraph"/>
+        <w:numPr>
+          <w:ilvl w:val="0"/>
+          <w:numId w:val="7"/>
+        </w:numPr>
+        <w:rPr>
+          <w:strike/>
+          <w:sz w:val="18"/>
+        </w:rPr>
+      </w:pPr>
+      <w:r>
+        <w:rPr>
+          <w:strike/>
+          <w:sz w:val="18"/>
+        </w:rPr>
+        <w:t>Colocar código no github</w:t>
+      </w:r>
+    </w:p>
+    <w:p>
+      <w:pPr>
+        <w:pStyle w:val="ListParagraph"/>
+        <w:numPr>
+          <w:ilvl w:val="0"/>
+          <w:numId w:val="7"/>
+        </w:numPr>
+        <w:rPr>
+          <w:strike/>
+          <w:sz w:val="18"/>
+        </w:rPr>
+      </w:pPr>
+      <w:r>
+        <w:rPr>
+          <w:strike/>
+          <w:sz w:val="18"/>
+        </w:rPr>
+        <w:t>Criar post inaugural</w:t>
+      </w:r>
+      <w:r>
+        <w:rPr>
+          <w:strike/>
+          <w:sz w:val="18"/>
+        </w:rPr>
+        <w:t xml:space="preserve"> em inglês</w:t>
+      </w:r>
+    </w:p>
+    <w:p>
+      <w:pPr>
+        <w:pStyle w:val="ListParagraph"/>
+        <w:numPr>
+          <w:ilvl w:val="0"/>
+          <w:numId w:val="7"/>
+        </w:numPr>
         <w:rPr>
           <w:sz w:val="18"/>
           <w:highlight w:val="yellow"/>
         </w:rPr>
+      </w:pPr>
+      <w:r>
+        <w:rPr>
+          <w:sz w:val="18"/>
+          <w:highlight w:val="yellow"/>
+        </w:rPr>
         <w:t>Traduzir o código para inglês.</w:t>
       </w:r>
     </w:p>
@@ -736,6 +774,7 @@
           <w:strike/>
           <w:sz w:val="18"/>
         </w:rPr>
+        <w:lastRenderedPageBreak/>
         <w:t>Colocar o status de um lançamento como pendente ao abrir planilha, mostrando numa tela quais são as contas que vencem hoje e nos próximos dias.</w:t>
       </w:r>
     </w:p>
@@ -3399,7 +3438,7 @@
 </file>
 
 <file path=customXml/itemProps1.xml><?xml version="1.0" encoding="utf-8"?>
-<ds:datastoreItem xmlns:ds="http://schemas.openxmlformats.org/officeDocument/2006/customXml" ds:itemID="{C4F3F0EF-D044-4DBB-8901-1582A090AA92}">
+<ds:datastoreItem xmlns:ds="http://schemas.openxmlformats.org/officeDocument/2006/customXml" ds:itemID="{B761DD95-BF6D-477C-BAC9-3220E16704E4}">
   <ds:schemaRefs>
     <ds:schemaRef ds:uri="http://schemas.openxmlformats.org/officeDocument/2006/bibliography"/>
   </ds:schemaRefs>

</xml_diff>

<commit_message>
Correction of data types usage, fixing parsers and changing Main Resources to Lang to improve readability.
</commit_message>
<xml_diff>
--- a/Solution2010/tasks projeto.docx
+++ b/Solution2010/tasks projeto.docx
@@ -89,46 +89,64 @@
         <w:rPr>
           <w:sz w:val="18"/>
         </w:rPr>
-        <w:t xml:space="preserve">Criar comando para remover um lançamento em definitivo. </w:t>
-      </w:r>
-    </w:p>
-    <w:p>
-      <w:pPr>
-        <w:pStyle w:val="ListParagraph"/>
-        <w:numPr>
-          <w:ilvl w:val="0"/>
-          <w:numId w:val="7"/>
-        </w:numPr>
-        <w:rPr>
-          <w:sz w:val="18"/>
-        </w:rPr>
-      </w:pPr>
-      <w:r>
-        <w:rPr>
-          <w:sz w:val="18"/>
-        </w:rPr>
-        <w:t>Esconder e mostrar colunas avançadas</w:t>
-      </w:r>
-    </w:p>
-    <w:p>
-      <w:pPr>
-        <w:pStyle w:val="ListParagraph"/>
-        <w:numPr>
-          <w:ilvl w:val="0"/>
-          <w:numId w:val="7"/>
-        </w:numPr>
-        <w:rPr>
-          <w:sz w:val="18"/>
-        </w:rPr>
-      </w:pPr>
-      <w:r>
-        <w:rPr>
-          <w:sz w:val="18"/>
-        </w:rPr>
-        <w:t>Acho que as entidades Income e Expense podem ser uma coisa única.</w:t>
+        <w:t>Simplificar RangeUtil e Parse para só usar Value2</w:t>
       </w:r>
       <w:bookmarkStart w:id="0" w:name="_GoBack"/>
       <w:bookmarkEnd w:id="0"/>
+    </w:p>
+    <w:p>
+      <w:pPr>
+        <w:pStyle w:val="ListParagraph"/>
+        <w:numPr>
+          <w:ilvl w:val="0"/>
+          <w:numId w:val="7"/>
+        </w:numPr>
+        <w:rPr>
+          <w:sz w:val="18"/>
+        </w:rPr>
+      </w:pPr>
+      <w:r>
+        <w:rPr>
+          <w:sz w:val="18"/>
+        </w:rPr>
+        <w:t xml:space="preserve">Criar comando para remover um lançamento em definitivo. </w:t>
+      </w:r>
+    </w:p>
+    <w:p>
+      <w:pPr>
+        <w:pStyle w:val="ListParagraph"/>
+        <w:numPr>
+          <w:ilvl w:val="0"/>
+          <w:numId w:val="7"/>
+        </w:numPr>
+        <w:rPr>
+          <w:sz w:val="18"/>
+        </w:rPr>
+      </w:pPr>
+      <w:r>
+        <w:rPr>
+          <w:sz w:val="18"/>
+        </w:rPr>
+        <w:t>Esconder e mostrar colunas avançadas</w:t>
+      </w:r>
+    </w:p>
+    <w:p>
+      <w:pPr>
+        <w:pStyle w:val="ListParagraph"/>
+        <w:numPr>
+          <w:ilvl w:val="0"/>
+          <w:numId w:val="7"/>
+        </w:numPr>
+        <w:rPr>
+          <w:sz w:val="18"/>
+        </w:rPr>
+      </w:pPr>
+      <w:r>
+        <w:rPr>
+          <w:sz w:val="18"/>
+        </w:rPr>
+        <w:t>Acho que as entidades Income e Expense podem ser uma coisa única.</w:t>
+      </w:r>
     </w:p>
     <w:p>
       <w:pPr>
@@ -3438,7 +3456,7 @@
 </file>
 
 <file path=customXml/itemProps1.xml><?xml version="1.0" encoding="utf-8"?>
-<ds:datastoreItem xmlns:ds="http://schemas.openxmlformats.org/officeDocument/2006/customXml" ds:itemID="{B761DD95-BF6D-477C-BAC9-3220E16704E4}">
+<ds:datastoreItem xmlns:ds="http://schemas.openxmlformats.org/officeDocument/2006/customXml" ds:itemID="{D26A1C39-4B81-405D-A623-A001E41027CF}">
   <ds:schemaRefs>
     <ds:schemaRef ds:uri="http://schemas.openxmlformats.org/officeDocument/2006/bibliography"/>
   </ds:schemaRefs>

</xml_diff>

<commit_message>
Correcting bugs related to creation of new records.
</commit_message>
<xml_diff>
--- a/Solution2010/tasks projeto.docx
+++ b/Solution2010/tasks projeto.docx
@@ -25,11 +25,19 @@
           <w:sz w:val="18"/>
         </w:rPr>
       </w:pPr>
-      <w:r>
-        <w:rPr>
-          <w:sz w:val="18"/>
-        </w:rPr>
-        <w:t>Tasks imediatas</w:t>
+      <w:proofErr w:type="spellStart"/>
+      <w:r>
+        <w:rPr>
+          <w:sz w:val="18"/>
+        </w:rPr>
+        <w:t>Tasks</w:t>
+      </w:r>
+      <w:proofErr w:type="spellEnd"/>
+      <w:r>
+        <w:rPr>
+          <w:sz w:val="18"/>
+        </w:rPr>
+        <w:t xml:space="preserve"> imediatas</w:t>
       </w:r>
     </w:p>
     <w:p>
@@ -82,18 +90,38 @@
           <w:numId w:val="7"/>
         </w:numPr>
         <w:rPr>
-          <w:sz w:val="18"/>
-        </w:rPr>
-      </w:pPr>
-      <w:r>
-        <w:rPr>
-          <w:sz w:val="18"/>
-        </w:rPr>
-        <w:t>Simplificar RangeUtil e Parse para só usar Value2</w:t>
-      </w:r>
+          <w:strike/>
+          <w:sz w:val="18"/>
+        </w:rPr>
+      </w:pPr>
       <w:bookmarkStart w:id="0" w:name="_GoBack"/>
-      <w:bookmarkEnd w:id="0"/>
-    </w:p>
+      <w:r>
+        <w:rPr>
+          <w:strike/>
+          <w:sz w:val="18"/>
+        </w:rPr>
+        <w:t xml:space="preserve">Simplificar </w:t>
+      </w:r>
+      <w:proofErr w:type="spellStart"/>
+      <w:proofErr w:type="gramStart"/>
+      <w:r>
+        <w:rPr>
+          <w:strike/>
+          <w:sz w:val="18"/>
+        </w:rPr>
+        <w:t>RangeUtil</w:t>
+      </w:r>
+      <w:proofErr w:type="spellEnd"/>
+      <w:proofErr w:type="gramEnd"/>
+      <w:r>
+        <w:rPr>
+          <w:strike/>
+          <w:sz w:val="18"/>
+        </w:rPr>
+        <w:t xml:space="preserve"> e Parse para só usar Value2</w:t>
+      </w:r>
+    </w:p>
+    <w:bookmarkEnd w:id="0"/>
     <w:p>
       <w:pPr>
         <w:pStyle w:val="ListParagraph"/>
@@ -145,46 +173,119 @@
         <w:rPr>
           <w:sz w:val="18"/>
         </w:rPr>
-        <w:t>Acho que as entidades Income e Expense podem ser uma coisa única.</w:t>
-      </w:r>
-    </w:p>
-    <w:p>
-      <w:pPr>
-        <w:pStyle w:val="ListParagraph"/>
-        <w:numPr>
-          <w:ilvl w:val="0"/>
-          <w:numId w:val="7"/>
-        </w:numPr>
-        <w:rPr>
-          <w:sz w:val="18"/>
-        </w:rPr>
-      </w:pPr>
-      <w:r>
-        <w:rPr>
-          <w:sz w:val="18"/>
-        </w:rPr>
-        <w:t>Organizar os diversos comandos da aplicação em Commands e Command Handlers</w:t>
-      </w:r>
-    </w:p>
-    <w:p>
-      <w:pPr>
-        <w:pStyle w:val="ListParagraph"/>
-        <w:numPr>
-          <w:ilvl w:val="0"/>
-          <w:numId w:val="7"/>
-        </w:numPr>
-        <w:rPr>
-          <w:strike/>
-          <w:sz w:val="18"/>
-        </w:rPr>
-      </w:pPr>
-      <w:r>
-        <w:rPr>
-          <w:strike/>
-          <w:sz w:val="18"/>
-        </w:rPr>
-        <w:t>Colocar código no github</w:t>
-      </w:r>
+        <w:t xml:space="preserve">Acho que as entidades </w:t>
+      </w:r>
+      <w:proofErr w:type="spellStart"/>
+      <w:r>
+        <w:rPr>
+          <w:sz w:val="18"/>
+        </w:rPr>
+        <w:t>Income</w:t>
+      </w:r>
+      <w:proofErr w:type="spellEnd"/>
+      <w:r>
+        <w:rPr>
+          <w:sz w:val="18"/>
+        </w:rPr>
+        <w:t xml:space="preserve"> e </w:t>
+      </w:r>
+      <w:proofErr w:type="spellStart"/>
+      <w:r>
+        <w:rPr>
+          <w:sz w:val="18"/>
+        </w:rPr>
+        <w:t>Expense</w:t>
+      </w:r>
+      <w:proofErr w:type="spellEnd"/>
+      <w:r>
+        <w:rPr>
+          <w:sz w:val="18"/>
+        </w:rPr>
+        <w:t xml:space="preserve"> podem ser uma coisa única.</w:t>
+      </w:r>
+    </w:p>
+    <w:p>
+      <w:pPr>
+        <w:pStyle w:val="ListParagraph"/>
+        <w:numPr>
+          <w:ilvl w:val="0"/>
+          <w:numId w:val="7"/>
+        </w:numPr>
+        <w:rPr>
+          <w:sz w:val="18"/>
+        </w:rPr>
+      </w:pPr>
+      <w:r>
+        <w:rPr>
+          <w:sz w:val="18"/>
+        </w:rPr>
+        <w:t xml:space="preserve">Organizar os diversos comandos da aplicação em </w:t>
+      </w:r>
+      <w:proofErr w:type="spellStart"/>
+      <w:r>
+        <w:rPr>
+          <w:sz w:val="18"/>
+        </w:rPr>
+        <w:t>Commands</w:t>
+      </w:r>
+      <w:proofErr w:type="spellEnd"/>
+      <w:r>
+        <w:rPr>
+          <w:sz w:val="18"/>
+        </w:rPr>
+        <w:t xml:space="preserve"> e </w:t>
+      </w:r>
+      <w:proofErr w:type="spellStart"/>
+      <w:r>
+        <w:rPr>
+          <w:sz w:val="18"/>
+        </w:rPr>
+        <w:t>Command</w:t>
+      </w:r>
+      <w:proofErr w:type="spellEnd"/>
+      <w:r>
+        <w:rPr>
+          <w:sz w:val="18"/>
+        </w:rPr>
+        <w:t xml:space="preserve"> </w:t>
+      </w:r>
+      <w:proofErr w:type="spellStart"/>
+      <w:r>
+        <w:rPr>
+          <w:sz w:val="18"/>
+        </w:rPr>
+        <w:t>Handlers</w:t>
+      </w:r>
+      <w:proofErr w:type="spellEnd"/>
+    </w:p>
+    <w:p>
+      <w:pPr>
+        <w:pStyle w:val="ListParagraph"/>
+        <w:numPr>
+          <w:ilvl w:val="0"/>
+          <w:numId w:val="7"/>
+        </w:numPr>
+        <w:rPr>
+          <w:strike/>
+          <w:sz w:val="18"/>
+        </w:rPr>
+      </w:pPr>
+      <w:r>
+        <w:rPr>
+          <w:strike/>
+          <w:sz w:val="18"/>
+        </w:rPr>
+        <w:t xml:space="preserve">Colocar código no </w:t>
+      </w:r>
+      <w:proofErr w:type="spellStart"/>
+      <w:r>
+        <w:rPr>
+          <w:strike/>
+          <w:sz w:val="18"/>
+        </w:rPr>
+        <w:t>github</w:t>
+      </w:r>
+      <w:proofErr w:type="spellEnd"/>
     </w:p>
     <w:p>
       <w:pPr>
@@ -250,8 +351,42 @@
           <w:strike/>
           <w:sz w:val="18"/>
         </w:rPr>
-        <w:t>Cadastrar resources padrão e pt-br</w:t>
-      </w:r>
+        <w:t xml:space="preserve">Cadastrar </w:t>
+      </w:r>
+      <w:proofErr w:type="spellStart"/>
+      <w:r>
+        <w:rPr>
+          <w:strike/>
+          <w:sz w:val="18"/>
+        </w:rPr>
+        <w:t>resources</w:t>
+      </w:r>
+      <w:proofErr w:type="spellEnd"/>
+      <w:r>
+        <w:rPr>
+          <w:strike/>
+          <w:sz w:val="18"/>
+        </w:rPr>
+        <w:t xml:space="preserve"> padrão e </w:t>
+      </w:r>
+      <w:proofErr w:type="spellStart"/>
+      <w:proofErr w:type="gramStart"/>
+      <w:r>
+        <w:rPr>
+          <w:strike/>
+          <w:sz w:val="18"/>
+        </w:rPr>
+        <w:t>pt</w:t>
+      </w:r>
+      <w:proofErr w:type="gramEnd"/>
+      <w:r>
+        <w:rPr>
+          <w:strike/>
+          <w:sz w:val="18"/>
+        </w:rPr>
+        <w:t>-br</w:t>
+      </w:r>
+      <w:proofErr w:type="spellEnd"/>
     </w:p>
     <w:p>
       <w:pPr>
@@ -270,8 +405,17 @@
           <w:strike/>
           <w:sz w:val="18"/>
         </w:rPr>
-        <w:t>Associar textos com nomes de coluna aos resources</w:t>
-      </w:r>
+        <w:t xml:space="preserve">Associar textos com nomes de coluna aos </w:t>
+      </w:r>
+      <w:proofErr w:type="spellStart"/>
+      <w:r>
+        <w:rPr>
+          <w:strike/>
+          <w:sz w:val="18"/>
+        </w:rPr>
+        <w:t>resources</w:t>
+      </w:r>
+      <w:proofErr w:type="spellEnd"/>
     </w:p>
     <w:p>
       <w:pPr>
@@ -377,8 +521,19 @@
           <w:strike/>
           <w:sz w:val="18"/>
         </w:rPr>
-        <w:t>Referenciar projetos de uma mesma dll</w:t>
-      </w:r>
+        <w:t xml:space="preserve">Referenciar projetos de uma mesma </w:t>
+      </w:r>
+      <w:proofErr w:type="spellStart"/>
+      <w:proofErr w:type="gramStart"/>
+      <w:r>
+        <w:rPr>
+          <w:strike/>
+          <w:sz w:val="18"/>
+        </w:rPr>
+        <w:t>dll</w:t>
+      </w:r>
+      <w:proofErr w:type="spellEnd"/>
+      <w:proofErr w:type="gramEnd"/>
     </w:p>
     <w:p>
       <w:pPr>
@@ -415,28 +570,67 @@
         <w:rPr>
           <w:sz w:val="18"/>
         </w:rPr>
-        <w:t>Configurar globalization para WPF também</w:t>
-      </w:r>
-    </w:p>
-    <w:p>
-      <w:pPr>
-        <w:pStyle w:val="ListParagraph"/>
-        <w:numPr>
-          <w:ilvl w:val="0"/>
-          <w:numId w:val="7"/>
-        </w:numPr>
-        <w:rPr>
-          <w:strike/>
-          <w:sz w:val="18"/>
-        </w:rPr>
-      </w:pPr>
-      <w:r>
-        <w:rPr>
-          <w:strike/>
-          <w:sz w:val="18"/>
-        </w:rPr>
-        <w:t>Tratar drag de células dentro do list</w:t>
-      </w:r>
+        <w:t xml:space="preserve">Configurar </w:t>
+      </w:r>
+      <w:proofErr w:type="spellStart"/>
+      <w:r>
+        <w:rPr>
+          <w:sz w:val="18"/>
+        </w:rPr>
+        <w:t>globalization</w:t>
+      </w:r>
+      <w:proofErr w:type="spellEnd"/>
+      <w:r>
+        <w:rPr>
+          <w:sz w:val="18"/>
+        </w:rPr>
+        <w:t xml:space="preserve"> para WPF também</w:t>
+      </w:r>
+    </w:p>
+    <w:p>
+      <w:pPr>
+        <w:pStyle w:val="ListParagraph"/>
+        <w:numPr>
+          <w:ilvl w:val="0"/>
+          <w:numId w:val="7"/>
+        </w:numPr>
+        <w:rPr>
+          <w:strike/>
+          <w:sz w:val="18"/>
+        </w:rPr>
+      </w:pPr>
+      <w:r>
+        <w:rPr>
+          <w:strike/>
+          <w:sz w:val="18"/>
+        </w:rPr>
+        <w:t xml:space="preserve">Tratar </w:t>
+      </w:r>
+      <w:proofErr w:type="spellStart"/>
+      <w:r>
+        <w:rPr>
+          <w:strike/>
+          <w:sz w:val="18"/>
+        </w:rPr>
+        <w:t>drag</w:t>
+      </w:r>
+      <w:proofErr w:type="spellEnd"/>
+      <w:r>
+        <w:rPr>
+          <w:strike/>
+          <w:sz w:val="18"/>
+        </w:rPr>
+        <w:t xml:space="preserve"> de células dentro do </w:t>
+      </w:r>
+      <w:proofErr w:type="spellStart"/>
+      <w:r>
+        <w:rPr>
+          <w:strike/>
+          <w:sz w:val="18"/>
+        </w:rPr>
+        <w:t>list</w:t>
+      </w:r>
+      <w:proofErr w:type="spellEnd"/>
     </w:p>
     <w:p>
       <w:pPr>
@@ -445,65 +639,109 @@
           <w:sz w:val="18"/>
         </w:rPr>
       </w:pPr>
-      <w:r>
-        <w:rPr>
-          <w:sz w:val="18"/>
-        </w:rPr>
-        <w:t>Tasks não prioritárias</w:t>
-      </w:r>
-    </w:p>
-    <w:p>
-      <w:pPr>
-        <w:pStyle w:val="ListParagraph"/>
-        <w:numPr>
-          <w:ilvl w:val="0"/>
-          <w:numId w:val="7"/>
-        </w:numPr>
-        <w:rPr>
-          <w:sz w:val="18"/>
-        </w:rPr>
-      </w:pPr>
-      <w:r>
-        <w:rPr>
-          <w:sz w:val="18"/>
-        </w:rPr>
-        <w:t>Pensar no formato de Undo</w:t>
-      </w:r>
-    </w:p>
-    <w:p>
-      <w:pPr>
-        <w:pStyle w:val="ListParagraph"/>
-        <w:numPr>
-          <w:ilvl w:val="0"/>
-          <w:numId w:val="7"/>
-        </w:numPr>
-        <w:rPr>
-          <w:sz w:val="18"/>
-        </w:rPr>
-      </w:pPr>
-      <w:r>
-        <w:rPr>
-          <w:sz w:val="18"/>
-        </w:rPr>
-        <w:t>Decidir formato do guid: maiúsculas ou minúsculas</w:t>
-      </w:r>
-    </w:p>
-    <w:p>
-      <w:pPr>
-        <w:pStyle w:val="ListParagraph"/>
-        <w:numPr>
-          <w:ilvl w:val="0"/>
-          <w:numId w:val="7"/>
-        </w:numPr>
-        <w:rPr>
-          <w:sz w:val="18"/>
-        </w:rPr>
-      </w:pPr>
-      <w:r>
-        <w:rPr>
-          <w:sz w:val="18"/>
-        </w:rPr>
-        <w:t>Não precisa colocar status de edição em todas as linhas – só as que tiver mexendo</w:t>
+      <w:proofErr w:type="spellStart"/>
+      <w:r>
+        <w:rPr>
+          <w:sz w:val="18"/>
+        </w:rPr>
+        <w:t>Tasks</w:t>
+      </w:r>
+      <w:proofErr w:type="spellEnd"/>
+      <w:r>
+        <w:rPr>
+          <w:sz w:val="18"/>
+        </w:rPr>
+        <w:t xml:space="preserve"> não prioritárias</w:t>
+      </w:r>
+    </w:p>
+    <w:p>
+      <w:pPr>
+        <w:pStyle w:val="ListParagraph"/>
+        <w:numPr>
+          <w:ilvl w:val="0"/>
+          <w:numId w:val="7"/>
+        </w:numPr>
+        <w:rPr>
+          <w:sz w:val="18"/>
+        </w:rPr>
+      </w:pPr>
+      <w:r>
+        <w:rPr>
+          <w:sz w:val="18"/>
+        </w:rPr>
+        <w:t xml:space="preserve">Pensar no formato de </w:t>
+      </w:r>
+      <w:proofErr w:type="spellStart"/>
+      <w:r>
+        <w:rPr>
+          <w:sz w:val="18"/>
+        </w:rPr>
+        <w:t>Undo</w:t>
+      </w:r>
+      <w:proofErr w:type="spellEnd"/>
+    </w:p>
+    <w:p>
+      <w:pPr>
+        <w:pStyle w:val="ListParagraph"/>
+        <w:numPr>
+          <w:ilvl w:val="0"/>
+          <w:numId w:val="7"/>
+        </w:numPr>
+        <w:rPr>
+          <w:sz w:val="18"/>
+        </w:rPr>
+      </w:pPr>
+      <w:r>
+        <w:rPr>
+          <w:sz w:val="18"/>
+        </w:rPr>
+        <w:t xml:space="preserve">Decidir formato do </w:t>
+      </w:r>
+      <w:proofErr w:type="spellStart"/>
+      <w:r>
+        <w:rPr>
+          <w:sz w:val="18"/>
+        </w:rPr>
+        <w:t>guid</w:t>
+      </w:r>
+      <w:proofErr w:type="spellEnd"/>
+      <w:r>
+        <w:rPr>
+          <w:sz w:val="18"/>
+        </w:rPr>
+        <w:t>: maiúsculas ou minúsculas</w:t>
+      </w:r>
+    </w:p>
+    <w:p>
+      <w:pPr>
+        <w:pStyle w:val="ListParagraph"/>
+        <w:numPr>
+          <w:ilvl w:val="0"/>
+          <w:numId w:val="7"/>
+        </w:numPr>
+        <w:rPr>
+          <w:sz w:val="18"/>
+        </w:rPr>
+      </w:pPr>
+      <w:r>
+        <w:rPr>
+          <w:sz w:val="18"/>
+        </w:rPr>
+        <w:t xml:space="preserve">Não precisa colocar status de edição em todas as linhas – só </w:t>
+      </w:r>
+      <w:proofErr w:type="gramStart"/>
+      <w:r>
+        <w:rPr>
+          <w:sz w:val="18"/>
+        </w:rPr>
+        <w:t>as que tiver</w:t>
+      </w:r>
+      <w:proofErr w:type="gramEnd"/>
+      <w:r>
+        <w:rPr>
+          <w:sz w:val="18"/>
+        </w:rPr>
+        <w:t xml:space="preserve"> mexendo</w:t>
       </w:r>
     </w:p>
     <w:p>
@@ -525,11 +763,19 @@
           <w:sz w:val="18"/>
         </w:rPr>
       </w:pPr>
-      <w:r>
-        <w:rPr>
-          <w:sz w:val="18"/>
-        </w:rPr>
-        <w:t>Tasks concluídas</w:t>
+      <w:proofErr w:type="spellStart"/>
+      <w:r>
+        <w:rPr>
+          <w:sz w:val="18"/>
+        </w:rPr>
+        <w:t>Tasks</w:t>
+      </w:r>
+      <w:proofErr w:type="spellEnd"/>
+      <w:r>
+        <w:rPr>
+          <w:sz w:val="18"/>
+        </w:rPr>
+        <w:t xml:space="preserve"> concluídas</w:t>
       </w:r>
     </w:p>
     <w:p>
@@ -569,8 +815,33 @@
           <w:strike/>
           <w:sz w:val="18"/>
         </w:rPr>
-        <w:t>Corrigir a forma de escrever na planilha após o evento de change, validando dados e escrevendo só o que mudou</w:t>
-      </w:r>
+        <w:t xml:space="preserve">Corrigir a forma de escrever na planilha após o evento de </w:t>
+      </w:r>
+      <w:proofErr w:type="spellStart"/>
+      <w:r>
+        <w:rPr>
+          <w:strike/>
+          <w:sz w:val="18"/>
+        </w:rPr>
+        <w:t>change</w:t>
+      </w:r>
+      <w:proofErr w:type="spellEnd"/>
+      <w:r>
+        <w:rPr>
+          <w:strike/>
+          <w:sz w:val="18"/>
+        </w:rPr>
+        <w:t xml:space="preserve">, validando dados e escrevendo só o que </w:t>
+      </w:r>
+      <w:proofErr w:type="gramStart"/>
+      <w:r>
+        <w:rPr>
+          <w:strike/>
+          <w:sz w:val="18"/>
+        </w:rPr>
+        <w:t>mudou</w:t>
+      </w:r>
+      <w:proofErr w:type="gramEnd"/>
     </w:p>
     <w:p>
       <w:pPr>
@@ -609,7 +880,39 @@
           <w:strike/>
           <w:sz w:val="18"/>
         </w:rPr>
-        <w:t>Fazer code review para tratar entradas</w:t>
+        <w:t xml:space="preserve">Fazer </w:t>
+      </w:r>
+      <w:proofErr w:type="spellStart"/>
+      <w:r>
+        <w:rPr>
+          <w:strike/>
+          <w:sz w:val="18"/>
+        </w:rPr>
+        <w:t>code</w:t>
+      </w:r>
+      <w:proofErr w:type="spellEnd"/>
+      <w:r>
+        <w:rPr>
+          <w:strike/>
+          <w:sz w:val="18"/>
+        </w:rPr>
+        <w:t xml:space="preserve"> </w:t>
+      </w:r>
+      <w:proofErr w:type="spellStart"/>
+      <w:r>
+        <w:rPr>
+          <w:strike/>
+          <w:sz w:val="18"/>
+        </w:rPr>
+        <w:t>review</w:t>
+      </w:r>
+      <w:proofErr w:type="spellEnd"/>
+      <w:r>
+        <w:rPr>
+          <w:strike/>
+          <w:sz w:val="18"/>
+        </w:rPr>
+        <w:t xml:space="preserve"> para tratar entradas</w:t>
       </w:r>
     </w:p>
     <w:p>
@@ -727,7 +1030,55 @@
           <w:strike/>
           <w:sz w:val="18"/>
         </w:rPr>
-        <w:t xml:space="preserve">Ao realizar databinding, evitar passar uma lista de colunas hard-coded; passar os itens do dicionário de colunas </w:t>
+        <w:t xml:space="preserve">Ao realizar </w:t>
+      </w:r>
+      <w:proofErr w:type="spellStart"/>
+      <w:r>
+        <w:rPr>
+          <w:strike/>
+          <w:sz w:val="18"/>
+        </w:rPr>
+        <w:t>databinding</w:t>
+      </w:r>
+      <w:proofErr w:type="spellEnd"/>
+      <w:r>
+        <w:rPr>
+          <w:strike/>
+          <w:sz w:val="18"/>
+        </w:rPr>
+        <w:t>, evitar passar uma lista de colunas hard-</w:t>
+      </w:r>
+      <w:proofErr w:type="spellStart"/>
+      <w:r>
+        <w:rPr>
+          <w:strike/>
+          <w:sz w:val="18"/>
+        </w:rPr>
+        <w:t>coded</w:t>
+      </w:r>
+      <w:proofErr w:type="spellEnd"/>
+      <w:r>
+        <w:rPr>
+          <w:strike/>
+          <w:sz w:val="18"/>
+        </w:rPr>
+        <w:t xml:space="preserve">; passar os itens do dicionário de </w:t>
+      </w:r>
+      <w:proofErr w:type="gramStart"/>
+      <w:r>
+        <w:rPr>
+          <w:strike/>
+          <w:sz w:val="18"/>
+        </w:rPr>
+        <w:t>colunas</w:t>
+      </w:r>
+      <w:proofErr w:type="gramEnd"/>
+      <w:r>
+        <w:rPr>
+          <w:strike/>
+          <w:sz w:val="18"/>
+        </w:rPr>
+        <w:t xml:space="preserve"> </w:t>
       </w:r>
     </w:p>
     <w:p>
@@ -825,11 +1176,19 @@
           <w:sz w:val="18"/>
         </w:rPr>
       </w:pPr>
-      <w:r>
-        <w:rPr>
-          <w:sz w:val="18"/>
-        </w:rPr>
-        <w:t>Tasks que não serão feitas</w:t>
+      <w:proofErr w:type="spellStart"/>
+      <w:r>
+        <w:rPr>
+          <w:sz w:val="18"/>
+        </w:rPr>
+        <w:t>Tasks</w:t>
+      </w:r>
+      <w:proofErr w:type="spellEnd"/>
+      <w:r>
+        <w:rPr>
+          <w:sz w:val="18"/>
+        </w:rPr>
+        <w:t xml:space="preserve"> que não serão feitas</w:t>
       </w:r>
     </w:p>
     <w:p>
@@ -851,7 +1210,27 @@
           <w:sz w:val="18"/>
           <w:highlight w:val="darkGray"/>
         </w:rPr>
-        <w:t>Ao salvar a planilha, interceptar o evento BeforeSave e tratar lançamentos incompletos</w:t>
+        <w:t xml:space="preserve">Ao salvar a planilha, interceptar o evento </w:t>
+      </w:r>
+      <w:proofErr w:type="spellStart"/>
+      <w:proofErr w:type="gramStart"/>
+      <w:r>
+        <w:rPr>
+          <w:strike/>
+          <w:sz w:val="18"/>
+          <w:highlight w:val="darkGray"/>
+        </w:rPr>
+        <w:t>BeforeSave</w:t>
+      </w:r>
+      <w:proofErr w:type="spellEnd"/>
+      <w:proofErr w:type="gramEnd"/>
+      <w:r>
+        <w:rPr>
+          <w:strike/>
+          <w:sz w:val="18"/>
+          <w:highlight w:val="darkGray"/>
+        </w:rPr>
+        <w:t xml:space="preserve"> e tratar lançamentos incompletos</w:t>
       </w:r>
     </w:p>
     <w:p>
@@ -873,7 +1252,43 @@
           <w:sz w:val="18"/>
           <w:highlight w:val="darkGray"/>
         </w:rPr>
-        <w:t>Marcar em amarelo claro quando o lançamento estiver incompleto  e sendo editado. Ao salvar o doc, mudar pra rascunho e manter em amarelo até o cara editar completamente. Avisar o que está faltando de forma mais detalhada no painel</w:t>
+        <w:t>Marcar em amarelo claro quando o lançamento estiver incompleto</w:t>
+      </w:r>
+      <w:proofErr w:type="gramStart"/>
+      <w:r>
+        <w:rPr>
+          <w:strike/>
+          <w:sz w:val="18"/>
+          <w:highlight w:val="darkGray"/>
+        </w:rPr>
+        <w:t xml:space="preserve">  </w:t>
+      </w:r>
+      <w:proofErr w:type="gramEnd"/>
+      <w:r>
+        <w:rPr>
+          <w:strike/>
+          <w:sz w:val="18"/>
+          <w:highlight w:val="darkGray"/>
+        </w:rPr>
+        <w:t xml:space="preserve">e sendo editado. Ao salvar o </w:t>
+      </w:r>
+      <w:proofErr w:type="spellStart"/>
+      <w:r>
+        <w:rPr>
+          <w:strike/>
+          <w:sz w:val="18"/>
+          <w:highlight w:val="darkGray"/>
+        </w:rPr>
+        <w:t>doc</w:t>
+      </w:r>
+      <w:proofErr w:type="spellEnd"/>
+      <w:r>
+        <w:rPr>
+          <w:strike/>
+          <w:sz w:val="18"/>
+          <w:highlight w:val="darkGray"/>
+        </w:rPr>
+        <w:t>, mudar pra rascunho e manter em amarelo até o cara editar completamente. Avisar o que está faltando de forma mais detalhada no painel</w:t>
       </w:r>
     </w:p>
     <w:p>
@@ -917,7 +1332,25 @@
           <w:sz w:val="18"/>
           <w:highlight w:val="darkGray"/>
         </w:rPr>
-        <w:t>Excluir linhas sem qualquer modificação. Só pintar em amarelo linhas que tiverem iniciado uma edição significativa.</w:t>
+        <w:t xml:space="preserve">Excluir linhas sem qualquer modificação. Só pintar em </w:t>
+      </w:r>
+      <w:proofErr w:type="gramStart"/>
+      <w:r>
+        <w:rPr>
+          <w:strike/>
+          <w:sz w:val="18"/>
+          <w:highlight w:val="darkGray"/>
+        </w:rPr>
+        <w:t>amarelo linhas</w:t>
+      </w:r>
+      <w:proofErr w:type="gramEnd"/>
+      <w:r>
+        <w:rPr>
+          <w:strike/>
+          <w:sz w:val="18"/>
+          <w:highlight w:val="darkGray"/>
+        </w:rPr>
+        <w:t xml:space="preserve"> que tiverem iniciado uma edição significativa.</w:t>
       </w:r>
     </w:p>
     <w:p/>
@@ -1085,8 +1518,16 @@
         <w:rPr>
           <w:sz w:val="14"/>
         </w:rPr>
-        <w:t>Tela de Welcome</w:t>
-      </w:r>
+        <w:t xml:space="preserve">Tela de </w:t>
+      </w:r>
+      <w:proofErr w:type="spellStart"/>
+      <w:r>
+        <w:rPr>
+          <w:sz w:val="14"/>
+        </w:rPr>
+        <w:t>Welcome</w:t>
+      </w:r>
+      <w:proofErr w:type="spellEnd"/>
     </w:p>
     <w:p>
       <w:pPr>
@@ -1145,8 +1586,16 @@
         <w:rPr>
           <w:sz w:val="14"/>
         </w:rPr>
-        <w:t>Gerenciamento de Tags</w:t>
-      </w:r>
+        <w:t xml:space="preserve">Gerenciamento de </w:t>
+      </w:r>
+      <w:proofErr w:type="spellStart"/>
+      <w:r>
+        <w:rPr>
+          <w:sz w:val="14"/>
+        </w:rPr>
+        <w:t>Tags</w:t>
+      </w:r>
+      <w:proofErr w:type="spellEnd"/>
     </w:p>
     <w:p>
       <w:pPr>
@@ -1253,7 +1702,39 @@
           <w:strike/>
           <w:sz w:val="14"/>
         </w:rPr>
-        <w:t>Criar um Guid para lançamento e transação com vários lançamentos (como parcelas por exemplo).</w:t>
+        <w:t xml:space="preserve">Criar um </w:t>
+      </w:r>
+      <w:proofErr w:type="spellStart"/>
+      <w:r>
+        <w:rPr>
+          <w:strike/>
+          <w:sz w:val="14"/>
+        </w:rPr>
+        <w:t>Guid</w:t>
+      </w:r>
+      <w:proofErr w:type="spellEnd"/>
+      <w:r>
+        <w:rPr>
+          <w:strike/>
+          <w:sz w:val="14"/>
+        </w:rPr>
+        <w:t xml:space="preserve"> para lançamento e transação com vários lançamentos (como parcelas</w:t>
+      </w:r>
+      <w:proofErr w:type="gramStart"/>
+      <w:r>
+        <w:rPr>
+          <w:strike/>
+          <w:sz w:val="14"/>
+        </w:rPr>
+        <w:t xml:space="preserve"> por exemplo</w:t>
+      </w:r>
+      <w:proofErr w:type="gramEnd"/>
+      <w:r>
+        <w:rPr>
+          <w:strike/>
+          <w:sz w:val="14"/>
+        </w:rPr>
+        <w:t>).</w:t>
       </w:r>
     </w:p>
     <w:p>
@@ -1273,8 +1754,16 @@
         <w:rPr>
           <w:sz w:val="14"/>
         </w:rPr>
-        <w:t>Lançar despesas fixas que podem ser induzidas da configuração da conta, como por exemplo, os custos mensais fixos</w:t>
-      </w:r>
+        <w:t xml:space="preserve">Lançar despesas fixas que podem ser induzidas da configuração da conta, como por exemplo, os custos mensais </w:t>
+      </w:r>
+      <w:proofErr w:type="gramStart"/>
+      <w:r>
+        <w:rPr>
+          <w:sz w:val="14"/>
+        </w:rPr>
+        <w:t>fixos</w:t>
+      </w:r>
+      <w:proofErr w:type="gramEnd"/>
     </w:p>
     <w:p>
       <w:pPr>
@@ -1293,7 +1782,21 @@
         <w:rPr>
           <w:sz w:val="14"/>
         </w:rPr>
-        <w:t>Tratar transferências com um código, para que não seja somado 2 vezes no fluxo de caixa</w:t>
+        <w:t xml:space="preserve">Tratar transferências com um código, para que não seja somado </w:t>
+      </w:r>
+      <w:proofErr w:type="gramStart"/>
+      <w:r>
+        <w:rPr>
+          <w:sz w:val="14"/>
+        </w:rPr>
+        <w:t>2</w:t>
+      </w:r>
+      <w:proofErr w:type="gramEnd"/>
+      <w:r>
+        <w:rPr>
+          <w:sz w:val="14"/>
+        </w:rPr>
+        <w:t xml:space="preserve"> vezes no fluxo de caixa</w:t>
       </w:r>
     </w:p>
     <w:p>
@@ -1339,7 +1842,21 @@
         <w:rPr>
           <w:sz w:val="14"/>
         </w:rPr>
-        <w:t>Trabalhar melhor processo de drilldown.</w:t>
+        <w:t xml:space="preserve">Trabalhar melhor processo de </w:t>
+      </w:r>
+      <w:proofErr w:type="spellStart"/>
+      <w:r>
+        <w:rPr>
+          <w:sz w:val="14"/>
+        </w:rPr>
+        <w:t>drilldown</w:t>
+      </w:r>
+      <w:proofErr w:type="spellEnd"/>
+      <w:r>
+        <w:rPr>
+          <w:sz w:val="14"/>
+        </w:rPr>
+        <w:t>.</w:t>
       </w:r>
     </w:p>
     <w:p>
@@ -1385,8 +1902,16 @@
         <w:rPr>
           <w:sz w:val="14"/>
         </w:rPr>
-        <w:t>alcular em qual parcela o pagamento cairá, baseado na data de fechamento do cartão</w:t>
-      </w:r>
+        <w:t xml:space="preserve">alcular em qual parcela o pagamento cairá, baseado na data de fechamento do </w:t>
+      </w:r>
+      <w:proofErr w:type="gramStart"/>
+      <w:r>
+        <w:rPr>
+          <w:sz w:val="14"/>
+        </w:rPr>
+        <w:t>cartão</w:t>
+      </w:r>
+      <w:proofErr w:type="gramEnd"/>
     </w:p>
     <w:p>
       <w:pPr>
@@ -1437,25 +1962,53 @@
         <w:rPr>
           <w:sz w:val="14"/>
         </w:rPr>
-        <w:t>uporte de drill-</w:t>
-      </w:r>
-      <w:r>
-        <w:rPr>
-          <w:sz w:val="14"/>
-        </w:rPr>
-        <w:t>down de contas com vários itens, com</w:t>
-      </w:r>
-      <w:r>
-        <w:rPr>
-          <w:sz w:val="14"/>
-        </w:rPr>
-        <w:t>o supermercados. Suportar drill-</w:t>
-      </w:r>
-      <w:r>
-        <w:rPr>
-          <w:sz w:val="14"/>
-        </w:rPr>
-        <w:t>down parcial</w:t>
+        <w:t xml:space="preserve">uporte de </w:t>
+      </w:r>
+      <w:proofErr w:type="spellStart"/>
+      <w:r>
+        <w:rPr>
+          <w:sz w:val="14"/>
+        </w:rPr>
+        <w:t>drill-</w:t>
+      </w:r>
+      <w:r>
+        <w:rPr>
+          <w:sz w:val="14"/>
+        </w:rPr>
+        <w:t>down</w:t>
+      </w:r>
+      <w:proofErr w:type="spellEnd"/>
+      <w:r>
+        <w:rPr>
+          <w:sz w:val="14"/>
+        </w:rPr>
+        <w:t xml:space="preserve"> de contas com vários itens, com</w:t>
+      </w:r>
+      <w:r>
+        <w:rPr>
+          <w:sz w:val="14"/>
+        </w:rPr>
+        <w:t xml:space="preserve">o supermercados. Suportar </w:t>
+      </w:r>
+      <w:proofErr w:type="spellStart"/>
+      <w:r>
+        <w:rPr>
+          <w:sz w:val="14"/>
+        </w:rPr>
+        <w:t>drill-</w:t>
+      </w:r>
+      <w:r>
+        <w:rPr>
+          <w:sz w:val="14"/>
+        </w:rPr>
+        <w:t>down</w:t>
+      </w:r>
+      <w:proofErr w:type="spellEnd"/>
+      <w:r>
+        <w:rPr>
+          <w:sz w:val="14"/>
+        </w:rPr>
+        <w:t xml:space="preserve"> parcial</w:t>
       </w:r>
       <w:r>
         <w:rPr>
@@ -1477,11 +2030,19 @@
           <w:sz w:val="14"/>
         </w:rPr>
       </w:pPr>
-      <w:r>
-        <w:rPr>
-          <w:sz w:val="14"/>
-        </w:rPr>
-        <w:t>Autocomplete para digitar conta</w:t>
+      <w:proofErr w:type="spellStart"/>
+      <w:r>
+        <w:rPr>
+          <w:sz w:val="14"/>
+        </w:rPr>
+        <w:t>Autocomplete</w:t>
+      </w:r>
+      <w:proofErr w:type="spellEnd"/>
+      <w:r>
+        <w:rPr>
+          <w:sz w:val="14"/>
+        </w:rPr>
+        <w:t xml:space="preserve"> para digitar conta</w:t>
       </w:r>
     </w:p>
     <w:p>
@@ -3456,7 +4017,7 @@
 </file>
 
 <file path=customXml/itemProps1.xml><?xml version="1.0" encoding="utf-8"?>
-<ds:datastoreItem xmlns:ds="http://schemas.openxmlformats.org/officeDocument/2006/customXml" ds:itemID="{D26A1C39-4B81-405D-A623-A001E41027CF}">
+<ds:datastoreItem xmlns:ds="http://schemas.openxmlformats.org/officeDocument/2006/customXml" ds:itemID="{0C096AC5-2FAA-4243-A5C7-4586335D7E85}">
   <ds:schemaRefs>
     <ds:schemaRef ds:uri="http://schemas.openxmlformats.org/officeDocument/2006/bibliography"/>
   </ds:schemaRefs>

</xml_diff>

<commit_message>
Simplification of many unused columns; clear cached WPF User Contro when the model is updated; BaseTransaction as common class for Income and Expense.
</commit_message>
<xml_diff>
--- a/Solution2010/tasks projeto.docx
+++ b/Solution2010/tasks projeto.docx
@@ -37,22 +37,32 @@
         <w:rPr>
           <w:sz w:val="18"/>
         </w:rPr>
-        <w:t xml:space="preserve"> imediatas</w:t>
-      </w:r>
-    </w:p>
-    <w:p>
-      <w:pPr>
-        <w:pStyle w:val="ListParagraph"/>
-        <w:numPr>
-          <w:ilvl w:val="0"/>
-          <w:numId w:val="7"/>
-        </w:numPr>
-        <w:rPr>
-          <w:sz w:val="18"/>
-        </w:rPr>
-      </w:pPr>
-      <w:r>
-        <w:rPr>
+        <w:t xml:space="preserve"> ime</w:t>
+      </w:r>
+      <w:bookmarkStart w:id="0" w:name="_GoBack"/>
+      <w:bookmarkEnd w:id="0"/>
+      <w:r>
+        <w:rPr>
+          <w:sz w:val="18"/>
+        </w:rPr>
+        <w:t>diatas</w:t>
+      </w:r>
+    </w:p>
+    <w:p>
+      <w:pPr>
+        <w:pStyle w:val="ListParagraph"/>
+        <w:numPr>
+          <w:ilvl w:val="0"/>
+          <w:numId w:val="7"/>
+        </w:numPr>
+        <w:rPr>
+          <w:strike/>
+          <w:sz w:val="18"/>
+        </w:rPr>
+      </w:pPr>
+      <w:r>
+        <w:rPr>
+          <w:strike/>
           <w:sz w:val="18"/>
         </w:rPr>
         <w:t>Fazer lógica para entidade Conta</w:t>
@@ -67,17 +77,20 @@
         </w:numPr>
         <w:rPr>
           <w:sz w:val="18"/>
-        </w:rPr>
-      </w:pPr>
-      <w:r>
-        <w:rPr>
-          <w:sz w:val="18"/>
+          <w:highlight w:val="yellow"/>
+        </w:rPr>
+      </w:pPr>
+      <w:r>
+        <w:rPr>
+          <w:sz w:val="18"/>
+          <w:highlight w:val="yellow"/>
         </w:rPr>
         <w:t>Faze</w:t>
       </w:r>
       <w:r>
         <w:rPr>
           <w:sz w:val="18"/>
+          <w:highlight w:val="yellow"/>
         </w:rPr>
         <w:t>r fluxo de caixa para cada conta</w:t>
       </w:r>
@@ -86,15 +99,178 @@
       <w:pPr>
         <w:pStyle w:val="ListParagraph"/>
         <w:numPr>
-          <w:ilvl w:val="0"/>
-          <w:numId w:val="7"/>
-        </w:numPr>
-        <w:rPr>
-          <w:strike/>
-          <w:sz w:val="18"/>
-        </w:rPr>
-      </w:pPr>
-      <w:bookmarkStart w:id="0" w:name="_GoBack"/>
+          <w:ilvl w:val="1"/>
+          <w:numId w:val="7"/>
+        </w:numPr>
+        <w:rPr>
+          <w:sz w:val="18"/>
+          <w:highlight w:val="yellow"/>
+        </w:rPr>
+      </w:pPr>
+      <w:r>
+        <w:rPr>
+          <w:sz w:val="18"/>
+          <w:highlight w:val="yellow"/>
+        </w:rPr>
+        <w:t xml:space="preserve">Mostrar no </w:t>
+      </w:r>
+      <w:proofErr w:type="spellStart"/>
+      <w:r>
+        <w:rPr>
+          <w:sz w:val="18"/>
+          <w:highlight w:val="yellow"/>
+        </w:rPr>
+        <w:t>side</w:t>
+      </w:r>
+      <w:proofErr w:type="spellEnd"/>
+      <w:r>
+        <w:rPr>
+          <w:sz w:val="18"/>
+          <w:highlight w:val="yellow"/>
+        </w:rPr>
+        <w:t xml:space="preserve"> </w:t>
+      </w:r>
+      <w:proofErr w:type="spellStart"/>
+      <w:r>
+        <w:rPr>
+          <w:sz w:val="18"/>
+          <w:highlight w:val="yellow"/>
+        </w:rPr>
+        <w:t>panel</w:t>
+      </w:r>
+      <w:proofErr w:type="spellEnd"/>
+      <w:r>
+        <w:rPr>
+          <w:sz w:val="18"/>
+          <w:highlight w:val="yellow"/>
+        </w:rPr>
+        <w:t xml:space="preserve"> o fluxo de caixa de cada conta</w:t>
+      </w:r>
+    </w:p>
+    <w:p>
+      <w:pPr>
+        <w:pStyle w:val="ListParagraph"/>
+        <w:numPr>
+          <w:ilvl w:val="0"/>
+          <w:numId w:val="7"/>
+        </w:numPr>
+        <w:rPr>
+          <w:sz w:val="18"/>
+          <w:highlight w:val="yellow"/>
+        </w:rPr>
+      </w:pPr>
+      <w:r>
+        <w:rPr>
+          <w:sz w:val="18"/>
+          <w:highlight w:val="yellow"/>
+        </w:rPr>
+        <w:t xml:space="preserve">Escolher </w:t>
+      </w:r>
+      <w:proofErr w:type="spellStart"/>
+      <w:r>
+        <w:rPr>
+          <w:sz w:val="18"/>
+          <w:highlight w:val="yellow"/>
+        </w:rPr>
+        <w:t>skin</w:t>
+      </w:r>
+      <w:proofErr w:type="spellEnd"/>
+      <w:r>
+        <w:rPr>
+          <w:sz w:val="18"/>
+          <w:highlight w:val="yellow"/>
+        </w:rPr>
+        <w:t xml:space="preserve"> do </w:t>
+      </w:r>
+      <w:proofErr w:type="spellStart"/>
+      <w:r>
+        <w:rPr>
+          <w:sz w:val="18"/>
+          <w:highlight w:val="yellow"/>
+        </w:rPr>
+        <w:t>telerik</w:t>
+      </w:r>
+      <w:proofErr w:type="spellEnd"/>
+      <w:r>
+        <w:rPr>
+          <w:sz w:val="18"/>
+          <w:highlight w:val="yellow"/>
+        </w:rPr>
+        <w:t xml:space="preserve"> e usar em toda a aplicação</w:t>
+      </w:r>
+    </w:p>
+    <w:p>
+      <w:pPr>
+        <w:pStyle w:val="ListParagraph"/>
+        <w:numPr>
+          <w:ilvl w:val="0"/>
+          <w:numId w:val="7"/>
+        </w:numPr>
+        <w:rPr>
+          <w:sz w:val="18"/>
+        </w:rPr>
+      </w:pPr>
+      <w:r>
+        <w:rPr>
+          <w:sz w:val="18"/>
+        </w:rPr>
+        <w:t xml:space="preserve">Colocar </w:t>
+      </w:r>
+      <w:proofErr w:type="spellStart"/>
+      <w:r>
+        <w:rPr>
+          <w:sz w:val="18"/>
+        </w:rPr>
+        <w:t>tabs</w:t>
+      </w:r>
+      <w:proofErr w:type="spellEnd"/>
+      <w:r>
+        <w:rPr>
+          <w:sz w:val="18"/>
+        </w:rPr>
+        <w:t xml:space="preserve"> no </w:t>
+      </w:r>
+      <w:proofErr w:type="spellStart"/>
+      <w:r>
+        <w:rPr>
+          <w:sz w:val="18"/>
+        </w:rPr>
+        <w:t>side</w:t>
+      </w:r>
+      <w:proofErr w:type="spellEnd"/>
+      <w:r>
+        <w:rPr>
+          <w:sz w:val="18"/>
+        </w:rPr>
+        <w:t xml:space="preserve"> </w:t>
+      </w:r>
+      <w:proofErr w:type="spellStart"/>
+      <w:r>
+        <w:rPr>
+          <w:sz w:val="18"/>
+        </w:rPr>
+        <w:t>panel</w:t>
+      </w:r>
+      <w:proofErr w:type="spellEnd"/>
+      <w:r>
+        <w:rPr>
+          <w:sz w:val="18"/>
+        </w:rPr>
+        <w:t xml:space="preserve"> para suportar múltiplas telas</w:t>
+      </w:r>
+    </w:p>
+    <w:p>
+      <w:pPr>
+        <w:pStyle w:val="ListParagraph"/>
+        <w:numPr>
+          <w:ilvl w:val="0"/>
+          <w:numId w:val="7"/>
+        </w:numPr>
+        <w:rPr>
+          <w:strike/>
+          <w:sz w:val="18"/>
+        </w:rPr>
+      </w:pPr>
       <w:r>
         <w:rPr>
           <w:strike/>
@@ -121,7 +297,6 @@
         <w:t xml:space="preserve"> e Parse para só usar Value2</w:t>
       </w:r>
     </w:p>
-    <w:bookmarkEnd w:id="0"/>
     <w:p>
       <w:pPr>
         <w:pStyle w:val="ListParagraph"/>
@@ -149,11 +324,13 @@
         </w:numPr>
         <w:rPr>
           <w:sz w:val="18"/>
-        </w:rPr>
-      </w:pPr>
-      <w:r>
-        <w:rPr>
-          <w:sz w:val="18"/>
+          <w:highlight w:val="yellow"/>
+        </w:rPr>
+      </w:pPr>
+      <w:r>
+        <w:rPr>
+          <w:sz w:val="18"/>
+          <w:highlight w:val="yellow"/>
         </w:rPr>
         <w:t>Esconder e mostrar colunas avançadas</w:t>
       </w:r>
@@ -166,11 +343,13 @@
           <w:numId w:val="7"/>
         </w:numPr>
         <w:rPr>
-          <w:sz w:val="18"/>
-        </w:rPr>
-      </w:pPr>
-      <w:r>
-        <w:rPr>
+          <w:strike/>
+          <w:sz w:val="18"/>
+        </w:rPr>
+      </w:pPr>
+      <w:r>
+        <w:rPr>
+          <w:strike/>
           <w:sz w:val="18"/>
         </w:rPr>
         <w:t xml:space="preserve">Acho que as entidades </w:t>
@@ -178,6 +357,7 @@
       <w:proofErr w:type="spellStart"/>
       <w:r>
         <w:rPr>
+          <w:strike/>
           <w:sz w:val="18"/>
         </w:rPr>
         <w:t>Income</w:t>
@@ -185,6 +365,7 @@
       <w:proofErr w:type="spellEnd"/>
       <w:r>
         <w:rPr>
+          <w:strike/>
           <w:sz w:val="18"/>
         </w:rPr>
         <w:t xml:space="preserve"> e </w:t>
@@ -192,6 +373,7 @@
       <w:proofErr w:type="spellStart"/>
       <w:r>
         <w:rPr>
+          <w:strike/>
           <w:sz w:val="18"/>
         </w:rPr>
         <w:t>Expense</w:t>
@@ -199,6 +381,7 @@
       <w:proofErr w:type="spellEnd"/>
       <w:r>
         <w:rPr>
+          <w:strike/>
           <w:sz w:val="18"/>
         </w:rPr>
         <w:t xml:space="preserve"> podem ser uma coisa única.</w:t>
@@ -212,11 +395,13 @@
           <w:numId w:val="7"/>
         </w:numPr>
         <w:rPr>
-          <w:sz w:val="18"/>
-        </w:rPr>
-      </w:pPr>
-      <w:r>
-        <w:rPr>
+          <w:strike/>
+          <w:sz w:val="18"/>
+        </w:rPr>
+      </w:pPr>
+      <w:r>
+        <w:rPr>
+          <w:strike/>
           <w:sz w:val="18"/>
         </w:rPr>
         <w:t xml:space="preserve">Organizar os diversos comandos da aplicação em </w:t>
@@ -224,6 +409,7 @@
       <w:proofErr w:type="spellStart"/>
       <w:r>
         <w:rPr>
+          <w:strike/>
           <w:sz w:val="18"/>
         </w:rPr>
         <w:t>Commands</w:t>
@@ -231,6 +417,7 @@
       <w:proofErr w:type="spellEnd"/>
       <w:r>
         <w:rPr>
+          <w:strike/>
           <w:sz w:val="18"/>
         </w:rPr>
         <w:t xml:space="preserve"> e </w:t>
@@ -238,6 +425,7 @@
       <w:proofErr w:type="spellStart"/>
       <w:r>
         <w:rPr>
+          <w:strike/>
           <w:sz w:val="18"/>
         </w:rPr>
         <w:t>Command</w:t>
@@ -245,6 +433,7 @@
       <w:proofErr w:type="spellEnd"/>
       <w:r>
         <w:rPr>
+          <w:strike/>
           <w:sz w:val="18"/>
         </w:rPr>
         <w:t xml:space="preserve"> </w:t>
@@ -252,6 +441,7 @@
       <w:proofErr w:type="spellStart"/>
       <w:r>
         <w:rPr>
+          <w:strike/>
           <w:sz w:val="18"/>
         </w:rPr>
         <w:t>Handlers</w:t>
@@ -445,14 +635,14 @@
           <w:numId w:val="7"/>
         </w:numPr>
         <w:rPr>
-          <w:sz w:val="18"/>
-          <w:highlight w:val="yellow"/>
-        </w:rPr>
-      </w:pPr>
-      <w:r>
-        <w:rPr>
-          <w:sz w:val="18"/>
-          <w:highlight w:val="yellow"/>
+          <w:strike/>
+          <w:sz w:val="18"/>
+        </w:rPr>
+      </w:pPr>
+      <w:r>
+        <w:rPr>
+          <w:strike/>
+          <w:sz w:val="18"/>
         </w:rPr>
         <w:t>Testar escritas e leituras novamente</w:t>
       </w:r>
@@ -688,11 +878,13 @@
           <w:numId w:val="7"/>
         </w:numPr>
         <w:rPr>
-          <w:sz w:val="18"/>
-        </w:rPr>
-      </w:pPr>
-      <w:r>
-        <w:rPr>
+          <w:strike/>
+          <w:sz w:val="18"/>
+        </w:rPr>
+      </w:pPr>
+      <w:r>
+        <w:rPr>
+          <w:strike/>
           <w:sz w:val="18"/>
         </w:rPr>
         <w:t xml:space="preserve">Decidir formato do </w:t>
@@ -700,6 +892,7 @@
       <w:proofErr w:type="spellStart"/>
       <w:r>
         <w:rPr>
+          <w:strike/>
           <w:sz w:val="18"/>
         </w:rPr>
         <w:t>guid</w:t>
@@ -707,6 +900,7 @@
       <w:proofErr w:type="spellEnd"/>
       <w:r>
         <w:rPr>
+          <w:strike/>
           <w:sz w:val="18"/>
         </w:rPr>
         <w:t>: maiúsculas ou minúsculas</w:t>
@@ -1097,6 +1291,7 @@
           <w:strike/>
           <w:sz w:val="18"/>
         </w:rPr>
+        <w:lastRenderedPageBreak/>
         <w:t>Mudar o campo de [Dia de Vencimento] para [Data de Vencimento]. Com isso será possível saber qual era a data esperada para o pagamento e o tempo de atraso.</w:t>
       </w:r>
       <w:r>
@@ -1143,7 +1338,6 @@
           <w:strike/>
           <w:sz w:val="18"/>
         </w:rPr>
-        <w:lastRenderedPageBreak/>
         <w:t>Colocar o status de um lançamento como pendente ao abrir planilha, mostrando numa tela quais são as contas que vencem hoje e nos próximos dias.</w:t>
       </w:r>
     </w:p>
@@ -4017,7 +4211,7 @@
 </file>
 
 <file path=customXml/itemProps1.xml><?xml version="1.0" encoding="utf-8"?>
-<ds:datastoreItem xmlns:ds="http://schemas.openxmlformats.org/officeDocument/2006/customXml" ds:itemID="{0C096AC5-2FAA-4243-A5C7-4586335D7E85}">
+<ds:datastoreItem xmlns:ds="http://schemas.openxmlformats.org/officeDocument/2006/customXml" ds:itemID="{F1E1D2EC-17EE-40B7-B0C8-DF39BA8A8C0F}">
   <ds:schemaRefs>
     <ds:schemaRef ds:uri="http://schemas.openxmlformats.org/officeDocument/2006/bibliography"/>
   </ds:schemaRefs>

</xml_diff>

<commit_message>
Starting pending payments screen using telerik controls. Starting migration to vs2012.
</commit_message>
<xml_diff>
--- a/Solution2010/tasks projeto.docx
+++ b/Solution2010/tasks projeto.docx
@@ -37,226 +37,256 @@
         <w:rPr>
           <w:sz w:val="18"/>
         </w:rPr>
-        <w:t xml:space="preserve"> ime</w:t>
+        <w:t xml:space="preserve"> imediatas</w:t>
+      </w:r>
+    </w:p>
+    <w:p>
+      <w:pPr>
+        <w:pStyle w:val="ListParagraph"/>
+        <w:numPr>
+          <w:ilvl w:val="0"/>
+          <w:numId w:val="7"/>
+        </w:numPr>
+        <w:rPr>
+          <w:strike/>
+          <w:sz w:val="18"/>
+        </w:rPr>
+      </w:pPr>
+      <w:r>
+        <w:rPr>
+          <w:strike/>
+          <w:sz w:val="18"/>
+        </w:rPr>
+        <w:t>Fazer lógica para entidade Conta</w:t>
+      </w:r>
+    </w:p>
+    <w:p>
+      <w:pPr>
+        <w:pStyle w:val="ListParagraph"/>
+        <w:numPr>
+          <w:ilvl w:val="0"/>
+          <w:numId w:val="7"/>
+        </w:numPr>
+        <w:rPr>
+          <w:sz w:val="18"/>
+          <w:highlight w:val="yellow"/>
+        </w:rPr>
+      </w:pPr>
+      <w:r>
+        <w:rPr>
+          <w:sz w:val="18"/>
+          <w:highlight w:val="yellow"/>
+        </w:rPr>
+        <w:t>Faze</w:t>
+      </w:r>
+      <w:r>
+        <w:rPr>
+          <w:sz w:val="18"/>
+          <w:highlight w:val="yellow"/>
+        </w:rPr>
+        <w:t>r fluxo de caixa para cada conta</w:t>
+      </w:r>
+    </w:p>
+    <w:p>
+      <w:pPr>
+        <w:pStyle w:val="ListParagraph"/>
+        <w:numPr>
+          <w:ilvl w:val="1"/>
+          <w:numId w:val="7"/>
+        </w:numPr>
+        <w:rPr>
+          <w:sz w:val="18"/>
+          <w:highlight w:val="yellow"/>
+        </w:rPr>
+      </w:pPr>
+      <w:r>
+        <w:rPr>
+          <w:sz w:val="18"/>
+          <w:highlight w:val="yellow"/>
+        </w:rPr>
+        <w:t xml:space="preserve">Mostrar no </w:t>
+      </w:r>
+      <w:proofErr w:type="spellStart"/>
+      <w:r>
+        <w:rPr>
+          <w:sz w:val="18"/>
+          <w:highlight w:val="yellow"/>
+        </w:rPr>
+        <w:t>side</w:t>
+      </w:r>
+      <w:proofErr w:type="spellEnd"/>
+      <w:r>
+        <w:rPr>
+          <w:sz w:val="18"/>
+          <w:highlight w:val="yellow"/>
+        </w:rPr>
+        <w:t xml:space="preserve"> </w:t>
+      </w:r>
+      <w:proofErr w:type="spellStart"/>
+      <w:r>
+        <w:rPr>
+          <w:sz w:val="18"/>
+          <w:highlight w:val="yellow"/>
+        </w:rPr>
+        <w:t>panel</w:t>
+      </w:r>
+      <w:proofErr w:type="spellEnd"/>
+      <w:r>
+        <w:rPr>
+          <w:sz w:val="18"/>
+          <w:highlight w:val="yellow"/>
+        </w:rPr>
+        <w:t xml:space="preserve"> o fluxo de caixa de cada conta</w:t>
+      </w:r>
+    </w:p>
+    <w:p>
+      <w:pPr>
+        <w:pStyle w:val="ListParagraph"/>
+        <w:numPr>
+          <w:ilvl w:val="0"/>
+          <w:numId w:val="7"/>
+        </w:numPr>
+        <w:rPr>
+          <w:sz w:val="18"/>
+          <w:highlight w:val="yellow"/>
+        </w:rPr>
+      </w:pPr>
+      <w:r>
+        <w:rPr>
+          <w:sz w:val="18"/>
+          <w:highlight w:val="yellow"/>
+        </w:rPr>
+        <w:t xml:space="preserve">Escolher </w:t>
+      </w:r>
+      <w:proofErr w:type="spellStart"/>
+      <w:r>
+        <w:rPr>
+          <w:sz w:val="18"/>
+          <w:highlight w:val="yellow"/>
+        </w:rPr>
+        <w:t>skin</w:t>
+      </w:r>
+      <w:proofErr w:type="spellEnd"/>
+      <w:r>
+        <w:rPr>
+          <w:sz w:val="18"/>
+          <w:highlight w:val="yellow"/>
+        </w:rPr>
+        <w:t xml:space="preserve"> do </w:t>
+      </w:r>
+      <w:proofErr w:type="spellStart"/>
+      <w:r>
+        <w:rPr>
+          <w:sz w:val="18"/>
+          <w:highlight w:val="yellow"/>
+        </w:rPr>
+        <w:t>telerik</w:t>
+      </w:r>
+      <w:proofErr w:type="spellEnd"/>
+      <w:r>
+        <w:rPr>
+          <w:sz w:val="18"/>
+          <w:highlight w:val="yellow"/>
+        </w:rPr>
+        <w:t xml:space="preserve"> e usar em toda a aplicação</w:t>
+      </w:r>
+    </w:p>
+    <w:p>
+      <w:pPr>
+        <w:pStyle w:val="ListParagraph"/>
+        <w:numPr>
+          <w:ilvl w:val="0"/>
+          <w:numId w:val="7"/>
+        </w:numPr>
+        <w:rPr>
+          <w:sz w:val="18"/>
+        </w:rPr>
+      </w:pPr>
+      <w:r>
+        <w:rPr>
+          <w:sz w:val="18"/>
+        </w:rPr>
+        <w:t xml:space="preserve">Colocar </w:t>
+      </w:r>
+      <w:proofErr w:type="spellStart"/>
+      <w:r>
+        <w:rPr>
+          <w:sz w:val="18"/>
+        </w:rPr>
+        <w:t>tabs</w:t>
+      </w:r>
+      <w:proofErr w:type="spellEnd"/>
+      <w:r>
+        <w:rPr>
+          <w:sz w:val="18"/>
+        </w:rPr>
+        <w:t xml:space="preserve"> no </w:t>
+      </w:r>
+      <w:proofErr w:type="spellStart"/>
+      <w:r>
+        <w:rPr>
+          <w:sz w:val="18"/>
+        </w:rPr>
+        <w:t>side</w:t>
+      </w:r>
+      <w:proofErr w:type="spellEnd"/>
+      <w:r>
+        <w:rPr>
+          <w:sz w:val="18"/>
+        </w:rPr>
+        <w:t xml:space="preserve"> </w:t>
+      </w:r>
+      <w:proofErr w:type="spellStart"/>
+      <w:r>
+        <w:rPr>
+          <w:sz w:val="18"/>
+        </w:rPr>
+        <w:t>panel</w:t>
+      </w:r>
+      <w:proofErr w:type="spellEnd"/>
+      <w:r>
+        <w:rPr>
+          <w:sz w:val="18"/>
+        </w:rPr>
+        <w:t xml:space="preserve"> para suportar múltiplas telas</w:t>
       </w:r>
       <w:bookmarkStart w:id="0" w:name="_GoBack"/>
       <w:bookmarkEnd w:id="0"/>
-      <w:r>
-        <w:rPr>
-          <w:sz w:val="18"/>
-        </w:rPr>
-        <w:t>diatas</w:t>
-      </w:r>
-    </w:p>
-    <w:p>
-      <w:pPr>
-        <w:pStyle w:val="ListParagraph"/>
-        <w:numPr>
-          <w:ilvl w:val="0"/>
-          <w:numId w:val="7"/>
-        </w:numPr>
-        <w:rPr>
-          <w:strike/>
-          <w:sz w:val="18"/>
-        </w:rPr>
-      </w:pPr>
-      <w:r>
-        <w:rPr>
-          <w:strike/>
-          <w:sz w:val="18"/>
-        </w:rPr>
-        <w:t>Fazer lógica para entidade Conta</w:t>
-      </w:r>
-    </w:p>
-    <w:p>
-      <w:pPr>
-        <w:pStyle w:val="ListParagraph"/>
-        <w:numPr>
-          <w:ilvl w:val="0"/>
-          <w:numId w:val="7"/>
-        </w:numPr>
-        <w:rPr>
-          <w:sz w:val="18"/>
-          <w:highlight w:val="yellow"/>
-        </w:rPr>
-      </w:pPr>
-      <w:r>
-        <w:rPr>
-          <w:sz w:val="18"/>
-          <w:highlight w:val="yellow"/>
-        </w:rPr>
-        <w:t>Faze</w:t>
-      </w:r>
-      <w:r>
-        <w:rPr>
-          <w:sz w:val="18"/>
-          <w:highlight w:val="yellow"/>
-        </w:rPr>
-        <w:t>r fluxo de caixa para cada conta</w:t>
-      </w:r>
-    </w:p>
-    <w:p>
-      <w:pPr>
-        <w:pStyle w:val="ListParagraph"/>
-        <w:numPr>
-          <w:ilvl w:val="1"/>
-          <w:numId w:val="7"/>
-        </w:numPr>
-        <w:rPr>
-          <w:sz w:val="18"/>
-          <w:highlight w:val="yellow"/>
-        </w:rPr>
-      </w:pPr>
-      <w:r>
-        <w:rPr>
-          <w:sz w:val="18"/>
-          <w:highlight w:val="yellow"/>
-        </w:rPr>
-        <w:t xml:space="preserve">Mostrar no </w:t>
+    </w:p>
+    <w:p>
+      <w:pPr>
+        <w:pStyle w:val="ListParagraph"/>
+        <w:numPr>
+          <w:ilvl w:val="0"/>
+          <w:numId w:val="7"/>
+        </w:numPr>
+        <w:rPr>
+          <w:strike/>
+          <w:sz w:val="18"/>
+        </w:rPr>
+      </w:pPr>
+      <w:r>
+        <w:rPr>
+          <w:strike/>
+          <w:sz w:val="18"/>
+        </w:rPr>
+        <w:t xml:space="preserve">Passar </w:t>
       </w:r>
       <w:proofErr w:type="spellStart"/>
       <w:r>
         <w:rPr>
-          <w:sz w:val="18"/>
-          <w:highlight w:val="yellow"/>
-        </w:rPr>
-        <w:t>side</w:t>
+          <w:strike/>
+          <w:sz w:val="18"/>
+        </w:rPr>
+        <w:t>factories</w:t>
       </w:r>
       <w:proofErr w:type="spellEnd"/>
       <w:r>
         <w:rPr>
-          <w:sz w:val="18"/>
-          <w:highlight w:val="yellow"/>
-        </w:rPr>
-        <w:t xml:space="preserve"> </w:t>
-      </w:r>
-      <w:proofErr w:type="spellStart"/>
-      <w:r>
-        <w:rPr>
-          <w:sz w:val="18"/>
-          <w:highlight w:val="yellow"/>
-        </w:rPr>
-        <w:t>panel</w:t>
-      </w:r>
-      <w:proofErr w:type="spellEnd"/>
-      <w:r>
-        <w:rPr>
-          <w:sz w:val="18"/>
-          <w:highlight w:val="yellow"/>
-        </w:rPr>
-        <w:t xml:space="preserve"> o fluxo de caixa de cada conta</w:t>
-      </w:r>
-    </w:p>
-    <w:p>
-      <w:pPr>
-        <w:pStyle w:val="ListParagraph"/>
-        <w:numPr>
-          <w:ilvl w:val="0"/>
-          <w:numId w:val="7"/>
-        </w:numPr>
-        <w:rPr>
-          <w:sz w:val="18"/>
-          <w:highlight w:val="yellow"/>
-        </w:rPr>
-      </w:pPr>
-      <w:r>
-        <w:rPr>
-          <w:sz w:val="18"/>
-          <w:highlight w:val="yellow"/>
-        </w:rPr>
-        <w:t xml:space="preserve">Escolher </w:t>
-      </w:r>
-      <w:proofErr w:type="spellStart"/>
-      <w:r>
-        <w:rPr>
-          <w:sz w:val="18"/>
-          <w:highlight w:val="yellow"/>
-        </w:rPr>
-        <w:t>skin</w:t>
-      </w:r>
-      <w:proofErr w:type="spellEnd"/>
-      <w:r>
-        <w:rPr>
-          <w:sz w:val="18"/>
-          <w:highlight w:val="yellow"/>
-        </w:rPr>
-        <w:t xml:space="preserve"> do </w:t>
-      </w:r>
-      <w:proofErr w:type="spellStart"/>
-      <w:r>
-        <w:rPr>
-          <w:sz w:val="18"/>
-          <w:highlight w:val="yellow"/>
-        </w:rPr>
-        <w:t>telerik</w:t>
-      </w:r>
-      <w:proofErr w:type="spellEnd"/>
-      <w:r>
-        <w:rPr>
-          <w:sz w:val="18"/>
-          <w:highlight w:val="yellow"/>
-        </w:rPr>
-        <w:t xml:space="preserve"> e usar em toda a aplicação</w:t>
-      </w:r>
-    </w:p>
-    <w:p>
-      <w:pPr>
-        <w:pStyle w:val="ListParagraph"/>
-        <w:numPr>
-          <w:ilvl w:val="0"/>
-          <w:numId w:val="7"/>
-        </w:numPr>
-        <w:rPr>
-          <w:sz w:val="18"/>
-        </w:rPr>
-      </w:pPr>
-      <w:r>
-        <w:rPr>
-          <w:sz w:val="18"/>
-        </w:rPr>
-        <w:t xml:space="preserve">Colocar </w:t>
-      </w:r>
-      <w:proofErr w:type="spellStart"/>
-      <w:r>
-        <w:rPr>
-          <w:sz w:val="18"/>
-        </w:rPr>
-        <w:t>tabs</w:t>
-      </w:r>
-      <w:proofErr w:type="spellEnd"/>
-      <w:r>
-        <w:rPr>
-          <w:sz w:val="18"/>
-        </w:rPr>
-        <w:t xml:space="preserve"> no </w:t>
-      </w:r>
-      <w:proofErr w:type="spellStart"/>
-      <w:r>
-        <w:rPr>
-          <w:sz w:val="18"/>
-        </w:rPr>
-        <w:t>side</w:t>
-      </w:r>
-      <w:proofErr w:type="spellEnd"/>
-      <w:r>
-        <w:rPr>
-          <w:sz w:val="18"/>
-        </w:rPr>
-        <w:t xml:space="preserve"> </w:t>
-      </w:r>
-      <w:proofErr w:type="spellStart"/>
-      <w:r>
-        <w:rPr>
-          <w:sz w:val="18"/>
-        </w:rPr>
-        <w:t>panel</w:t>
-      </w:r>
-      <w:proofErr w:type="spellEnd"/>
-      <w:r>
-        <w:rPr>
-          <w:sz w:val="18"/>
-        </w:rPr>
-        <w:t xml:space="preserve"> para suportar múltiplas telas</w:t>
+          <w:strike/>
+          <w:sz w:val="18"/>
+        </w:rPr>
+        <w:t xml:space="preserve"> nos construtores.</w:t>
       </w:r>
     </w:p>
     <w:p>
@@ -323,14 +353,14 @@
           <w:numId w:val="7"/>
         </w:numPr>
         <w:rPr>
-          <w:sz w:val="18"/>
-          <w:highlight w:val="yellow"/>
-        </w:rPr>
-      </w:pPr>
-      <w:r>
-        <w:rPr>
-          <w:sz w:val="18"/>
-          <w:highlight w:val="yellow"/>
+          <w:strike/>
+          <w:sz w:val="18"/>
+        </w:rPr>
+      </w:pPr>
+      <w:r>
+        <w:rPr>
+          <w:strike/>
+          <w:sz w:val="18"/>
         </w:rPr>
         <w:t>Esconder e mostrar colunas avançadas</w:t>
       </w:r>
@@ -1224,6 +1254,7 @@
           <w:strike/>
           <w:sz w:val="18"/>
         </w:rPr>
+        <w:lastRenderedPageBreak/>
         <w:t xml:space="preserve">Ao realizar </w:t>
       </w:r>
       <w:proofErr w:type="spellStart"/>
@@ -1291,7 +1322,6 @@
           <w:strike/>
           <w:sz w:val="18"/>
         </w:rPr>
-        <w:lastRenderedPageBreak/>
         <w:t>Mudar o campo de [Dia de Vencimento] para [Data de Vencimento]. Com isso será possível saber qual era a data esperada para o pagamento e o tempo de atraso.</w:t>
       </w:r>
       <w:r>
@@ -4211,7 +4241,7 @@
 </file>
 
 <file path=customXml/itemProps1.xml><?xml version="1.0" encoding="utf-8"?>
-<ds:datastoreItem xmlns:ds="http://schemas.openxmlformats.org/officeDocument/2006/customXml" ds:itemID="{F1E1D2EC-17EE-40B7-B0C8-DF39BA8A8C0F}">
+<ds:datastoreItem xmlns:ds="http://schemas.openxmlformats.org/officeDocument/2006/customXml" ds:itemID="{D942194D-A1B5-4496-B836-ADAF1C477A0E}">
   <ds:schemaRefs>
     <ds:schemaRef ds:uri="http://schemas.openxmlformats.org/officeDocument/2006/bibliography"/>
   </ds:schemaRefs>

</xml_diff>

<commit_message>
Small fixes to set telerik theme.
</commit_message>
<xml_diff>
--- a/Solution2010/tasks projeto.docx
+++ b/Solution2010/tasks projeto.docx
@@ -147,6 +147,399 @@
           <w:numId w:val="7"/>
         </w:numPr>
         <w:rPr>
+          <w:strike/>
+          <w:sz w:val="18"/>
+        </w:rPr>
+      </w:pPr>
+      <w:r>
+        <w:rPr>
+          <w:strike/>
+          <w:sz w:val="18"/>
+        </w:rPr>
+        <w:t xml:space="preserve">Escolher </w:t>
+      </w:r>
+      <w:proofErr w:type="spellStart"/>
+      <w:r>
+        <w:rPr>
+          <w:strike/>
+          <w:sz w:val="18"/>
+        </w:rPr>
+        <w:t>skin</w:t>
+      </w:r>
+      <w:proofErr w:type="spellEnd"/>
+      <w:r>
+        <w:rPr>
+          <w:strike/>
+          <w:sz w:val="18"/>
+        </w:rPr>
+        <w:t xml:space="preserve"> do </w:t>
+      </w:r>
+      <w:proofErr w:type="spellStart"/>
+      <w:r>
+        <w:rPr>
+          <w:strike/>
+          <w:sz w:val="18"/>
+        </w:rPr>
+        <w:t>telerik</w:t>
+      </w:r>
+      <w:proofErr w:type="spellEnd"/>
+      <w:r>
+        <w:rPr>
+          <w:strike/>
+          <w:sz w:val="18"/>
+        </w:rPr>
+        <w:t xml:space="preserve"> e usar em toda a aplicação</w:t>
+      </w:r>
+    </w:p>
+    <w:p>
+      <w:pPr>
+        <w:pStyle w:val="ListParagraph"/>
+        <w:numPr>
+          <w:ilvl w:val="0"/>
+          <w:numId w:val="7"/>
+        </w:numPr>
+        <w:rPr>
+          <w:sz w:val="18"/>
+        </w:rPr>
+      </w:pPr>
+      <w:r>
+        <w:rPr>
+          <w:sz w:val="18"/>
+        </w:rPr>
+        <w:t xml:space="preserve">Colocar </w:t>
+      </w:r>
+      <w:proofErr w:type="spellStart"/>
+      <w:r>
+        <w:rPr>
+          <w:sz w:val="18"/>
+        </w:rPr>
+        <w:t>tabs</w:t>
+      </w:r>
+      <w:proofErr w:type="spellEnd"/>
+      <w:r>
+        <w:rPr>
+          <w:sz w:val="18"/>
+        </w:rPr>
+        <w:t xml:space="preserve"> no </w:t>
+      </w:r>
+      <w:proofErr w:type="spellStart"/>
+      <w:r>
+        <w:rPr>
+          <w:sz w:val="18"/>
+        </w:rPr>
+        <w:t>side</w:t>
+      </w:r>
+      <w:proofErr w:type="spellEnd"/>
+      <w:r>
+        <w:rPr>
+          <w:sz w:val="18"/>
+        </w:rPr>
+        <w:t xml:space="preserve"> </w:t>
+      </w:r>
+      <w:proofErr w:type="spellStart"/>
+      <w:r>
+        <w:rPr>
+          <w:sz w:val="18"/>
+        </w:rPr>
+        <w:t>panel</w:t>
+      </w:r>
+      <w:proofErr w:type="spellEnd"/>
+      <w:r>
+        <w:rPr>
+          <w:sz w:val="18"/>
+        </w:rPr>
+        <w:t xml:space="preserve"> para suportar múltiplas telas</w:t>
+      </w:r>
+    </w:p>
+    <w:p>
+      <w:pPr>
+        <w:pStyle w:val="ListParagraph"/>
+        <w:numPr>
+          <w:ilvl w:val="0"/>
+          <w:numId w:val="7"/>
+        </w:numPr>
+        <w:rPr>
+          <w:strike/>
+          <w:sz w:val="18"/>
+        </w:rPr>
+      </w:pPr>
+      <w:r>
+        <w:rPr>
+          <w:strike/>
+          <w:sz w:val="18"/>
+        </w:rPr>
+        <w:t xml:space="preserve">Passar </w:t>
+      </w:r>
+      <w:proofErr w:type="spellStart"/>
+      <w:r>
+        <w:rPr>
+          <w:strike/>
+          <w:sz w:val="18"/>
+        </w:rPr>
+        <w:t>factories</w:t>
+      </w:r>
+      <w:proofErr w:type="spellEnd"/>
+      <w:r>
+        <w:rPr>
+          <w:strike/>
+          <w:sz w:val="18"/>
+        </w:rPr>
+        <w:t xml:space="preserve"> nos construtores.</w:t>
+      </w:r>
+    </w:p>
+    <w:p>
+      <w:pPr>
+        <w:pStyle w:val="ListParagraph"/>
+        <w:numPr>
+          <w:ilvl w:val="0"/>
+          <w:numId w:val="7"/>
+        </w:numPr>
+        <w:rPr>
+          <w:strike/>
+          <w:sz w:val="18"/>
+        </w:rPr>
+      </w:pPr>
+      <w:r>
+        <w:rPr>
+          <w:strike/>
+          <w:sz w:val="18"/>
+        </w:rPr>
+        <w:t xml:space="preserve">Simplificar </w:t>
+      </w:r>
+      <w:proofErr w:type="spellStart"/>
+      <w:proofErr w:type="gramStart"/>
+      <w:r>
+        <w:rPr>
+          <w:strike/>
+          <w:sz w:val="18"/>
+        </w:rPr>
+        <w:t>RangeUtil</w:t>
+      </w:r>
+      <w:proofErr w:type="spellEnd"/>
+      <w:proofErr w:type="gramEnd"/>
+      <w:r>
+        <w:rPr>
+          <w:strike/>
+          <w:sz w:val="18"/>
+        </w:rPr>
+        <w:t xml:space="preserve"> e Parse para só usar Value2</w:t>
+      </w:r>
+    </w:p>
+    <w:p>
+      <w:pPr>
+        <w:pStyle w:val="ListParagraph"/>
+        <w:numPr>
+          <w:ilvl w:val="0"/>
+          <w:numId w:val="7"/>
+        </w:numPr>
+        <w:rPr>
+          <w:sz w:val="18"/>
+        </w:rPr>
+      </w:pPr>
+      <w:r>
+        <w:rPr>
+          <w:sz w:val="18"/>
+        </w:rPr>
+        <w:t xml:space="preserve">Criar comando para remover um lançamento em definitivo. </w:t>
+      </w:r>
+    </w:p>
+    <w:p>
+      <w:pPr>
+        <w:pStyle w:val="ListParagraph"/>
+        <w:numPr>
+          <w:ilvl w:val="0"/>
+          <w:numId w:val="7"/>
+        </w:numPr>
+        <w:rPr>
+          <w:strike/>
+          <w:sz w:val="18"/>
+        </w:rPr>
+      </w:pPr>
+      <w:r>
+        <w:rPr>
+          <w:strike/>
+          <w:sz w:val="18"/>
+        </w:rPr>
+        <w:t>Esconder e mostrar colunas avançadas</w:t>
+      </w:r>
+    </w:p>
+    <w:p>
+      <w:pPr>
+        <w:pStyle w:val="ListParagraph"/>
+        <w:numPr>
+          <w:ilvl w:val="0"/>
+          <w:numId w:val="7"/>
+        </w:numPr>
+        <w:rPr>
+          <w:strike/>
+          <w:sz w:val="18"/>
+        </w:rPr>
+      </w:pPr>
+      <w:r>
+        <w:rPr>
+          <w:strike/>
+          <w:sz w:val="18"/>
+        </w:rPr>
+        <w:t xml:space="preserve">Acho que as entidades </w:t>
+      </w:r>
+      <w:proofErr w:type="spellStart"/>
+      <w:r>
+        <w:rPr>
+          <w:strike/>
+          <w:sz w:val="18"/>
+        </w:rPr>
+        <w:t>Income</w:t>
+      </w:r>
+      <w:proofErr w:type="spellEnd"/>
+      <w:r>
+        <w:rPr>
+          <w:strike/>
+          <w:sz w:val="18"/>
+        </w:rPr>
+        <w:t xml:space="preserve"> e </w:t>
+      </w:r>
+      <w:proofErr w:type="spellStart"/>
+      <w:r>
+        <w:rPr>
+          <w:strike/>
+          <w:sz w:val="18"/>
+        </w:rPr>
+        <w:t>Expense</w:t>
+      </w:r>
+      <w:proofErr w:type="spellEnd"/>
+      <w:r>
+        <w:rPr>
+          <w:strike/>
+          <w:sz w:val="18"/>
+        </w:rPr>
+        <w:t xml:space="preserve"> podem ser uma coisa única.</w:t>
+      </w:r>
+    </w:p>
+    <w:p>
+      <w:pPr>
+        <w:pStyle w:val="ListParagraph"/>
+        <w:numPr>
+          <w:ilvl w:val="0"/>
+          <w:numId w:val="7"/>
+        </w:numPr>
+        <w:rPr>
+          <w:strike/>
+          <w:sz w:val="18"/>
+        </w:rPr>
+      </w:pPr>
+      <w:r>
+        <w:rPr>
+          <w:strike/>
+          <w:sz w:val="18"/>
+        </w:rPr>
+        <w:t xml:space="preserve">Organizar os diversos comandos da aplicação em </w:t>
+      </w:r>
+      <w:proofErr w:type="spellStart"/>
+      <w:r>
+        <w:rPr>
+          <w:strike/>
+          <w:sz w:val="18"/>
+        </w:rPr>
+        <w:t>Commands</w:t>
+      </w:r>
+      <w:proofErr w:type="spellEnd"/>
+      <w:r>
+        <w:rPr>
+          <w:strike/>
+          <w:sz w:val="18"/>
+        </w:rPr>
+        <w:t xml:space="preserve"> e </w:t>
+      </w:r>
+      <w:proofErr w:type="spellStart"/>
+      <w:r>
+        <w:rPr>
+          <w:strike/>
+          <w:sz w:val="18"/>
+        </w:rPr>
+        <w:t>Command</w:t>
+      </w:r>
+      <w:proofErr w:type="spellEnd"/>
+      <w:r>
+        <w:rPr>
+          <w:strike/>
+          <w:sz w:val="18"/>
+        </w:rPr>
+        <w:t xml:space="preserve"> </w:t>
+      </w:r>
+      <w:proofErr w:type="spellStart"/>
+      <w:r>
+        <w:rPr>
+          <w:strike/>
+          <w:sz w:val="18"/>
+        </w:rPr>
+        <w:t>Handlers</w:t>
+      </w:r>
+      <w:proofErr w:type="spellEnd"/>
+    </w:p>
+    <w:p>
+      <w:pPr>
+        <w:pStyle w:val="ListParagraph"/>
+        <w:numPr>
+          <w:ilvl w:val="0"/>
+          <w:numId w:val="7"/>
+        </w:numPr>
+        <w:rPr>
+          <w:strike/>
+          <w:sz w:val="18"/>
+        </w:rPr>
+      </w:pPr>
+      <w:r>
+        <w:rPr>
+          <w:strike/>
+          <w:sz w:val="18"/>
+        </w:rPr>
+        <w:t xml:space="preserve">Colocar código no </w:t>
+      </w:r>
+      <w:proofErr w:type="spellStart"/>
+      <w:r>
+        <w:rPr>
+          <w:strike/>
+          <w:sz w:val="18"/>
+        </w:rPr>
+        <w:t>github</w:t>
+      </w:r>
+      <w:proofErr w:type="spellEnd"/>
+    </w:p>
+    <w:p>
+      <w:pPr>
+        <w:pStyle w:val="ListParagraph"/>
+        <w:numPr>
+          <w:ilvl w:val="0"/>
+          <w:numId w:val="7"/>
+        </w:numPr>
+        <w:rPr>
+          <w:strike/>
+          <w:sz w:val="18"/>
+        </w:rPr>
+      </w:pPr>
+      <w:r>
+        <w:rPr>
+          <w:strike/>
+          <w:sz w:val="18"/>
+        </w:rPr>
+        <w:t>Criar post inaugural</w:t>
+      </w:r>
+      <w:r>
+        <w:rPr>
+          <w:strike/>
+          <w:sz w:val="18"/>
+        </w:rPr>
+        <w:t xml:space="preserve"> em inglês</w:t>
+      </w:r>
+    </w:p>
+    <w:p>
+      <w:pPr>
+        <w:pStyle w:val="ListParagraph"/>
+        <w:numPr>
+          <w:ilvl w:val="0"/>
+          <w:numId w:val="7"/>
+        </w:numPr>
+        <w:rPr>
           <w:sz w:val="18"/>
           <w:highlight w:val="yellow"/>
         </w:rPr>
@@ -156,559 +549,166 @@
           <w:sz w:val="18"/>
           <w:highlight w:val="yellow"/>
         </w:rPr>
-        <w:t xml:space="preserve">Escolher </w:t>
+        <w:t>Traduzir o código para inglês.</w:t>
+      </w:r>
+    </w:p>
+    <w:p>
+      <w:pPr>
+        <w:pStyle w:val="ListParagraph"/>
+        <w:numPr>
+          <w:ilvl w:val="1"/>
+          <w:numId w:val="7"/>
+        </w:numPr>
+        <w:rPr>
+          <w:strike/>
+          <w:sz w:val="18"/>
+        </w:rPr>
+      </w:pPr>
+      <w:r>
+        <w:rPr>
+          <w:strike/>
+          <w:sz w:val="18"/>
+        </w:rPr>
+        <w:t xml:space="preserve">Cadastrar </w:t>
       </w:r>
       <w:proofErr w:type="spellStart"/>
       <w:r>
         <w:rPr>
+          <w:strike/>
+          <w:sz w:val="18"/>
+        </w:rPr>
+        <w:t>resources</w:t>
+      </w:r>
+      <w:proofErr w:type="spellEnd"/>
+      <w:r>
+        <w:rPr>
+          <w:strike/>
+          <w:sz w:val="18"/>
+        </w:rPr>
+        <w:t xml:space="preserve"> padrão e </w:t>
+      </w:r>
+      <w:proofErr w:type="spellStart"/>
+      <w:proofErr w:type="gramStart"/>
+      <w:r>
+        <w:rPr>
+          <w:strike/>
+          <w:sz w:val="18"/>
+        </w:rPr>
+        <w:t>pt</w:t>
+      </w:r>
+      <w:proofErr w:type="gramEnd"/>
+      <w:r>
+        <w:rPr>
+          <w:strike/>
+          <w:sz w:val="18"/>
+        </w:rPr>
+        <w:t>-br</w:t>
+      </w:r>
+      <w:proofErr w:type="spellEnd"/>
+    </w:p>
+    <w:p>
+      <w:pPr>
+        <w:pStyle w:val="ListParagraph"/>
+        <w:numPr>
+          <w:ilvl w:val="1"/>
+          <w:numId w:val="7"/>
+        </w:numPr>
+        <w:rPr>
+          <w:strike/>
+          <w:sz w:val="18"/>
+        </w:rPr>
+      </w:pPr>
+      <w:r>
+        <w:rPr>
+          <w:strike/>
+          <w:sz w:val="18"/>
+        </w:rPr>
+        <w:t xml:space="preserve">Associar textos com nomes de coluna aos </w:t>
+      </w:r>
+      <w:proofErr w:type="spellStart"/>
+      <w:r>
+        <w:rPr>
+          <w:strike/>
+          <w:sz w:val="18"/>
+        </w:rPr>
+        <w:t>resources</w:t>
+      </w:r>
+      <w:proofErr w:type="spellEnd"/>
+    </w:p>
+    <w:p>
+      <w:pPr>
+        <w:pStyle w:val="ListParagraph"/>
+        <w:numPr>
+          <w:ilvl w:val="1"/>
+          <w:numId w:val="7"/>
+        </w:numPr>
+        <w:rPr>
           <w:sz w:val="18"/>
           <w:highlight w:val="yellow"/>
         </w:rPr>
-        <w:t>skin</w:t>
-      </w:r>
-      <w:proofErr w:type="spellEnd"/>
+      </w:pPr>
       <w:r>
         <w:rPr>
           <w:sz w:val="18"/>
           <w:highlight w:val="yellow"/>
         </w:rPr>
-        <w:t xml:space="preserve"> do </w:t>
-      </w:r>
-      <w:proofErr w:type="spellStart"/>
-      <w:r>
-        <w:rPr>
-          <w:sz w:val="18"/>
-          <w:highlight w:val="yellow"/>
-        </w:rPr>
-        <w:t>telerik</w:t>
-      </w:r>
-      <w:proofErr w:type="spellEnd"/>
-      <w:r>
-        <w:rPr>
-          <w:sz w:val="18"/>
-          <w:highlight w:val="yellow"/>
-        </w:rPr>
-        <w:t xml:space="preserve"> e usar em toda a aplicação</w:t>
-      </w:r>
-    </w:p>
-    <w:p>
-      <w:pPr>
-        <w:pStyle w:val="ListParagraph"/>
-        <w:numPr>
-          <w:ilvl w:val="0"/>
-          <w:numId w:val="7"/>
-        </w:numPr>
-        <w:rPr>
-          <w:sz w:val="18"/>
-        </w:rPr>
-      </w:pPr>
-      <w:r>
-        <w:rPr>
-          <w:sz w:val="18"/>
-        </w:rPr>
-        <w:t xml:space="preserve">Colocar </w:t>
-      </w:r>
-      <w:proofErr w:type="spellStart"/>
-      <w:r>
-        <w:rPr>
-          <w:sz w:val="18"/>
-        </w:rPr>
-        <w:t>tabs</w:t>
-      </w:r>
-      <w:proofErr w:type="spellEnd"/>
-      <w:r>
-        <w:rPr>
-          <w:sz w:val="18"/>
-        </w:rPr>
-        <w:t xml:space="preserve"> no </w:t>
-      </w:r>
-      <w:proofErr w:type="spellStart"/>
-      <w:r>
-        <w:rPr>
-          <w:sz w:val="18"/>
-        </w:rPr>
-        <w:t>side</w:t>
-      </w:r>
-      <w:proofErr w:type="spellEnd"/>
-      <w:r>
-        <w:rPr>
-          <w:sz w:val="18"/>
-        </w:rPr>
-        <w:t xml:space="preserve"> </w:t>
-      </w:r>
-      <w:proofErr w:type="spellStart"/>
-      <w:r>
-        <w:rPr>
-          <w:sz w:val="18"/>
-        </w:rPr>
-        <w:t>panel</w:t>
-      </w:r>
-      <w:proofErr w:type="spellEnd"/>
-      <w:r>
-        <w:rPr>
-          <w:sz w:val="18"/>
-        </w:rPr>
-        <w:t xml:space="preserve"> para suportar múltiplas telas</w:t>
-      </w:r>
+        <w:t>Colocar comentários e traduzir os existentes em inglês</w:t>
+      </w:r>
+    </w:p>
+    <w:p>
+      <w:pPr>
+        <w:pStyle w:val="ListParagraph"/>
+        <w:numPr>
+          <w:ilvl w:val="1"/>
+          <w:numId w:val="7"/>
+        </w:numPr>
+        <w:rPr>
+          <w:strike/>
+          <w:sz w:val="18"/>
+        </w:rPr>
+      </w:pPr>
+      <w:r>
+        <w:rPr>
+          <w:strike/>
+          <w:sz w:val="18"/>
+        </w:rPr>
+        <w:t>Testar escritas e leituras novamente</w:t>
+      </w:r>
+    </w:p>
+    <w:p>
+      <w:pPr>
+        <w:pStyle w:val="ListParagraph"/>
+        <w:numPr>
+          <w:ilvl w:val="1"/>
+          <w:numId w:val="7"/>
+        </w:numPr>
+        <w:rPr>
+          <w:strike/>
+          <w:sz w:val="18"/>
+        </w:rPr>
+      </w:pPr>
+      <w:r>
+        <w:rPr>
+          <w:strike/>
+          <w:sz w:val="18"/>
+        </w:rPr>
+        <w:t>Testar ordem e ocultação de colunas</w:t>
+      </w:r>
+    </w:p>
+    <w:p>
+      <w:pPr>
+        <w:pStyle w:val="ListParagraph"/>
+        <w:numPr>
+          <w:ilvl w:val="0"/>
+          <w:numId w:val="7"/>
+        </w:numPr>
+        <w:rPr>
+          <w:strike/>
+          <w:sz w:val="18"/>
+        </w:rPr>
+      </w:pPr>
       <w:bookmarkStart w:id="0" w:name="_GoBack"/>
       <w:bookmarkEnd w:id="0"/>
-    </w:p>
-    <w:p>
-      <w:pPr>
-        <w:pStyle w:val="ListParagraph"/>
-        <w:numPr>
-          <w:ilvl w:val="0"/>
-          <w:numId w:val="7"/>
-        </w:numPr>
-        <w:rPr>
-          <w:strike/>
-          <w:sz w:val="18"/>
-        </w:rPr>
-      </w:pPr>
-      <w:r>
-        <w:rPr>
-          <w:strike/>
-          <w:sz w:val="18"/>
-        </w:rPr>
-        <w:t xml:space="preserve">Passar </w:t>
-      </w:r>
-      <w:proofErr w:type="spellStart"/>
-      <w:r>
-        <w:rPr>
-          <w:strike/>
-          <w:sz w:val="18"/>
-        </w:rPr>
-        <w:t>factories</w:t>
-      </w:r>
-      <w:proofErr w:type="spellEnd"/>
-      <w:r>
-        <w:rPr>
-          <w:strike/>
-          <w:sz w:val="18"/>
-        </w:rPr>
-        <w:t xml:space="preserve"> nos construtores.</w:t>
-      </w:r>
-    </w:p>
-    <w:p>
-      <w:pPr>
-        <w:pStyle w:val="ListParagraph"/>
-        <w:numPr>
-          <w:ilvl w:val="0"/>
-          <w:numId w:val="7"/>
-        </w:numPr>
-        <w:rPr>
-          <w:strike/>
-          <w:sz w:val="18"/>
-        </w:rPr>
-      </w:pPr>
-      <w:r>
-        <w:rPr>
-          <w:strike/>
-          <w:sz w:val="18"/>
-        </w:rPr>
-        <w:t xml:space="preserve">Simplificar </w:t>
-      </w:r>
-      <w:proofErr w:type="spellStart"/>
-      <w:proofErr w:type="gramStart"/>
-      <w:r>
-        <w:rPr>
-          <w:strike/>
-          <w:sz w:val="18"/>
-        </w:rPr>
-        <w:t>RangeUtil</w:t>
-      </w:r>
-      <w:proofErr w:type="spellEnd"/>
-      <w:proofErr w:type="gramEnd"/>
-      <w:r>
-        <w:rPr>
-          <w:strike/>
-          <w:sz w:val="18"/>
-        </w:rPr>
-        <w:t xml:space="preserve"> e Parse para só usar Value2</w:t>
-      </w:r>
-    </w:p>
-    <w:p>
-      <w:pPr>
-        <w:pStyle w:val="ListParagraph"/>
-        <w:numPr>
-          <w:ilvl w:val="0"/>
-          <w:numId w:val="7"/>
-        </w:numPr>
-        <w:rPr>
-          <w:sz w:val="18"/>
-        </w:rPr>
-      </w:pPr>
-      <w:r>
-        <w:rPr>
-          <w:sz w:val="18"/>
-        </w:rPr>
-        <w:t xml:space="preserve">Criar comando para remover um lançamento em definitivo. </w:t>
-      </w:r>
-    </w:p>
-    <w:p>
-      <w:pPr>
-        <w:pStyle w:val="ListParagraph"/>
-        <w:numPr>
-          <w:ilvl w:val="0"/>
-          <w:numId w:val="7"/>
-        </w:numPr>
-        <w:rPr>
-          <w:strike/>
-          <w:sz w:val="18"/>
-        </w:rPr>
-      </w:pPr>
-      <w:r>
-        <w:rPr>
-          <w:strike/>
-          <w:sz w:val="18"/>
-        </w:rPr>
-        <w:t>Esconder e mostrar colunas avançadas</w:t>
-      </w:r>
-    </w:p>
-    <w:p>
-      <w:pPr>
-        <w:pStyle w:val="ListParagraph"/>
-        <w:numPr>
-          <w:ilvl w:val="0"/>
-          <w:numId w:val="7"/>
-        </w:numPr>
-        <w:rPr>
-          <w:strike/>
-          <w:sz w:val="18"/>
-        </w:rPr>
-      </w:pPr>
-      <w:r>
-        <w:rPr>
-          <w:strike/>
-          <w:sz w:val="18"/>
-        </w:rPr>
-        <w:t xml:space="preserve">Acho que as entidades </w:t>
-      </w:r>
-      <w:proofErr w:type="spellStart"/>
-      <w:r>
-        <w:rPr>
-          <w:strike/>
-          <w:sz w:val="18"/>
-        </w:rPr>
-        <w:t>Income</w:t>
-      </w:r>
-      <w:proofErr w:type="spellEnd"/>
-      <w:r>
-        <w:rPr>
-          <w:strike/>
-          <w:sz w:val="18"/>
-        </w:rPr>
-        <w:t xml:space="preserve"> e </w:t>
-      </w:r>
-      <w:proofErr w:type="spellStart"/>
-      <w:r>
-        <w:rPr>
-          <w:strike/>
-          <w:sz w:val="18"/>
-        </w:rPr>
-        <w:t>Expense</w:t>
-      </w:r>
-      <w:proofErr w:type="spellEnd"/>
-      <w:r>
-        <w:rPr>
-          <w:strike/>
-          <w:sz w:val="18"/>
-        </w:rPr>
-        <w:t xml:space="preserve"> podem ser uma coisa única.</w:t>
-      </w:r>
-    </w:p>
-    <w:p>
-      <w:pPr>
-        <w:pStyle w:val="ListParagraph"/>
-        <w:numPr>
-          <w:ilvl w:val="0"/>
-          <w:numId w:val="7"/>
-        </w:numPr>
-        <w:rPr>
-          <w:strike/>
-          <w:sz w:val="18"/>
-        </w:rPr>
-      </w:pPr>
-      <w:r>
-        <w:rPr>
-          <w:strike/>
-          <w:sz w:val="18"/>
-        </w:rPr>
-        <w:t xml:space="preserve">Organizar os diversos comandos da aplicação em </w:t>
-      </w:r>
-      <w:proofErr w:type="spellStart"/>
-      <w:r>
-        <w:rPr>
-          <w:strike/>
-          <w:sz w:val="18"/>
-        </w:rPr>
-        <w:t>Commands</w:t>
-      </w:r>
-      <w:proofErr w:type="spellEnd"/>
-      <w:r>
-        <w:rPr>
-          <w:strike/>
-          <w:sz w:val="18"/>
-        </w:rPr>
-        <w:t xml:space="preserve"> e </w:t>
-      </w:r>
-      <w:proofErr w:type="spellStart"/>
-      <w:r>
-        <w:rPr>
-          <w:strike/>
-          <w:sz w:val="18"/>
-        </w:rPr>
-        <w:t>Command</w:t>
-      </w:r>
-      <w:proofErr w:type="spellEnd"/>
-      <w:r>
-        <w:rPr>
-          <w:strike/>
-          <w:sz w:val="18"/>
-        </w:rPr>
-        <w:t xml:space="preserve"> </w:t>
-      </w:r>
-      <w:proofErr w:type="spellStart"/>
-      <w:r>
-        <w:rPr>
-          <w:strike/>
-          <w:sz w:val="18"/>
-        </w:rPr>
-        <w:t>Handlers</w:t>
-      </w:r>
-      <w:proofErr w:type="spellEnd"/>
-    </w:p>
-    <w:p>
-      <w:pPr>
-        <w:pStyle w:val="ListParagraph"/>
-        <w:numPr>
-          <w:ilvl w:val="0"/>
-          <w:numId w:val="7"/>
-        </w:numPr>
-        <w:rPr>
-          <w:strike/>
-          <w:sz w:val="18"/>
-        </w:rPr>
-      </w:pPr>
-      <w:r>
-        <w:rPr>
-          <w:strike/>
-          <w:sz w:val="18"/>
-        </w:rPr>
-        <w:t xml:space="preserve">Colocar código no </w:t>
-      </w:r>
-      <w:proofErr w:type="spellStart"/>
-      <w:r>
-        <w:rPr>
-          <w:strike/>
-          <w:sz w:val="18"/>
-        </w:rPr>
-        <w:t>github</w:t>
-      </w:r>
-      <w:proofErr w:type="spellEnd"/>
-    </w:p>
-    <w:p>
-      <w:pPr>
-        <w:pStyle w:val="ListParagraph"/>
-        <w:numPr>
-          <w:ilvl w:val="0"/>
-          <w:numId w:val="7"/>
-        </w:numPr>
-        <w:rPr>
-          <w:strike/>
-          <w:sz w:val="18"/>
-        </w:rPr>
-      </w:pPr>
-      <w:r>
-        <w:rPr>
-          <w:strike/>
-          <w:sz w:val="18"/>
-        </w:rPr>
-        <w:t>Criar post inaugural</w:t>
-      </w:r>
-      <w:r>
-        <w:rPr>
-          <w:strike/>
-          <w:sz w:val="18"/>
-        </w:rPr>
-        <w:t xml:space="preserve"> em inglês</w:t>
-      </w:r>
-    </w:p>
-    <w:p>
-      <w:pPr>
-        <w:pStyle w:val="ListParagraph"/>
-        <w:numPr>
-          <w:ilvl w:val="0"/>
-          <w:numId w:val="7"/>
-        </w:numPr>
-        <w:rPr>
-          <w:sz w:val="18"/>
-          <w:highlight w:val="yellow"/>
-        </w:rPr>
-      </w:pPr>
-      <w:r>
-        <w:rPr>
-          <w:sz w:val="18"/>
-          <w:highlight w:val="yellow"/>
-        </w:rPr>
-        <w:t>Traduzir o código para inglês.</w:t>
-      </w:r>
-    </w:p>
-    <w:p>
-      <w:pPr>
-        <w:pStyle w:val="ListParagraph"/>
-        <w:numPr>
-          <w:ilvl w:val="1"/>
-          <w:numId w:val="7"/>
-        </w:numPr>
-        <w:rPr>
-          <w:strike/>
-          <w:sz w:val="18"/>
-        </w:rPr>
-      </w:pPr>
-      <w:r>
-        <w:rPr>
-          <w:strike/>
-          <w:sz w:val="18"/>
-        </w:rPr>
-        <w:t xml:space="preserve">Cadastrar </w:t>
-      </w:r>
-      <w:proofErr w:type="spellStart"/>
-      <w:r>
-        <w:rPr>
-          <w:strike/>
-          <w:sz w:val="18"/>
-        </w:rPr>
-        <w:t>resources</w:t>
-      </w:r>
-      <w:proofErr w:type="spellEnd"/>
-      <w:r>
-        <w:rPr>
-          <w:strike/>
-          <w:sz w:val="18"/>
-        </w:rPr>
-        <w:t xml:space="preserve"> padrão e </w:t>
-      </w:r>
-      <w:proofErr w:type="spellStart"/>
-      <w:proofErr w:type="gramStart"/>
-      <w:r>
-        <w:rPr>
-          <w:strike/>
-          <w:sz w:val="18"/>
-        </w:rPr>
-        <w:t>pt</w:t>
-      </w:r>
-      <w:proofErr w:type="gramEnd"/>
-      <w:r>
-        <w:rPr>
-          <w:strike/>
-          <w:sz w:val="18"/>
-        </w:rPr>
-        <w:t>-br</w:t>
-      </w:r>
-      <w:proofErr w:type="spellEnd"/>
-    </w:p>
-    <w:p>
-      <w:pPr>
-        <w:pStyle w:val="ListParagraph"/>
-        <w:numPr>
-          <w:ilvl w:val="1"/>
-          <w:numId w:val="7"/>
-        </w:numPr>
-        <w:rPr>
-          <w:strike/>
-          <w:sz w:val="18"/>
-        </w:rPr>
-      </w:pPr>
-      <w:r>
-        <w:rPr>
-          <w:strike/>
-          <w:sz w:val="18"/>
-        </w:rPr>
-        <w:t xml:space="preserve">Associar textos com nomes de coluna aos </w:t>
-      </w:r>
-      <w:proofErr w:type="spellStart"/>
-      <w:r>
-        <w:rPr>
-          <w:strike/>
-          <w:sz w:val="18"/>
-        </w:rPr>
-        <w:t>resources</w:t>
-      </w:r>
-      <w:proofErr w:type="spellEnd"/>
-    </w:p>
-    <w:p>
-      <w:pPr>
-        <w:pStyle w:val="ListParagraph"/>
-        <w:numPr>
-          <w:ilvl w:val="1"/>
-          <w:numId w:val="7"/>
-        </w:numPr>
-        <w:rPr>
-          <w:sz w:val="18"/>
-          <w:highlight w:val="yellow"/>
-        </w:rPr>
-      </w:pPr>
-      <w:r>
-        <w:rPr>
-          <w:sz w:val="18"/>
-          <w:highlight w:val="yellow"/>
-        </w:rPr>
-        <w:t>Colocar comentários e traduzir os existentes em inglês</w:t>
-      </w:r>
-    </w:p>
-    <w:p>
-      <w:pPr>
-        <w:pStyle w:val="ListParagraph"/>
-        <w:numPr>
-          <w:ilvl w:val="1"/>
-          <w:numId w:val="7"/>
-        </w:numPr>
-        <w:rPr>
-          <w:strike/>
-          <w:sz w:val="18"/>
-        </w:rPr>
-      </w:pPr>
-      <w:r>
-        <w:rPr>
-          <w:strike/>
-          <w:sz w:val="18"/>
-        </w:rPr>
-        <w:t>Testar escritas e leituras novamente</w:t>
-      </w:r>
-    </w:p>
-    <w:p>
-      <w:pPr>
-        <w:pStyle w:val="ListParagraph"/>
-        <w:numPr>
-          <w:ilvl w:val="1"/>
-          <w:numId w:val="7"/>
-        </w:numPr>
-        <w:rPr>
-          <w:sz w:val="18"/>
-          <w:highlight w:val="yellow"/>
-        </w:rPr>
-      </w:pPr>
-      <w:r>
-        <w:rPr>
-          <w:sz w:val="18"/>
-          <w:highlight w:val="yellow"/>
-        </w:rPr>
-        <w:t>Testar ordem e ocultação de colunas</w:t>
-      </w:r>
-    </w:p>
-    <w:p>
-      <w:pPr>
-        <w:pStyle w:val="ListParagraph"/>
-        <w:numPr>
-          <w:ilvl w:val="0"/>
-          <w:numId w:val="7"/>
-        </w:numPr>
-        <w:rPr>
-          <w:strike/>
-          <w:sz w:val="18"/>
-        </w:rPr>
-      </w:pPr>
       <w:r>
         <w:rPr>
           <w:strike/>
@@ -4241,7 +4241,7 @@
 </file>
 
 <file path=customXml/itemProps1.xml><?xml version="1.0" encoding="utf-8"?>
-<ds:datastoreItem xmlns:ds="http://schemas.openxmlformats.org/officeDocument/2006/customXml" ds:itemID="{D942194D-A1B5-4496-B836-ADAF1C477A0E}">
+<ds:datastoreItem xmlns:ds="http://schemas.openxmlformats.org/officeDocument/2006/customXml" ds:itemID="{FC2A2FA1-AE22-40D4-9BD2-5C5D9FBFCEBA}">
   <ds:schemaRefs>
     <ds:schemaRef ds:uri="http://schemas.openxmlformats.org/officeDocument/2006/bibliography"/>
   </ds:schemaRefs>

</xml_diff>

<commit_message>
Splash window working with new controls, blend sample data and commanding ok.
</commit_message>
<xml_diff>
--- a/Solution2010/tasks projeto.docx
+++ b/Solution2010/tasks projeto.docx
@@ -339,222 +339,242 @@
           <w:sz w:val="18"/>
         </w:rPr>
       </w:pPr>
+    </w:p>
+    <w:p>
+      <w:pPr>
+        <w:pStyle w:val="ListParagraph"/>
+        <w:numPr>
+          <w:ilvl w:val="1"/>
+          <w:numId w:val="7"/>
+        </w:numPr>
+        <w:rPr>
+          <w:sz w:val="18"/>
+        </w:rPr>
+      </w:pPr>
+      <w:r>
+        <w:rPr>
+          <w:sz w:val="18"/>
+        </w:rPr>
+        <w:t xml:space="preserve">Alertas e mensagens do sistema, como </w:t>
+      </w:r>
+    </w:p>
+    <w:p>
+      <w:pPr>
+        <w:pStyle w:val="ListParagraph"/>
+        <w:numPr>
+          <w:ilvl w:val="0"/>
+          <w:numId w:val="7"/>
+        </w:numPr>
+        <w:rPr>
+          <w:sz w:val="18"/>
+        </w:rPr>
+      </w:pPr>
+      <w:r>
+        <w:rPr>
+          <w:sz w:val="18"/>
+        </w:rPr>
+        <w:t>Ribbon</w:t>
+      </w:r>
+    </w:p>
+    <w:p>
+      <w:pPr>
+        <w:pStyle w:val="ListParagraph"/>
+        <w:numPr>
+          <w:ilvl w:val="1"/>
+          <w:numId w:val="7"/>
+        </w:numPr>
+        <w:rPr>
+          <w:sz w:val="18"/>
+        </w:rPr>
+      </w:pPr>
+      <w:r>
+        <w:rPr>
+          <w:sz w:val="18"/>
+        </w:rPr>
+        <w:t>Calendário</w:t>
+      </w:r>
+    </w:p>
+    <w:p>
+      <w:pPr>
+        <w:pStyle w:val="ListParagraph"/>
+        <w:numPr>
+          <w:ilvl w:val="2"/>
+          <w:numId w:val="7"/>
+        </w:numPr>
+        <w:rPr>
+          <w:sz w:val="18"/>
+        </w:rPr>
+      </w:pPr>
+      <w:r>
+        <w:rPr>
+          <w:sz w:val="18"/>
+        </w:rPr>
+        <w:t>Uma forma fácil de mostrar visualmente o que está saindo ou entrando da conta.</w:t>
+      </w:r>
+    </w:p>
+    <w:p>
+      <w:pPr>
+        <w:pStyle w:val="ListParagraph"/>
+        <w:numPr>
+          <w:ilvl w:val="1"/>
+          <w:numId w:val="7"/>
+        </w:numPr>
+        <w:rPr>
+          <w:sz w:val="18"/>
+        </w:rPr>
+      </w:pPr>
+      <w:r>
+        <w:rPr>
+          <w:sz w:val="18"/>
+        </w:rPr>
+        <w:t>Cheques</w:t>
+      </w:r>
+    </w:p>
+    <w:p>
+      <w:pPr>
+        <w:pStyle w:val="ListParagraph"/>
+        <w:numPr>
+          <w:ilvl w:val="2"/>
+          <w:numId w:val="7"/>
+        </w:numPr>
+        <w:rPr>
+          <w:sz w:val="18"/>
+        </w:rPr>
+      </w:pPr>
+      <w:r>
+        <w:rPr>
+          <w:sz w:val="18"/>
+        </w:rPr>
+        <w:t>Ir para tela de controle de cheques. Quero controlar cheques pré-datados e quero dar baixa em cheques que já caíram; quero controlar cheques que emiti e que recebi.</w:t>
+      </w:r>
+    </w:p>
+    <w:p>
+      <w:pPr>
+        <w:pStyle w:val="ListParagraph"/>
+        <w:numPr>
+          <w:ilvl w:val="1"/>
+          <w:numId w:val="7"/>
+        </w:numPr>
+        <w:rPr>
+          <w:sz w:val="18"/>
+        </w:rPr>
+      </w:pPr>
+      <w:r>
+        <w:rPr>
+          <w:sz w:val="18"/>
+        </w:rPr>
+        <w:t>Relatórios</w:t>
+      </w:r>
+    </w:p>
+    <w:p>
+      <w:pPr>
+        <w:pStyle w:val="ListParagraph"/>
+        <w:numPr>
+          <w:ilvl w:val="2"/>
+          <w:numId w:val="7"/>
+        </w:numPr>
+        <w:rPr>
+          <w:sz w:val="18"/>
+        </w:rPr>
+      </w:pPr>
+      <w:r>
+        <w:rPr>
+          <w:sz w:val="18"/>
+        </w:rPr>
+        <w:t>Fluxo de caixa</w:t>
+      </w:r>
+    </w:p>
+    <w:p>
+      <w:pPr>
+        <w:pStyle w:val="ListParagraph"/>
+        <w:numPr>
+          <w:ilvl w:val="2"/>
+          <w:numId w:val="7"/>
+        </w:numPr>
+        <w:rPr>
+          <w:sz w:val="18"/>
+        </w:rPr>
+      </w:pPr>
+      <w:r>
+        <w:rPr>
+          <w:sz w:val="18"/>
+        </w:rPr>
+        <w:t>Entradas e saídas por categoria</w:t>
+      </w:r>
+    </w:p>
+    <w:p>
+      <w:pPr>
+        <w:pStyle w:val="ListParagraph"/>
+        <w:numPr>
+          <w:ilvl w:val="1"/>
+          <w:numId w:val="7"/>
+        </w:numPr>
+        <w:rPr>
+          <w:sz w:val="18"/>
+        </w:rPr>
+      </w:pPr>
+      <w:r>
+        <w:rPr>
+          <w:sz w:val="18"/>
+        </w:rPr>
+        <w:t>Controle de transações -&gt; quero gerenciar em um único lugar quais transações estão vencendo, vencidas e quero dar baixa nas transações de forma fácil. Esta tela precisa ser chamada de todos os pontos principais da aplicação.</w:t>
+      </w:r>
+    </w:p>
+    <w:p>
+      <w:pPr>
+        <w:pStyle w:val="Heading1"/>
+        <w:rPr>
+          <w:sz w:val="18"/>
+        </w:rPr>
+      </w:pPr>
+      <w:r>
+        <w:rPr>
+          <w:sz w:val="18"/>
+        </w:rPr>
+        <w:t>Tasks imediatas</w:t>
+      </w:r>
+    </w:p>
+    <w:p>
+      <w:pPr>
+        <w:pStyle w:val="ListParagraph"/>
+        <w:numPr>
+          <w:ilvl w:val="0"/>
+          <w:numId w:val="7"/>
+        </w:numPr>
+        <w:rPr>
+          <w:strike/>
+          <w:sz w:val="18"/>
+        </w:rPr>
+      </w:pPr>
+      <w:r>
+        <w:rPr>
+          <w:strike/>
+          <w:sz w:val="18"/>
+        </w:rPr>
+        <w:t>Fazer lógica para entidade Conta</w:t>
+      </w:r>
+    </w:p>
+    <w:p>
+      <w:pPr>
+        <w:pStyle w:val="ListParagraph"/>
+        <w:numPr>
+          <w:ilvl w:val="0"/>
+          <w:numId w:val="7"/>
+        </w:numPr>
+        <w:rPr>
+          <w:sz w:val="18"/>
+          <w:highlight w:val="yellow"/>
+        </w:rPr>
+      </w:pPr>
+      <w:r>
+        <w:rPr>
+          <w:sz w:val="18"/>
+          <w:highlight w:val="yellow"/>
+        </w:rPr>
+        <w:t>Fazer tela de abertura funcionar, processando os pagamentos.</w:t>
+      </w:r>
       <w:bookmarkStart w:id="0" w:name="_GoBack"/>
       <w:bookmarkEnd w:id="0"/>
-    </w:p>
-    <w:p>
-      <w:pPr>
-        <w:pStyle w:val="ListParagraph"/>
-        <w:numPr>
-          <w:ilvl w:val="1"/>
-          <w:numId w:val="7"/>
-        </w:numPr>
-        <w:rPr>
-          <w:sz w:val="18"/>
-        </w:rPr>
-      </w:pPr>
-      <w:r>
-        <w:rPr>
-          <w:sz w:val="18"/>
-        </w:rPr>
-        <w:t xml:space="preserve">Alertas e mensagens do sistema, como </w:t>
-      </w:r>
-    </w:p>
-    <w:p>
-      <w:pPr>
-        <w:pStyle w:val="ListParagraph"/>
-        <w:numPr>
-          <w:ilvl w:val="0"/>
-          <w:numId w:val="7"/>
-        </w:numPr>
-        <w:rPr>
-          <w:sz w:val="18"/>
-        </w:rPr>
-      </w:pPr>
-      <w:r>
-        <w:rPr>
-          <w:sz w:val="18"/>
-        </w:rPr>
-        <w:t>Ribbon</w:t>
-      </w:r>
-    </w:p>
-    <w:p>
-      <w:pPr>
-        <w:pStyle w:val="ListParagraph"/>
-        <w:numPr>
-          <w:ilvl w:val="1"/>
-          <w:numId w:val="7"/>
-        </w:numPr>
-        <w:rPr>
-          <w:sz w:val="18"/>
-        </w:rPr>
-      </w:pPr>
-      <w:r>
-        <w:rPr>
-          <w:sz w:val="18"/>
-        </w:rPr>
-        <w:t>Calendário</w:t>
-      </w:r>
-    </w:p>
-    <w:p>
-      <w:pPr>
-        <w:pStyle w:val="ListParagraph"/>
-        <w:numPr>
-          <w:ilvl w:val="2"/>
-          <w:numId w:val="7"/>
-        </w:numPr>
-        <w:rPr>
-          <w:sz w:val="18"/>
-        </w:rPr>
-      </w:pPr>
-      <w:r>
-        <w:rPr>
-          <w:sz w:val="18"/>
-        </w:rPr>
-        <w:t>Uma forma fácil de mostrar visualmente o que está saindo ou entrando da conta.</w:t>
-      </w:r>
-    </w:p>
-    <w:p>
-      <w:pPr>
-        <w:pStyle w:val="ListParagraph"/>
-        <w:numPr>
-          <w:ilvl w:val="1"/>
-          <w:numId w:val="7"/>
-        </w:numPr>
-        <w:rPr>
-          <w:sz w:val="18"/>
-        </w:rPr>
-      </w:pPr>
-      <w:r>
-        <w:rPr>
-          <w:sz w:val="18"/>
-        </w:rPr>
-        <w:t>Cheques</w:t>
-      </w:r>
-    </w:p>
-    <w:p>
-      <w:pPr>
-        <w:pStyle w:val="ListParagraph"/>
-        <w:numPr>
-          <w:ilvl w:val="2"/>
-          <w:numId w:val="7"/>
-        </w:numPr>
-        <w:rPr>
-          <w:sz w:val="18"/>
-        </w:rPr>
-      </w:pPr>
-      <w:r>
-        <w:rPr>
-          <w:sz w:val="18"/>
-        </w:rPr>
-        <w:t>Ir para tela de controle de cheques. Quero controlar cheques pré-datados e quero dar baixa em cheques que já caíram; quero controlar cheques que emiti e que recebi.</w:t>
-      </w:r>
-    </w:p>
-    <w:p>
-      <w:pPr>
-        <w:pStyle w:val="ListParagraph"/>
-        <w:numPr>
-          <w:ilvl w:val="1"/>
-          <w:numId w:val="7"/>
-        </w:numPr>
-        <w:rPr>
-          <w:sz w:val="18"/>
-        </w:rPr>
-      </w:pPr>
-      <w:r>
-        <w:rPr>
-          <w:sz w:val="18"/>
-        </w:rPr>
-        <w:t>Relatórios</w:t>
-      </w:r>
-    </w:p>
-    <w:p>
-      <w:pPr>
-        <w:pStyle w:val="ListParagraph"/>
-        <w:numPr>
-          <w:ilvl w:val="2"/>
-          <w:numId w:val="7"/>
-        </w:numPr>
-        <w:rPr>
-          <w:sz w:val="18"/>
-        </w:rPr>
-      </w:pPr>
-      <w:r>
-        <w:rPr>
-          <w:sz w:val="18"/>
-        </w:rPr>
-        <w:t>Fluxo de caixa</w:t>
-      </w:r>
-    </w:p>
-    <w:p>
-      <w:pPr>
-        <w:pStyle w:val="ListParagraph"/>
-        <w:numPr>
-          <w:ilvl w:val="2"/>
-          <w:numId w:val="7"/>
-        </w:numPr>
-        <w:rPr>
-          <w:sz w:val="18"/>
-        </w:rPr>
-      </w:pPr>
-      <w:r>
-        <w:rPr>
-          <w:sz w:val="18"/>
-        </w:rPr>
-        <w:t>Entradas e saídas por categoria</w:t>
-      </w:r>
-    </w:p>
-    <w:p>
-      <w:pPr>
-        <w:pStyle w:val="ListParagraph"/>
-        <w:numPr>
-          <w:ilvl w:val="1"/>
-          <w:numId w:val="7"/>
-        </w:numPr>
-        <w:rPr>
-          <w:sz w:val="18"/>
-        </w:rPr>
-      </w:pPr>
-      <w:r>
-        <w:rPr>
-          <w:sz w:val="18"/>
-        </w:rPr>
-        <w:t>Controle de transações -&gt; quero gerenciar em um único lugar quais transações estão vencendo, vencidas e quero dar baixa nas transações de forma fácil. Esta tela precisa ser chamada de todos os pontos principais da aplicação.</w:t>
-      </w:r>
-    </w:p>
-    <w:p>
-      <w:pPr>
-        <w:pStyle w:val="Heading1"/>
-        <w:rPr>
-          <w:sz w:val="18"/>
-        </w:rPr>
-      </w:pPr>
-      <w:r>
-        <w:rPr>
-          <w:sz w:val="18"/>
-        </w:rPr>
-        <w:t>Tasks imediatas</w:t>
-      </w:r>
-    </w:p>
-    <w:p>
-      <w:pPr>
-        <w:pStyle w:val="ListParagraph"/>
-        <w:numPr>
-          <w:ilvl w:val="0"/>
-          <w:numId w:val="7"/>
-        </w:numPr>
-        <w:rPr>
-          <w:strike/>
-          <w:sz w:val="18"/>
-        </w:rPr>
-      </w:pPr>
-      <w:r>
-        <w:rPr>
-          <w:strike/>
-          <w:sz w:val="18"/>
-        </w:rPr>
-        <w:t>Fazer lógica para entidade Conta</w:t>
-      </w:r>
     </w:p>
     <w:p>
       <w:pPr>
@@ -3495,7 +3515,7 @@
 </file>
 
 <file path=customXml/itemProps1.xml><?xml version="1.0" encoding="utf-8"?>
-<ds:datastoreItem xmlns:ds="http://schemas.openxmlformats.org/officeDocument/2006/customXml" ds:itemID="{E974F7CA-DF52-4D38-8BC6-EC7C3DD251EB}">
+<ds:datastoreItem xmlns:ds="http://schemas.openxmlformats.org/officeDocument/2006/customXml" ds:itemID="{CA630576-4CE0-4A5A-AFF5-E52D184FFB51}">
   <ds:schemaRefs>
     <ds:schemaRef ds:uri="http://schemas.openxmlformats.org/officeDocument/2006/bibliography"/>
   </ds:schemaRefs>

</xml_diff>

<commit_message>
Initial screen with today's, next and late payments working.
</commit_message>
<xml_diff>
--- a/Solution2010/tasks projeto.docx
+++ b/Solution2010/tasks projeto.docx
@@ -562,6 +562,26 @@
           <w:numId w:val="7"/>
         </w:numPr>
         <w:rPr>
+          <w:strike/>
+          <w:sz w:val="18"/>
+        </w:rPr>
+      </w:pPr>
+      <w:r>
+        <w:rPr>
+          <w:strike/>
+          <w:sz w:val="18"/>
+        </w:rPr>
+        <w:t>Fazer tela de abertura funcionar, processando os pagamentos.</w:t>
+      </w:r>
+    </w:p>
+    <w:p>
+      <w:pPr>
+        <w:pStyle w:val="ListParagraph"/>
+        <w:numPr>
+          <w:ilvl w:val="0"/>
+          <w:numId w:val="7"/>
+        </w:numPr>
+        <w:rPr>
           <w:sz w:val="18"/>
           <w:highlight w:val="yellow"/>
         </w:rPr>
@@ -571,138 +591,120 @@
           <w:sz w:val="18"/>
           <w:highlight w:val="yellow"/>
         </w:rPr>
-        <w:t>Fazer tela de abertura funcionar, processando os pagamentos.</w:t>
-      </w:r>
+        <w:t>Faze</w:t>
+      </w:r>
+      <w:r>
+        <w:rPr>
+          <w:sz w:val="18"/>
+          <w:highlight w:val="yellow"/>
+        </w:rPr>
+        <w:t>r fluxo de caixa para cada conta</w:t>
+      </w:r>
+    </w:p>
+    <w:p>
+      <w:pPr>
+        <w:pStyle w:val="ListParagraph"/>
+        <w:numPr>
+          <w:ilvl w:val="1"/>
+          <w:numId w:val="7"/>
+        </w:numPr>
+        <w:rPr>
+          <w:sz w:val="18"/>
+          <w:highlight w:val="yellow"/>
+        </w:rPr>
+      </w:pPr>
+      <w:r>
+        <w:rPr>
+          <w:sz w:val="18"/>
+          <w:highlight w:val="yellow"/>
+        </w:rPr>
+        <w:t>Mostrar no side panel o fluxo de caixa de cada conta</w:t>
+      </w:r>
+    </w:p>
+    <w:p>
+      <w:pPr>
+        <w:pStyle w:val="ListParagraph"/>
+        <w:numPr>
+          <w:ilvl w:val="0"/>
+          <w:numId w:val="7"/>
+        </w:numPr>
+        <w:rPr>
+          <w:sz w:val="18"/>
+        </w:rPr>
+      </w:pPr>
+      <w:r>
+        <w:rPr>
+          <w:sz w:val="18"/>
+        </w:rPr>
+        <w:t>Remover status Inválido – não faz sentido o usuário dizer que o status é inválido.</w:t>
+      </w:r>
+    </w:p>
+    <w:p>
+      <w:pPr>
+        <w:pStyle w:val="ListParagraph"/>
+        <w:numPr>
+          <w:ilvl w:val="0"/>
+          <w:numId w:val="7"/>
+        </w:numPr>
+        <w:rPr>
+          <w:sz w:val="18"/>
+        </w:rPr>
+      </w:pPr>
+      <w:r>
+        <w:rPr>
+          <w:sz w:val="18"/>
+        </w:rPr>
+        <w:t>Verificar ripple da tela de entradas ao mudar o valor.</w:t>
+      </w:r>
+    </w:p>
+    <w:p>
+      <w:pPr>
+        <w:pStyle w:val="ListParagraph"/>
+        <w:numPr>
+          <w:ilvl w:val="0"/>
+          <w:numId w:val="7"/>
+        </w:numPr>
+        <w:rPr>
+          <w:sz w:val="18"/>
+        </w:rPr>
+      </w:pPr>
+      <w:r>
+        <w:rPr>
+          <w:sz w:val="18"/>
+        </w:rPr>
+        <w:t>Criar um log de cada entrada para poder ver o histórico</w:t>
+      </w:r>
+    </w:p>
+    <w:p>
+      <w:pPr>
+        <w:rPr>
+          <w:strike/>
+          <w:sz w:val="18"/>
+        </w:rPr>
+      </w:pPr>
+    </w:p>
+    <w:p>
+      <w:pPr>
+        <w:pStyle w:val="ListParagraph"/>
+        <w:numPr>
+          <w:ilvl w:val="0"/>
+          <w:numId w:val="7"/>
+        </w:numPr>
+        <w:rPr>
+          <w:strike/>
+          <w:sz w:val="18"/>
+        </w:rPr>
+      </w:pPr>
       <w:bookmarkStart w:id="0" w:name="_GoBack"/>
-      <w:bookmarkEnd w:id="0"/>
-    </w:p>
-    <w:p>
-      <w:pPr>
-        <w:pStyle w:val="ListParagraph"/>
-        <w:numPr>
-          <w:ilvl w:val="0"/>
-          <w:numId w:val="7"/>
-        </w:numPr>
-        <w:rPr>
-          <w:sz w:val="18"/>
-          <w:highlight w:val="yellow"/>
-        </w:rPr>
-      </w:pPr>
-      <w:r>
-        <w:rPr>
-          <w:sz w:val="18"/>
-          <w:highlight w:val="yellow"/>
-        </w:rPr>
-        <w:t>Faze</w:t>
-      </w:r>
-      <w:r>
-        <w:rPr>
-          <w:sz w:val="18"/>
-          <w:highlight w:val="yellow"/>
-        </w:rPr>
-        <w:t>r fluxo de caixa para cada conta</w:t>
-      </w:r>
-    </w:p>
-    <w:p>
-      <w:pPr>
-        <w:pStyle w:val="ListParagraph"/>
-        <w:numPr>
-          <w:ilvl w:val="1"/>
-          <w:numId w:val="7"/>
-        </w:numPr>
-        <w:rPr>
-          <w:sz w:val="18"/>
-          <w:highlight w:val="yellow"/>
-        </w:rPr>
-      </w:pPr>
-      <w:r>
-        <w:rPr>
-          <w:sz w:val="18"/>
-          <w:highlight w:val="yellow"/>
-        </w:rPr>
-        <w:t>Mostrar no side panel o fluxo de caixa de cada conta</w:t>
-      </w:r>
-    </w:p>
-    <w:p>
-      <w:pPr>
-        <w:pStyle w:val="ListParagraph"/>
-        <w:numPr>
-          <w:ilvl w:val="0"/>
-          <w:numId w:val="7"/>
-        </w:numPr>
-        <w:rPr>
-          <w:sz w:val="18"/>
-        </w:rPr>
-      </w:pPr>
-      <w:r>
-        <w:rPr>
-          <w:sz w:val="18"/>
-        </w:rPr>
-        <w:t>Remover status Inválido – não faz sentido o usuário dizer que o status é inválido.</w:t>
-      </w:r>
-    </w:p>
-    <w:p>
-      <w:pPr>
-        <w:pStyle w:val="ListParagraph"/>
-        <w:numPr>
-          <w:ilvl w:val="0"/>
-          <w:numId w:val="7"/>
-        </w:numPr>
-        <w:rPr>
-          <w:sz w:val="18"/>
-        </w:rPr>
-      </w:pPr>
-      <w:r>
-        <w:rPr>
-          <w:sz w:val="18"/>
-        </w:rPr>
-        <w:t>Verificar ripple da tela de entradas ao mudar o valor.</w:t>
-      </w:r>
-    </w:p>
-    <w:p>
-      <w:pPr>
-        <w:pStyle w:val="ListParagraph"/>
-        <w:numPr>
-          <w:ilvl w:val="0"/>
-          <w:numId w:val="7"/>
-        </w:numPr>
-        <w:rPr>
-          <w:sz w:val="18"/>
-        </w:rPr>
-      </w:pPr>
-      <w:r>
-        <w:rPr>
-          <w:sz w:val="18"/>
-        </w:rPr>
-        <w:t>Criar um log de cada entrada para poder ver o histórico</w:t>
-      </w:r>
-    </w:p>
-    <w:p>
-      <w:pPr>
-        <w:rPr>
-          <w:strike/>
-          <w:sz w:val="18"/>
-        </w:rPr>
-      </w:pPr>
-    </w:p>
-    <w:p>
-      <w:pPr>
-        <w:pStyle w:val="ListParagraph"/>
-        <w:numPr>
-          <w:ilvl w:val="0"/>
-          <w:numId w:val="7"/>
-        </w:numPr>
-        <w:rPr>
-          <w:sz w:val="18"/>
-        </w:rPr>
-      </w:pPr>
-      <w:r>
-        <w:rPr>
+      <w:r>
+        <w:rPr>
+          <w:strike/>
           <w:sz w:val="18"/>
         </w:rPr>
         <w:t>Colocar tabs no side panel para suportar múltiplas telas</w:t>
       </w:r>
     </w:p>
+    <w:bookmarkEnd w:id="0"/>
     <w:p>
       <w:pPr>
         <w:pStyle w:val="ListParagraph"/>
@@ -3515,7 +3517,7 @@
 </file>
 
 <file path=customXml/itemProps1.xml><?xml version="1.0" encoding="utf-8"?>
-<ds:datastoreItem xmlns:ds="http://schemas.openxmlformats.org/officeDocument/2006/customXml" ds:itemID="{CA630576-4CE0-4A5A-AFF5-E52D184FFB51}">
+<ds:datastoreItem xmlns:ds="http://schemas.openxmlformats.org/officeDocument/2006/customXml" ds:itemID="{C29B7B04-F48E-4A24-A9D9-B092C4E2C1EF}">
   <ds:schemaRefs>
     <ds:schemaRef ds:uri="http://schemas.openxmlformats.org/officeDocument/2006/bibliography"/>
   </ds:schemaRefs>

</xml_diff>

<commit_message>
Creating the content for the summary tab of the side panel.
</commit_message>
<xml_diff>
--- a/Solution2010/tasks projeto.docx
+++ b/Solution2010/tasks projeto.docx
@@ -13,6 +13,119 @@
         <w:rPr>
           <w:sz w:val="18"/>
         </w:rPr>
+        <w:t>Bugs</w:t>
+      </w:r>
+    </w:p>
+    <w:p>
+      <w:pPr>
+        <w:pStyle w:val="ListParagraph"/>
+        <w:numPr>
+          <w:ilvl w:val="0"/>
+          <w:numId w:val="8"/>
+        </w:numPr>
+      </w:pPr>
+      <w:r>
+        <w:t xml:space="preserve">Considerar o valor efetivo no </w:t>
+      </w:r>
+      <w:proofErr w:type="spellStart"/>
+      <w:r>
+        <w:t>side</w:t>
+      </w:r>
+      <w:proofErr w:type="spellEnd"/>
+      <w:r>
+        <w:t xml:space="preserve"> </w:t>
+      </w:r>
+      <w:proofErr w:type="spellStart"/>
+      <w:r>
+        <w:t>panel</w:t>
+      </w:r>
+      <w:proofErr w:type="spellEnd"/>
+    </w:p>
+    <w:p>
+      <w:pPr>
+        <w:pStyle w:val="ListParagraph"/>
+        <w:numPr>
+          <w:ilvl w:val="0"/>
+          <w:numId w:val="8"/>
+        </w:numPr>
+        <w:rPr>
+          <w:strike/>
+        </w:rPr>
+      </w:pPr>
+      <w:bookmarkStart w:id="0" w:name="_GoBack"/>
+      <w:r>
+        <w:rPr>
+          <w:strike/>
+        </w:rPr>
+        <w:t xml:space="preserve">Ao mudar para cancelado, suspenso </w:t>
+      </w:r>
+      <w:r>
+        <w:rPr>
+          <w:strike/>
+        </w:rPr>
+        <w:t xml:space="preserve">ou inválido, atualizar também o </w:t>
+      </w:r>
+      <w:proofErr w:type="spellStart"/>
+      <w:r>
+        <w:rPr>
+          <w:strike/>
+        </w:rPr>
+        <w:t>side</w:t>
+      </w:r>
+      <w:proofErr w:type="spellEnd"/>
+      <w:r>
+        <w:rPr>
+          <w:strike/>
+        </w:rPr>
+        <w:t xml:space="preserve"> </w:t>
+      </w:r>
+      <w:proofErr w:type="spellStart"/>
+      <w:proofErr w:type="gramStart"/>
+      <w:r>
+        <w:rPr>
+          <w:strike/>
+        </w:rPr>
+        <w:t>panel</w:t>
+      </w:r>
+      <w:proofErr w:type="spellEnd"/>
+      <w:proofErr w:type="gramEnd"/>
+    </w:p>
+    <w:bookmarkEnd w:id="0"/>
+    <w:p>
+      <w:pPr>
+        <w:pStyle w:val="ListParagraph"/>
+        <w:numPr>
+          <w:ilvl w:val="0"/>
+          <w:numId w:val="8"/>
+        </w:numPr>
+      </w:pPr>
+      <w:r>
+        <w:t>Considerar os diversos status ao calcular o fluxo de caixa</w:t>
+      </w:r>
+    </w:p>
+    <w:p>
+      <w:pPr>
+        <w:pStyle w:val="ListParagraph"/>
+        <w:numPr>
+          <w:ilvl w:val="0"/>
+          <w:numId w:val="8"/>
+        </w:numPr>
+      </w:pPr>
+      <w:r>
+        <w:t>Considerar data de fechamento do cartão de crédito como a data do fim do mês</w:t>
+      </w:r>
+    </w:p>
+    <w:p>
+      <w:pPr>
+        <w:pStyle w:val="Heading1"/>
+        <w:rPr>
+          <w:sz w:val="18"/>
+        </w:rPr>
+      </w:pPr>
+      <w:r>
+        <w:rPr>
+          <w:sz w:val="18"/>
+        </w:rPr>
         <w:t>Visão Principal</w:t>
       </w:r>
     </w:p>
@@ -31,13 +144,35 @@
         <w:rPr>
           <w:sz w:val="18"/>
         </w:rPr>
-        <w:t>No side</w:t>
-      </w:r>
-      <w:r>
-        <w:rPr>
-          <w:sz w:val="18"/>
-        </w:rPr>
-        <w:t xml:space="preserve"> panel, deverá ter as seguintes abas:</w:t>
+        <w:t xml:space="preserve">No </w:t>
+      </w:r>
+      <w:proofErr w:type="spellStart"/>
+      <w:r>
+        <w:rPr>
+          <w:sz w:val="18"/>
+        </w:rPr>
+        <w:t>side</w:t>
+      </w:r>
+      <w:proofErr w:type="spellEnd"/>
+      <w:r>
+        <w:rPr>
+          <w:sz w:val="18"/>
+        </w:rPr>
+        <w:t xml:space="preserve"> </w:t>
+      </w:r>
+      <w:proofErr w:type="spellStart"/>
+      <w:r>
+        <w:rPr>
+          <w:sz w:val="18"/>
+        </w:rPr>
+        <w:t>panel</w:t>
+      </w:r>
+      <w:proofErr w:type="spellEnd"/>
+      <w:r>
+        <w:rPr>
+          <w:sz w:val="18"/>
+        </w:rPr>
+        <w:t>, deverá ter as seguintes abas:</w:t>
       </w:r>
     </w:p>
     <w:p>
@@ -48,11 +183,13 @@
           <w:numId w:val="7"/>
         </w:numPr>
         <w:rPr>
-          <w:sz w:val="18"/>
-        </w:rPr>
-      </w:pPr>
-      <w:r>
-        <w:rPr>
+          <w:strike/>
+          <w:sz w:val="18"/>
+        </w:rPr>
+      </w:pPr>
+      <w:r>
+        <w:rPr>
+          <w:strike/>
           <w:sz w:val="18"/>
         </w:rPr>
         <w:t>Resumo Geral</w:t>
@@ -66,11 +203,13 @@
           <w:numId w:val="7"/>
         </w:numPr>
         <w:rPr>
-          <w:sz w:val="18"/>
-        </w:rPr>
-      </w:pPr>
-      <w:r>
-        <w:rPr>
+          <w:strike/>
+          <w:sz w:val="18"/>
+        </w:rPr>
+      </w:pPr>
+      <w:r>
+        <w:rPr>
+          <w:strike/>
           <w:sz w:val="18"/>
         </w:rPr>
         <w:t>Saldo Atual</w:t>
@@ -84,11 +223,13 @@
           <w:numId w:val="7"/>
         </w:numPr>
         <w:rPr>
-          <w:sz w:val="18"/>
-        </w:rPr>
-      </w:pPr>
-      <w:r>
-        <w:rPr>
+          <w:strike/>
+          <w:sz w:val="18"/>
+        </w:rPr>
+      </w:pPr>
+      <w:r>
+        <w:rPr>
+          <w:strike/>
           <w:sz w:val="18"/>
         </w:rPr>
         <w:t>Saldo Mensal</w:t>
@@ -102,11 +243,13 @@
           <w:numId w:val="7"/>
         </w:numPr>
         <w:rPr>
-          <w:sz w:val="18"/>
-        </w:rPr>
-      </w:pPr>
-      <w:r>
-        <w:rPr>
+          <w:strike/>
+          <w:sz w:val="18"/>
+        </w:rPr>
+      </w:pPr>
+      <w:r>
+        <w:rPr>
+          <w:strike/>
           <w:sz w:val="18"/>
         </w:rPr>
         <w:t>Balanço por conta</w:t>
@@ -636,25 +779,21 @@
         <w:rPr>
           <w:sz w:val="18"/>
         </w:rPr>
-        <w:t>Remover status Inválido – não faz sentido o usuário dizer que o status é inválido.</w:t>
-      </w:r>
-    </w:p>
-    <w:p>
-      <w:pPr>
-        <w:pStyle w:val="ListParagraph"/>
-        <w:numPr>
-          <w:ilvl w:val="0"/>
-          <w:numId w:val="7"/>
-        </w:numPr>
-        <w:rPr>
-          <w:sz w:val="18"/>
-        </w:rPr>
-      </w:pPr>
-      <w:r>
-        <w:rPr>
-          <w:sz w:val="18"/>
-        </w:rPr>
-        <w:t>Verificar ripple da tela de entradas ao mudar o valor.</w:t>
+        <w:t xml:space="preserve">Verificar </w:t>
+      </w:r>
+      <w:proofErr w:type="spellStart"/>
+      <w:r>
+        <w:rPr>
+          <w:sz w:val="18"/>
+        </w:rPr>
+        <w:t>ripple</w:t>
+      </w:r>
+      <w:proofErr w:type="spellEnd"/>
+      <w:r>
+        <w:rPr>
+          <w:sz w:val="18"/>
+        </w:rPr>
+        <w:t xml:space="preserve"> da tela de entradas ao mudar o valor.</w:t>
       </w:r>
     </w:p>
     <w:p>
@@ -695,7 +834,6 @@
           <w:sz w:val="18"/>
         </w:rPr>
       </w:pPr>
-      <w:bookmarkStart w:id="0" w:name="_GoBack"/>
       <w:r>
         <w:rPr>
           <w:strike/>
@@ -704,7 +842,6 @@
         <w:t>Colocar tabs no side panel para suportar múltiplas telas</w:t>
       </w:r>
     </w:p>
-    <w:bookmarkEnd w:id="0"/>
     <w:p>
       <w:pPr>
         <w:pStyle w:val="ListParagraph"/>
@@ -722,6 +859,7 @@
           <w:sz w:val="18"/>
           <w:highlight w:val="yellow"/>
         </w:rPr>
+        <w:lastRenderedPageBreak/>
         <w:t>Traduzir o código para inglês.</w:t>
       </w:r>
     </w:p>
@@ -852,669 +990,669 @@
         <w:rPr>
           <w:sz w:val="18"/>
         </w:rPr>
+        <w:t>Tasks não prioritárias</w:t>
+      </w:r>
+    </w:p>
+    <w:p>
+      <w:pPr>
+        <w:pStyle w:val="ListParagraph"/>
+        <w:numPr>
+          <w:ilvl w:val="0"/>
+          <w:numId w:val="7"/>
+        </w:numPr>
+        <w:rPr>
+          <w:sz w:val="18"/>
+        </w:rPr>
+      </w:pPr>
+      <w:r>
+        <w:rPr>
+          <w:sz w:val="18"/>
+        </w:rPr>
+        <w:t>Pensar no formato de Undo</w:t>
+      </w:r>
+    </w:p>
+    <w:p>
+      <w:pPr>
+        <w:pStyle w:val="ListParagraph"/>
+        <w:numPr>
+          <w:ilvl w:val="0"/>
+          <w:numId w:val="7"/>
+        </w:numPr>
+        <w:rPr>
+          <w:sz w:val="18"/>
+        </w:rPr>
+      </w:pPr>
+      <w:r>
+        <w:rPr>
+          <w:sz w:val="18"/>
+        </w:rPr>
+        <w:t>Não precisa colocar status de edição em todas as linhas – só as que tiver mexendo</w:t>
+      </w:r>
+    </w:p>
+    <w:p>
+      <w:pPr>
+        <w:pStyle w:val="Heading1"/>
+        <w:rPr>
+          <w:sz w:val="18"/>
+        </w:rPr>
+      </w:pPr>
+      <w:r>
+        <w:rPr>
+          <w:sz w:val="18"/>
+        </w:rPr>
+        <w:t>Tasks concluídas</w:t>
+      </w:r>
+    </w:p>
+    <w:p>
+      <w:pPr>
+        <w:pStyle w:val="ListParagraph"/>
+        <w:numPr>
+          <w:ilvl w:val="0"/>
+          <w:numId w:val="7"/>
+        </w:numPr>
+        <w:rPr>
+          <w:strike/>
+          <w:sz w:val="18"/>
+        </w:rPr>
+      </w:pPr>
+      <w:r>
+        <w:rPr>
+          <w:strike/>
+          <w:sz w:val="18"/>
+        </w:rPr>
+        <w:t>A chave deveria ser Código do Lançamento e não Código da Transação</w:t>
+      </w:r>
+    </w:p>
+    <w:p>
+      <w:pPr>
+        <w:pStyle w:val="ListParagraph"/>
+        <w:numPr>
+          <w:ilvl w:val="0"/>
+          <w:numId w:val="7"/>
+        </w:numPr>
+        <w:rPr>
+          <w:strike/>
+          <w:sz w:val="18"/>
+        </w:rPr>
+      </w:pPr>
+      <w:r>
+        <w:rPr>
+          <w:strike/>
+          <w:sz w:val="18"/>
+        </w:rPr>
+        <w:t>Corrigir a forma de escrever na planilha após o evento de change, validando dados e escrevendo só o que mudou</w:t>
+      </w:r>
+    </w:p>
+    <w:p>
+      <w:pPr>
+        <w:pStyle w:val="ListParagraph"/>
+        <w:numPr>
+          <w:ilvl w:val="0"/>
+          <w:numId w:val="7"/>
+        </w:numPr>
+        <w:rPr>
+          <w:strike/>
+          <w:sz w:val="18"/>
+        </w:rPr>
+      </w:pPr>
+      <w:r>
+        <w:rPr>
+          <w:strike/>
+          <w:sz w:val="18"/>
+        </w:rPr>
+        <w:t>Pensar em maneira mais automática de descobrir quando as planilhas terminaram de abrir</w:t>
+      </w:r>
+    </w:p>
+    <w:p>
+      <w:pPr>
+        <w:pStyle w:val="ListParagraph"/>
+        <w:numPr>
+          <w:ilvl w:val="0"/>
+          <w:numId w:val="7"/>
+        </w:numPr>
+        <w:rPr>
+          <w:strike/>
+          <w:sz w:val="18"/>
+        </w:rPr>
+      </w:pPr>
+      <w:r>
+        <w:rPr>
+          <w:strike/>
+          <w:sz w:val="18"/>
+        </w:rPr>
+        <w:t>Fazer code review para tratar entradas</w:t>
+      </w:r>
+    </w:p>
+    <w:p>
+      <w:pPr>
+        <w:pStyle w:val="ListParagraph"/>
+        <w:numPr>
+          <w:ilvl w:val="0"/>
+          <w:numId w:val="7"/>
+        </w:numPr>
+        <w:rPr>
+          <w:strike/>
+          <w:sz w:val="18"/>
+        </w:rPr>
+      </w:pPr>
+      <w:r>
+        <w:rPr>
+          <w:strike/>
+          <w:sz w:val="18"/>
+        </w:rPr>
+        <w:t>Fazer lógica para processar entradas</w:t>
+      </w:r>
+    </w:p>
+    <w:p>
+      <w:pPr>
+        <w:pStyle w:val="ListParagraph"/>
+        <w:numPr>
+          <w:ilvl w:val="0"/>
+          <w:numId w:val="7"/>
+        </w:numPr>
+        <w:rPr>
+          <w:strike/>
+          <w:sz w:val="18"/>
+        </w:rPr>
+      </w:pPr>
+      <w:r>
+        <w:rPr>
+          <w:strike/>
+          <w:sz w:val="18"/>
+        </w:rPr>
+        <w:t>Capacidade de notificar mudanças de estado em apenas uma linha da planilha para conseguir mudar valores em tempo de digitação.</w:t>
+      </w:r>
+    </w:p>
+    <w:p>
+      <w:pPr>
+        <w:pStyle w:val="ListParagraph"/>
+        <w:numPr>
+          <w:ilvl w:val="0"/>
+          <w:numId w:val="7"/>
+        </w:numPr>
+        <w:rPr>
+          <w:sz w:val="18"/>
+        </w:rPr>
+      </w:pPr>
+      <w:r>
+        <w:rPr>
+          <w:sz w:val="18"/>
+        </w:rPr>
+        <w:t>Tentar usar tecla de atalho para adicionar novo lançamento</w:t>
+      </w:r>
+    </w:p>
+    <w:p>
+      <w:pPr>
+        <w:pStyle w:val="ListParagraph"/>
+        <w:numPr>
+          <w:ilvl w:val="0"/>
+          <w:numId w:val="7"/>
+        </w:numPr>
+        <w:rPr>
+          <w:strike/>
+          <w:sz w:val="18"/>
+        </w:rPr>
+      </w:pPr>
+      <w:r>
+        <w:rPr>
+          <w:strike/>
+          <w:sz w:val="18"/>
+        </w:rPr>
+        <w:t>Modificar o status do lançamento conforme os dados são preenchidos</w:t>
+      </w:r>
+    </w:p>
+    <w:p>
+      <w:pPr>
+        <w:pStyle w:val="ListParagraph"/>
+        <w:numPr>
+          <w:ilvl w:val="0"/>
+          <w:numId w:val="7"/>
+        </w:numPr>
+        <w:rPr>
+          <w:strike/>
+          <w:sz w:val="18"/>
+        </w:rPr>
+      </w:pPr>
+      <w:r>
+        <w:rPr>
+          <w:strike/>
+          <w:sz w:val="18"/>
+        </w:rPr>
+        <w:t>Considerar se o lançamento está completo, parcialmente completo ou incompleto.</w:t>
+      </w:r>
+    </w:p>
+    <w:p>
+      <w:pPr>
+        <w:pStyle w:val="ListParagraph"/>
+        <w:numPr>
+          <w:ilvl w:val="0"/>
+          <w:numId w:val="7"/>
+        </w:numPr>
+        <w:rPr>
+          <w:strike/>
+          <w:sz w:val="18"/>
+        </w:rPr>
+      </w:pPr>
+      <w:r>
+        <w:rPr>
+          <w:strike/>
+          <w:sz w:val="18"/>
+        </w:rPr>
+        <w:t xml:space="preserve">Ao realizar databinding, evitar passar uma lista de colunas hard-coded; passar os itens do dicionário de colunas </w:t>
+      </w:r>
+    </w:p>
+    <w:p>
+      <w:pPr>
+        <w:pStyle w:val="ListParagraph"/>
+        <w:numPr>
+          <w:ilvl w:val="0"/>
+          <w:numId w:val="7"/>
+        </w:numPr>
+        <w:rPr>
+          <w:sz w:val="18"/>
+        </w:rPr>
+      </w:pPr>
+      <w:r>
+        <w:rPr>
+          <w:strike/>
+          <w:sz w:val="18"/>
+        </w:rPr>
+        <w:t>Mudar o campo de [Dia de Vencimento] para [Data de Vencimento]. Com isso será possível saber qual era a data esperada para o pagamento e o tempo de atraso.</w:t>
+      </w:r>
+      <w:r>
+        <w:rPr>
+          <w:sz w:val="18"/>
+        </w:rPr>
+        <w:t xml:space="preserve"> </w:t>
+      </w:r>
+    </w:p>
+    <w:p>
+      <w:pPr>
+        <w:pStyle w:val="ListParagraph"/>
+        <w:numPr>
+          <w:ilvl w:val="0"/>
+          <w:numId w:val="7"/>
+        </w:numPr>
+        <w:rPr>
+          <w:strike/>
+          <w:sz w:val="18"/>
+        </w:rPr>
+      </w:pPr>
+      <w:r>
+        <w:rPr>
+          <w:strike/>
+          <w:sz w:val="18"/>
+        </w:rPr>
+        <w:t>Terminar lógica: fazer um lançamento ir de rascunho para completo</w:t>
+      </w:r>
+    </w:p>
+    <w:p>
+      <w:pPr>
+        <w:pStyle w:val="ListParagraph"/>
+        <w:numPr>
+          <w:ilvl w:val="0"/>
+          <w:numId w:val="7"/>
+        </w:numPr>
+        <w:rPr>
+          <w:strike/>
+          <w:sz w:val="18"/>
+        </w:rPr>
+      </w:pPr>
+      <w:r>
+        <w:rPr>
+          <w:strike/>
+          <w:sz w:val="18"/>
+        </w:rPr>
+        <w:t>Colocar o status de um lançamento como pendente ao abrir planilha, mostrando numa tela quais são as contas que vencem hoje e nos próximos dias.</w:t>
+      </w:r>
+    </w:p>
+    <w:p>
+      <w:pPr>
+        <w:pStyle w:val="ListParagraph"/>
+        <w:numPr>
+          <w:ilvl w:val="0"/>
+          <w:numId w:val="7"/>
+        </w:numPr>
+        <w:rPr>
+          <w:strike/>
+          <w:sz w:val="18"/>
+        </w:rPr>
+      </w:pPr>
+      <w:r>
+        <w:rPr>
+          <w:strike/>
+          <w:sz w:val="18"/>
+        </w:rPr>
+        <w:t>Escolher skin do telerik e usar em toda a aplicação</w:t>
+      </w:r>
+    </w:p>
+    <w:p>
+      <w:pPr>
+        <w:pStyle w:val="ListParagraph"/>
+        <w:numPr>
+          <w:ilvl w:val="0"/>
+          <w:numId w:val="7"/>
+        </w:numPr>
+        <w:rPr>
+          <w:strike/>
+          <w:sz w:val="18"/>
+        </w:rPr>
+      </w:pPr>
+      <w:r>
+        <w:rPr>
+          <w:strike/>
+          <w:sz w:val="18"/>
+        </w:rPr>
+        <w:t>Passar factories nos construtores.</w:t>
+      </w:r>
+    </w:p>
+    <w:p>
+      <w:pPr>
+        <w:pStyle w:val="ListParagraph"/>
+        <w:numPr>
+          <w:ilvl w:val="0"/>
+          <w:numId w:val="7"/>
+        </w:numPr>
+        <w:rPr>
+          <w:strike/>
+          <w:sz w:val="18"/>
+        </w:rPr>
+      </w:pPr>
+      <w:r>
+        <w:rPr>
+          <w:strike/>
+          <w:sz w:val="18"/>
+        </w:rPr>
+        <w:t>Simplificar RangeUtil e Parse para só usar Value2</w:t>
+      </w:r>
+    </w:p>
+    <w:p>
+      <w:pPr>
+        <w:pStyle w:val="ListParagraph"/>
+        <w:numPr>
+          <w:ilvl w:val="0"/>
+          <w:numId w:val="7"/>
+        </w:numPr>
+        <w:rPr>
+          <w:sz w:val="18"/>
+        </w:rPr>
+      </w:pPr>
+      <w:r>
+        <w:rPr>
+          <w:sz w:val="18"/>
+        </w:rPr>
+        <w:t xml:space="preserve">Criar comando para remover um lançamento em definitivo. </w:t>
+      </w:r>
+    </w:p>
+    <w:p>
+      <w:pPr>
+        <w:pStyle w:val="ListParagraph"/>
+        <w:numPr>
+          <w:ilvl w:val="0"/>
+          <w:numId w:val="7"/>
+        </w:numPr>
+        <w:rPr>
+          <w:strike/>
+          <w:sz w:val="18"/>
+        </w:rPr>
+      </w:pPr>
+      <w:r>
+        <w:rPr>
+          <w:strike/>
+          <w:sz w:val="18"/>
+        </w:rPr>
+        <w:t>Esconder e mostrar colunas avançadas</w:t>
+      </w:r>
+    </w:p>
+    <w:p>
+      <w:pPr>
+        <w:pStyle w:val="ListParagraph"/>
+        <w:numPr>
+          <w:ilvl w:val="0"/>
+          <w:numId w:val="7"/>
+        </w:numPr>
+        <w:rPr>
+          <w:strike/>
+          <w:sz w:val="18"/>
+        </w:rPr>
+      </w:pPr>
+      <w:r>
+        <w:rPr>
+          <w:strike/>
+          <w:sz w:val="18"/>
+        </w:rPr>
+        <w:t>Acho que as entidades Income e Expense podem ser uma coisa única.</w:t>
+      </w:r>
+    </w:p>
+    <w:p>
+      <w:pPr>
+        <w:pStyle w:val="ListParagraph"/>
+        <w:numPr>
+          <w:ilvl w:val="0"/>
+          <w:numId w:val="7"/>
+        </w:numPr>
+        <w:rPr>
+          <w:strike/>
+          <w:sz w:val="18"/>
+        </w:rPr>
+      </w:pPr>
+      <w:r>
+        <w:rPr>
+          <w:strike/>
+          <w:sz w:val="18"/>
+        </w:rPr>
+        <w:t>Organizar os diversos comandos da aplicação em Commands e Command Handlers</w:t>
+      </w:r>
+    </w:p>
+    <w:p>
+      <w:pPr>
+        <w:pStyle w:val="ListParagraph"/>
+        <w:numPr>
+          <w:ilvl w:val="0"/>
+          <w:numId w:val="7"/>
+        </w:numPr>
+        <w:rPr>
+          <w:strike/>
+          <w:sz w:val="18"/>
+        </w:rPr>
+      </w:pPr>
+      <w:r>
+        <w:rPr>
+          <w:strike/>
+          <w:sz w:val="18"/>
+        </w:rPr>
+        <w:t>Colocar código no github</w:t>
+      </w:r>
+    </w:p>
+    <w:p>
+      <w:pPr>
+        <w:pStyle w:val="ListParagraph"/>
+        <w:numPr>
+          <w:ilvl w:val="0"/>
+          <w:numId w:val="7"/>
+        </w:numPr>
+        <w:rPr>
+          <w:strike/>
+          <w:sz w:val="18"/>
+        </w:rPr>
+      </w:pPr>
+      <w:r>
+        <w:rPr>
+          <w:strike/>
+          <w:sz w:val="18"/>
+        </w:rPr>
+        <w:t>Criar post inaugural em inglês</w:t>
+      </w:r>
+    </w:p>
+    <w:p>
+      <w:pPr>
+        <w:pStyle w:val="ListParagraph"/>
+        <w:numPr>
+          <w:ilvl w:val="0"/>
+          <w:numId w:val="7"/>
+        </w:numPr>
+        <w:rPr>
+          <w:strike/>
+          <w:sz w:val="18"/>
+        </w:rPr>
+      </w:pPr>
+      <w:r>
+        <w:rPr>
+          <w:strike/>
+          <w:sz w:val="18"/>
+        </w:rPr>
+        <w:t>Configurar recursos e localização -&gt; bibliotecas satélites</w:t>
+      </w:r>
+    </w:p>
+    <w:p>
+      <w:pPr>
+        <w:pStyle w:val="ListParagraph"/>
+        <w:numPr>
+          <w:ilvl w:val="0"/>
+          <w:numId w:val="7"/>
+        </w:numPr>
+        <w:rPr>
+          <w:strike/>
+          <w:sz w:val="18"/>
+        </w:rPr>
+      </w:pPr>
+      <w:r>
+        <w:rPr>
+          <w:strike/>
+          <w:sz w:val="18"/>
+        </w:rPr>
+        <w:t>Referenciar projetos de uma mesma dll</w:t>
+      </w:r>
+    </w:p>
+    <w:p>
+      <w:pPr>
+        <w:pStyle w:val="ListParagraph"/>
+        <w:numPr>
+          <w:ilvl w:val="0"/>
+          <w:numId w:val="7"/>
+        </w:numPr>
+        <w:rPr>
+          <w:strike/>
+          <w:sz w:val="18"/>
+        </w:rPr>
+      </w:pPr>
+      <w:r>
+        <w:rPr>
+          <w:strike/>
+          <w:sz w:val="18"/>
+        </w:rPr>
+        <w:t>Criar atributo customizado que busque nos recursos qual é a descrição do item</w:t>
+      </w:r>
+    </w:p>
+    <w:p>
+      <w:pPr>
+        <w:pStyle w:val="ListParagraph"/>
+        <w:numPr>
+          <w:ilvl w:val="0"/>
+          <w:numId w:val="7"/>
+        </w:numPr>
+        <w:rPr>
+          <w:strike/>
+          <w:sz w:val="18"/>
+        </w:rPr>
+      </w:pPr>
+      <w:r>
+        <w:rPr>
+          <w:strike/>
+          <w:sz w:val="18"/>
+        </w:rPr>
+        <w:t>Decidir formato do guid: maiúsculas ou minúsculas</w:t>
+      </w:r>
+    </w:p>
+    <w:p>
+      <w:pPr>
+        <w:pStyle w:val="ListParagraph"/>
+        <w:numPr>
+          <w:ilvl w:val="0"/>
+          <w:numId w:val="7"/>
+        </w:numPr>
+        <w:rPr>
+          <w:strike/>
+          <w:sz w:val="18"/>
+        </w:rPr>
+      </w:pPr>
+      <w:r>
+        <w:rPr>
+          <w:strike/>
+          <w:sz w:val="18"/>
+        </w:rPr>
+        <w:t>Tratar drag de células dentro do list</w:t>
+      </w:r>
+    </w:p>
+    <w:p>
+      <w:pPr>
+        <w:pStyle w:val="ListParagraph"/>
+        <w:numPr>
+          <w:ilvl w:val="0"/>
+          <w:numId w:val="7"/>
+        </w:numPr>
+        <w:rPr>
+          <w:strike/>
+          <w:sz w:val="18"/>
+        </w:rPr>
+      </w:pPr>
+    </w:p>
+    <w:p>
+      <w:pPr>
+        <w:pStyle w:val="Heading1"/>
+        <w:rPr>
+          <w:sz w:val="18"/>
+        </w:rPr>
+      </w:pPr>
+      <w:r>
+        <w:rPr>
+          <w:sz w:val="18"/>
+        </w:rPr>
+        <w:t>Tasks que não serão feitas</w:t>
+      </w:r>
+    </w:p>
+    <w:p>
+      <w:pPr>
+        <w:pStyle w:val="ListParagraph"/>
+        <w:numPr>
+          <w:ilvl w:val="0"/>
+          <w:numId w:val="7"/>
+        </w:numPr>
+        <w:rPr>
+          <w:strike/>
+          <w:sz w:val="18"/>
+          <w:highlight w:val="darkGray"/>
+        </w:rPr>
+      </w:pPr>
+      <w:r>
+        <w:rPr>
+          <w:strike/>
+          <w:sz w:val="18"/>
+          <w:highlight w:val="darkGray"/>
+        </w:rPr>
+        <w:t>Ao salvar a planilha, interceptar o evento BeforeSave e tratar lançamentos incompletos</w:t>
+      </w:r>
+    </w:p>
+    <w:p>
+      <w:pPr>
+        <w:pStyle w:val="ListParagraph"/>
+        <w:numPr>
+          <w:ilvl w:val="1"/>
+          <w:numId w:val="7"/>
+        </w:numPr>
+        <w:rPr>
+          <w:strike/>
+          <w:sz w:val="18"/>
+          <w:highlight w:val="darkGray"/>
+        </w:rPr>
+      </w:pPr>
+      <w:r>
+        <w:rPr>
+          <w:strike/>
+          <w:sz w:val="18"/>
+          <w:highlight w:val="darkGray"/>
+        </w:rPr>
         <w:lastRenderedPageBreak/>
-        <w:t>Tasks não prioritárias</w:t>
-      </w:r>
-    </w:p>
-    <w:p>
-      <w:pPr>
-        <w:pStyle w:val="ListParagraph"/>
-        <w:numPr>
-          <w:ilvl w:val="0"/>
-          <w:numId w:val="7"/>
-        </w:numPr>
-        <w:rPr>
-          <w:sz w:val="18"/>
-        </w:rPr>
-      </w:pPr>
-      <w:r>
-        <w:rPr>
-          <w:sz w:val="18"/>
-        </w:rPr>
-        <w:t>Pensar no formato de Undo</w:t>
-      </w:r>
-    </w:p>
-    <w:p>
-      <w:pPr>
-        <w:pStyle w:val="ListParagraph"/>
-        <w:numPr>
-          <w:ilvl w:val="0"/>
-          <w:numId w:val="7"/>
-        </w:numPr>
-        <w:rPr>
-          <w:sz w:val="18"/>
-        </w:rPr>
-      </w:pPr>
-      <w:r>
-        <w:rPr>
-          <w:sz w:val="18"/>
-        </w:rPr>
-        <w:t>Não precisa colocar status de edição em todas as linhas – só as que tiver mexendo</w:t>
-      </w:r>
-    </w:p>
-    <w:p>
-      <w:pPr>
-        <w:pStyle w:val="Heading1"/>
-        <w:rPr>
-          <w:sz w:val="18"/>
-        </w:rPr>
-      </w:pPr>
-      <w:r>
-        <w:rPr>
-          <w:sz w:val="18"/>
-        </w:rPr>
-        <w:t>Tasks concluídas</w:t>
-      </w:r>
-    </w:p>
-    <w:p>
-      <w:pPr>
-        <w:pStyle w:val="ListParagraph"/>
-        <w:numPr>
-          <w:ilvl w:val="0"/>
-          <w:numId w:val="7"/>
-        </w:numPr>
-        <w:rPr>
-          <w:strike/>
-          <w:sz w:val="18"/>
-        </w:rPr>
-      </w:pPr>
-      <w:r>
-        <w:rPr>
-          <w:strike/>
-          <w:sz w:val="18"/>
-        </w:rPr>
-        <w:t>A chave deveria ser Código do Lançamento e não Código da Transação</w:t>
-      </w:r>
-    </w:p>
-    <w:p>
-      <w:pPr>
-        <w:pStyle w:val="ListParagraph"/>
-        <w:numPr>
-          <w:ilvl w:val="0"/>
-          <w:numId w:val="7"/>
-        </w:numPr>
-        <w:rPr>
-          <w:strike/>
-          <w:sz w:val="18"/>
-        </w:rPr>
-      </w:pPr>
-      <w:r>
-        <w:rPr>
-          <w:strike/>
-          <w:sz w:val="18"/>
-        </w:rPr>
-        <w:t>Corrigir a forma de escrever na planilha após o evento de change, validando dados e escrevendo só o que mudou</w:t>
-      </w:r>
-    </w:p>
-    <w:p>
-      <w:pPr>
-        <w:pStyle w:val="ListParagraph"/>
-        <w:numPr>
-          <w:ilvl w:val="0"/>
-          <w:numId w:val="7"/>
-        </w:numPr>
-        <w:rPr>
-          <w:strike/>
-          <w:sz w:val="18"/>
-        </w:rPr>
-      </w:pPr>
-      <w:r>
-        <w:rPr>
-          <w:strike/>
-          <w:sz w:val="18"/>
-        </w:rPr>
-        <w:t>Pensar em maneira mais automática de descobrir quando as planilhas terminaram de abrir</w:t>
-      </w:r>
-    </w:p>
-    <w:p>
-      <w:pPr>
-        <w:pStyle w:val="ListParagraph"/>
-        <w:numPr>
-          <w:ilvl w:val="0"/>
-          <w:numId w:val="7"/>
-        </w:numPr>
-        <w:rPr>
-          <w:strike/>
-          <w:sz w:val="18"/>
-        </w:rPr>
-      </w:pPr>
-      <w:r>
-        <w:rPr>
-          <w:strike/>
-          <w:sz w:val="18"/>
-        </w:rPr>
-        <w:t>Fazer code review para tratar entradas</w:t>
-      </w:r>
-    </w:p>
-    <w:p>
-      <w:pPr>
-        <w:pStyle w:val="ListParagraph"/>
-        <w:numPr>
-          <w:ilvl w:val="0"/>
-          <w:numId w:val="7"/>
-        </w:numPr>
-        <w:rPr>
-          <w:strike/>
-          <w:sz w:val="18"/>
-        </w:rPr>
-      </w:pPr>
-      <w:r>
-        <w:rPr>
-          <w:strike/>
-          <w:sz w:val="18"/>
-        </w:rPr>
-        <w:t>Fazer lógica para processar entradas</w:t>
-      </w:r>
-    </w:p>
-    <w:p>
-      <w:pPr>
-        <w:pStyle w:val="ListParagraph"/>
-        <w:numPr>
-          <w:ilvl w:val="0"/>
-          <w:numId w:val="7"/>
-        </w:numPr>
-        <w:rPr>
-          <w:strike/>
-          <w:sz w:val="18"/>
-        </w:rPr>
-      </w:pPr>
-      <w:r>
-        <w:rPr>
-          <w:strike/>
-          <w:sz w:val="18"/>
-        </w:rPr>
-        <w:t>Capacidade de notificar mudanças de estado em apenas uma linha da planilha para conseguir mudar valores em tempo de digitação.</w:t>
-      </w:r>
-    </w:p>
-    <w:p>
-      <w:pPr>
-        <w:pStyle w:val="ListParagraph"/>
-        <w:numPr>
-          <w:ilvl w:val="0"/>
-          <w:numId w:val="7"/>
-        </w:numPr>
-        <w:rPr>
-          <w:sz w:val="18"/>
-        </w:rPr>
-      </w:pPr>
-      <w:r>
-        <w:rPr>
-          <w:sz w:val="18"/>
-        </w:rPr>
-        <w:t>Tentar usar tecla de atalho para adicionar novo lançamento</w:t>
-      </w:r>
-    </w:p>
-    <w:p>
-      <w:pPr>
-        <w:pStyle w:val="ListParagraph"/>
-        <w:numPr>
-          <w:ilvl w:val="0"/>
-          <w:numId w:val="7"/>
-        </w:numPr>
-        <w:rPr>
-          <w:strike/>
-          <w:sz w:val="18"/>
-        </w:rPr>
-      </w:pPr>
-      <w:r>
-        <w:rPr>
-          <w:strike/>
-          <w:sz w:val="18"/>
-        </w:rPr>
-        <w:t>Modificar o status do lançamento conforme os dados são preenchidos</w:t>
-      </w:r>
-    </w:p>
-    <w:p>
-      <w:pPr>
-        <w:pStyle w:val="ListParagraph"/>
-        <w:numPr>
-          <w:ilvl w:val="0"/>
-          <w:numId w:val="7"/>
-        </w:numPr>
-        <w:rPr>
-          <w:strike/>
-          <w:sz w:val="18"/>
-        </w:rPr>
-      </w:pPr>
-      <w:r>
-        <w:rPr>
-          <w:strike/>
-          <w:sz w:val="18"/>
-        </w:rPr>
-        <w:t>Considerar se o lançamento está completo, parcialmente completo ou incompleto.</w:t>
-      </w:r>
-    </w:p>
-    <w:p>
-      <w:pPr>
-        <w:pStyle w:val="ListParagraph"/>
-        <w:numPr>
-          <w:ilvl w:val="0"/>
-          <w:numId w:val="7"/>
-        </w:numPr>
-        <w:rPr>
-          <w:strike/>
-          <w:sz w:val="18"/>
-        </w:rPr>
-      </w:pPr>
-      <w:r>
-        <w:rPr>
-          <w:strike/>
-          <w:sz w:val="18"/>
-        </w:rPr>
-        <w:t xml:space="preserve">Ao realizar databinding, evitar passar uma lista de colunas hard-coded; passar os itens do dicionário de colunas </w:t>
-      </w:r>
-    </w:p>
-    <w:p>
-      <w:pPr>
-        <w:pStyle w:val="ListParagraph"/>
-        <w:numPr>
-          <w:ilvl w:val="0"/>
-          <w:numId w:val="7"/>
-        </w:numPr>
-        <w:rPr>
-          <w:sz w:val="18"/>
-        </w:rPr>
-      </w:pPr>
-      <w:r>
-        <w:rPr>
-          <w:strike/>
-          <w:sz w:val="18"/>
-        </w:rPr>
-        <w:t>Mudar o campo de [Dia de Vencimento] para [Data de Vencimento]. Com isso será possível saber qual era a data esperada para o pagamento e o tempo de atraso.</w:t>
-      </w:r>
-      <w:r>
-        <w:rPr>
-          <w:sz w:val="18"/>
-        </w:rPr>
-        <w:t xml:space="preserve"> </w:t>
-      </w:r>
-    </w:p>
-    <w:p>
-      <w:pPr>
-        <w:pStyle w:val="ListParagraph"/>
-        <w:numPr>
-          <w:ilvl w:val="0"/>
-          <w:numId w:val="7"/>
-        </w:numPr>
-        <w:rPr>
-          <w:strike/>
-          <w:sz w:val="18"/>
-        </w:rPr>
-      </w:pPr>
-      <w:r>
-        <w:rPr>
-          <w:strike/>
-          <w:sz w:val="18"/>
-        </w:rPr>
-        <w:t>Terminar lógica: fazer um lançamento ir de rascunho para completo</w:t>
-      </w:r>
-    </w:p>
-    <w:p>
-      <w:pPr>
-        <w:pStyle w:val="ListParagraph"/>
-        <w:numPr>
-          <w:ilvl w:val="0"/>
-          <w:numId w:val="7"/>
-        </w:numPr>
-        <w:rPr>
-          <w:strike/>
-          <w:sz w:val="18"/>
-        </w:rPr>
-      </w:pPr>
-      <w:r>
-        <w:rPr>
-          <w:strike/>
-          <w:sz w:val="18"/>
-        </w:rPr>
-        <w:t>Colocar o status de um lançamento como pendente ao abrir planilha, mostrando numa tela quais são as contas que vencem hoje e nos próximos dias.</w:t>
-      </w:r>
-    </w:p>
-    <w:p>
-      <w:pPr>
-        <w:pStyle w:val="ListParagraph"/>
-        <w:numPr>
-          <w:ilvl w:val="0"/>
-          <w:numId w:val="7"/>
-        </w:numPr>
-        <w:rPr>
-          <w:strike/>
-          <w:sz w:val="18"/>
-        </w:rPr>
-      </w:pPr>
-      <w:r>
-        <w:rPr>
-          <w:strike/>
-          <w:sz w:val="18"/>
-        </w:rPr>
-        <w:t>Escolher skin do telerik e usar em toda a aplicação</w:t>
-      </w:r>
-    </w:p>
-    <w:p>
-      <w:pPr>
-        <w:pStyle w:val="ListParagraph"/>
-        <w:numPr>
-          <w:ilvl w:val="0"/>
-          <w:numId w:val="7"/>
-        </w:numPr>
-        <w:rPr>
-          <w:strike/>
-          <w:sz w:val="18"/>
-        </w:rPr>
-      </w:pPr>
-      <w:r>
-        <w:rPr>
-          <w:strike/>
-          <w:sz w:val="18"/>
-        </w:rPr>
-        <w:t>Passar factories nos construtores.</w:t>
-      </w:r>
-    </w:p>
-    <w:p>
-      <w:pPr>
-        <w:pStyle w:val="ListParagraph"/>
-        <w:numPr>
-          <w:ilvl w:val="0"/>
-          <w:numId w:val="7"/>
-        </w:numPr>
-        <w:rPr>
-          <w:strike/>
-          <w:sz w:val="18"/>
-        </w:rPr>
-      </w:pPr>
-      <w:r>
-        <w:rPr>
-          <w:strike/>
-          <w:sz w:val="18"/>
-        </w:rPr>
-        <w:t>Simplificar RangeUtil e Parse para só usar Value2</w:t>
-      </w:r>
-    </w:p>
-    <w:p>
-      <w:pPr>
-        <w:pStyle w:val="ListParagraph"/>
-        <w:numPr>
-          <w:ilvl w:val="0"/>
-          <w:numId w:val="7"/>
-        </w:numPr>
-        <w:rPr>
-          <w:sz w:val="18"/>
-        </w:rPr>
-      </w:pPr>
-      <w:r>
-        <w:rPr>
-          <w:sz w:val="18"/>
-        </w:rPr>
-        <w:t xml:space="preserve">Criar comando para remover um lançamento em definitivo. </w:t>
-      </w:r>
-    </w:p>
-    <w:p>
-      <w:pPr>
-        <w:pStyle w:val="ListParagraph"/>
-        <w:numPr>
-          <w:ilvl w:val="0"/>
-          <w:numId w:val="7"/>
-        </w:numPr>
-        <w:rPr>
-          <w:strike/>
-          <w:sz w:val="18"/>
-        </w:rPr>
-      </w:pPr>
-      <w:r>
-        <w:rPr>
-          <w:strike/>
-          <w:sz w:val="18"/>
-        </w:rPr>
-        <w:t>Esconder e mostrar colunas avançadas</w:t>
-      </w:r>
-    </w:p>
-    <w:p>
-      <w:pPr>
-        <w:pStyle w:val="ListParagraph"/>
-        <w:numPr>
-          <w:ilvl w:val="0"/>
-          <w:numId w:val="7"/>
-        </w:numPr>
-        <w:rPr>
-          <w:strike/>
-          <w:sz w:val="18"/>
-        </w:rPr>
-      </w:pPr>
-      <w:r>
-        <w:rPr>
-          <w:strike/>
-          <w:sz w:val="18"/>
-        </w:rPr>
-        <w:t>Acho que as entidades Income e Expense podem ser uma coisa única.</w:t>
-      </w:r>
-    </w:p>
-    <w:p>
-      <w:pPr>
-        <w:pStyle w:val="ListParagraph"/>
-        <w:numPr>
-          <w:ilvl w:val="0"/>
-          <w:numId w:val="7"/>
-        </w:numPr>
-        <w:rPr>
-          <w:strike/>
-          <w:sz w:val="18"/>
-        </w:rPr>
-      </w:pPr>
-      <w:r>
-        <w:rPr>
-          <w:strike/>
-          <w:sz w:val="18"/>
-        </w:rPr>
-        <w:t>Organizar os diversos comandos da aplicação em Commands e Command Handlers</w:t>
-      </w:r>
-    </w:p>
-    <w:p>
-      <w:pPr>
-        <w:pStyle w:val="ListParagraph"/>
-        <w:numPr>
-          <w:ilvl w:val="0"/>
-          <w:numId w:val="7"/>
-        </w:numPr>
-        <w:rPr>
-          <w:strike/>
-          <w:sz w:val="18"/>
-        </w:rPr>
-      </w:pPr>
-      <w:r>
-        <w:rPr>
-          <w:strike/>
-          <w:sz w:val="18"/>
-        </w:rPr>
-        <w:t>Colocar código no github</w:t>
-      </w:r>
-    </w:p>
-    <w:p>
-      <w:pPr>
-        <w:pStyle w:val="ListParagraph"/>
-        <w:numPr>
-          <w:ilvl w:val="0"/>
-          <w:numId w:val="7"/>
-        </w:numPr>
-        <w:rPr>
-          <w:strike/>
-          <w:sz w:val="18"/>
-        </w:rPr>
-      </w:pPr>
-      <w:r>
-        <w:rPr>
-          <w:strike/>
-          <w:sz w:val="18"/>
-        </w:rPr>
-        <w:t>Criar post inaugural em inglês</w:t>
-      </w:r>
-    </w:p>
-    <w:p>
-      <w:pPr>
-        <w:pStyle w:val="ListParagraph"/>
-        <w:numPr>
-          <w:ilvl w:val="0"/>
-          <w:numId w:val="7"/>
-        </w:numPr>
-        <w:rPr>
-          <w:strike/>
-          <w:sz w:val="18"/>
-        </w:rPr>
-      </w:pPr>
-      <w:r>
-        <w:rPr>
-          <w:strike/>
-          <w:sz w:val="18"/>
-        </w:rPr>
-        <w:t>Configurar recursos e localização -&gt; bibliotecas satélites</w:t>
-      </w:r>
-    </w:p>
-    <w:p>
-      <w:pPr>
-        <w:pStyle w:val="ListParagraph"/>
-        <w:numPr>
-          <w:ilvl w:val="0"/>
-          <w:numId w:val="7"/>
-        </w:numPr>
-        <w:rPr>
-          <w:strike/>
-          <w:sz w:val="18"/>
-        </w:rPr>
-      </w:pPr>
-      <w:r>
-        <w:rPr>
-          <w:strike/>
-          <w:sz w:val="18"/>
-        </w:rPr>
-        <w:t>Referenciar projetos de uma mesma dll</w:t>
-      </w:r>
-    </w:p>
-    <w:p>
-      <w:pPr>
-        <w:pStyle w:val="ListParagraph"/>
-        <w:numPr>
-          <w:ilvl w:val="0"/>
-          <w:numId w:val="7"/>
-        </w:numPr>
-        <w:rPr>
-          <w:strike/>
-          <w:sz w:val="18"/>
-        </w:rPr>
-      </w:pPr>
-      <w:r>
-        <w:rPr>
-          <w:strike/>
-          <w:sz w:val="18"/>
-        </w:rPr>
-        <w:t>Criar atributo customizado que busque nos recursos qual é a descrição do item</w:t>
-      </w:r>
-    </w:p>
-    <w:p>
-      <w:pPr>
-        <w:pStyle w:val="ListParagraph"/>
-        <w:numPr>
-          <w:ilvl w:val="0"/>
-          <w:numId w:val="7"/>
-        </w:numPr>
-        <w:rPr>
-          <w:strike/>
-          <w:sz w:val="18"/>
-        </w:rPr>
-      </w:pPr>
-      <w:r>
-        <w:rPr>
-          <w:strike/>
-          <w:sz w:val="18"/>
-        </w:rPr>
-        <w:t>Decidir formato do guid: maiúsculas ou minúsculas</w:t>
-      </w:r>
-    </w:p>
-    <w:p>
-      <w:pPr>
-        <w:pStyle w:val="ListParagraph"/>
-        <w:numPr>
-          <w:ilvl w:val="0"/>
-          <w:numId w:val="7"/>
-        </w:numPr>
-        <w:rPr>
-          <w:strike/>
-          <w:sz w:val="18"/>
-        </w:rPr>
-      </w:pPr>
-      <w:r>
-        <w:rPr>
-          <w:strike/>
-          <w:sz w:val="18"/>
-        </w:rPr>
-        <w:t>Tratar drag de células dentro do list</w:t>
-      </w:r>
-    </w:p>
-    <w:p>
-      <w:pPr>
-        <w:pStyle w:val="ListParagraph"/>
-        <w:numPr>
-          <w:ilvl w:val="0"/>
-          <w:numId w:val="7"/>
-        </w:numPr>
-        <w:rPr>
-          <w:strike/>
-          <w:sz w:val="18"/>
-        </w:rPr>
-      </w:pPr>
-    </w:p>
-    <w:p>
-      <w:pPr>
-        <w:pStyle w:val="Heading1"/>
-        <w:rPr>
-          <w:sz w:val="18"/>
-        </w:rPr>
-      </w:pPr>
-      <w:r>
-        <w:rPr>
-          <w:sz w:val="18"/>
-        </w:rPr>
-        <w:t>Tasks que não serão feitas</w:t>
-      </w:r>
-    </w:p>
-    <w:p>
-      <w:pPr>
-        <w:pStyle w:val="ListParagraph"/>
-        <w:numPr>
-          <w:ilvl w:val="0"/>
-          <w:numId w:val="7"/>
-        </w:numPr>
-        <w:rPr>
-          <w:strike/>
-          <w:sz w:val="18"/>
-          <w:highlight w:val="darkGray"/>
-        </w:rPr>
-      </w:pPr>
-      <w:r>
-        <w:rPr>
-          <w:strike/>
-          <w:sz w:val="18"/>
-          <w:highlight w:val="darkGray"/>
-        </w:rPr>
-        <w:t>Ao salvar a planilha, interceptar o evento BeforeSave e tratar lançamentos incompletos</w:t>
-      </w:r>
-    </w:p>
-    <w:p>
-      <w:pPr>
-        <w:pStyle w:val="ListParagraph"/>
-        <w:numPr>
-          <w:ilvl w:val="1"/>
-          <w:numId w:val="7"/>
-        </w:numPr>
-        <w:rPr>
-          <w:strike/>
-          <w:sz w:val="18"/>
-          <w:highlight w:val="darkGray"/>
-        </w:rPr>
-      </w:pPr>
-      <w:r>
-        <w:rPr>
-          <w:strike/>
-          <w:sz w:val="18"/>
-          <w:highlight w:val="darkGray"/>
-        </w:rPr>
         <w:t>Marcar em amarelo claro quando o lançamento estiver incompleto  e sendo editado. Ao salvar o doc, mudar pra rascunho e manter em amarelo até o cara editar completamente. Avisar o que está faltando de forma mais detalhada no painel</w:t>
       </w:r>
     </w:p>
@@ -1827,6 +1965,118 @@
     </w:lvl>
   </w:abstractNum>
   <w:abstractNum w:abstractNumId="2">
+    <w:nsid w:val="1C953D26"/>
+    <w:multiLevelType w:val="hybridMultilevel"/>
+    <w:tmpl w:val="E4623A86"/>
+    <w:lvl w:ilvl="0" w:tplc="9090894E">
+      <w:numFmt w:val="bullet"/>
+      <w:lvlText w:val=""/>
+      <w:lvlJc w:val="left"/>
+      <w:pPr>
+        <w:ind w:left="720" w:hanging="360"/>
+      </w:pPr>
+      <w:rPr>
+        <w:rFonts w:ascii="Symbol" w:eastAsiaTheme="minorEastAsia" w:hAnsi="Symbol" w:cstheme="minorBidi" w:hint="default"/>
+      </w:rPr>
+    </w:lvl>
+    <w:lvl w:ilvl="1" w:tplc="04160003" w:tentative="1">
+      <w:start w:val="1"/>
+      <w:numFmt w:val="bullet"/>
+      <w:lvlText w:val="o"/>
+      <w:lvlJc w:val="left"/>
+      <w:pPr>
+        <w:ind w:left="1440" w:hanging="360"/>
+      </w:pPr>
+      <w:rPr>
+        <w:rFonts w:ascii="Courier New" w:hAnsi="Courier New" w:cs="Courier New" w:hint="default"/>
+      </w:rPr>
+    </w:lvl>
+    <w:lvl w:ilvl="2" w:tplc="04160005" w:tentative="1">
+      <w:start w:val="1"/>
+      <w:numFmt w:val="bullet"/>
+      <w:lvlText w:val=""/>
+      <w:lvlJc w:val="left"/>
+      <w:pPr>
+        <w:ind w:left="2160" w:hanging="360"/>
+      </w:pPr>
+      <w:rPr>
+        <w:rFonts w:ascii="Wingdings" w:hAnsi="Wingdings" w:hint="default"/>
+      </w:rPr>
+    </w:lvl>
+    <w:lvl w:ilvl="3" w:tplc="04160001" w:tentative="1">
+      <w:start w:val="1"/>
+      <w:numFmt w:val="bullet"/>
+      <w:lvlText w:val=""/>
+      <w:lvlJc w:val="left"/>
+      <w:pPr>
+        <w:ind w:left="2880" w:hanging="360"/>
+      </w:pPr>
+      <w:rPr>
+        <w:rFonts w:ascii="Symbol" w:hAnsi="Symbol" w:hint="default"/>
+      </w:rPr>
+    </w:lvl>
+    <w:lvl w:ilvl="4" w:tplc="04160003" w:tentative="1">
+      <w:start w:val="1"/>
+      <w:numFmt w:val="bullet"/>
+      <w:lvlText w:val="o"/>
+      <w:lvlJc w:val="left"/>
+      <w:pPr>
+        <w:ind w:left="3600" w:hanging="360"/>
+      </w:pPr>
+      <w:rPr>
+        <w:rFonts w:ascii="Courier New" w:hAnsi="Courier New" w:cs="Courier New" w:hint="default"/>
+      </w:rPr>
+    </w:lvl>
+    <w:lvl w:ilvl="5" w:tplc="04160005" w:tentative="1">
+      <w:start w:val="1"/>
+      <w:numFmt w:val="bullet"/>
+      <w:lvlText w:val=""/>
+      <w:lvlJc w:val="left"/>
+      <w:pPr>
+        <w:ind w:left="4320" w:hanging="360"/>
+      </w:pPr>
+      <w:rPr>
+        <w:rFonts w:ascii="Wingdings" w:hAnsi="Wingdings" w:hint="default"/>
+      </w:rPr>
+    </w:lvl>
+    <w:lvl w:ilvl="6" w:tplc="04160001" w:tentative="1">
+      <w:start w:val="1"/>
+      <w:numFmt w:val="bullet"/>
+      <w:lvlText w:val=""/>
+      <w:lvlJc w:val="left"/>
+      <w:pPr>
+        <w:ind w:left="5040" w:hanging="360"/>
+      </w:pPr>
+      <w:rPr>
+        <w:rFonts w:ascii="Symbol" w:hAnsi="Symbol" w:hint="default"/>
+      </w:rPr>
+    </w:lvl>
+    <w:lvl w:ilvl="7" w:tplc="04160003" w:tentative="1">
+      <w:start w:val="1"/>
+      <w:numFmt w:val="bullet"/>
+      <w:lvlText w:val="o"/>
+      <w:lvlJc w:val="left"/>
+      <w:pPr>
+        <w:ind w:left="5760" w:hanging="360"/>
+      </w:pPr>
+      <w:rPr>
+        <w:rFonts w:ascii="Courier New" w:hAnsi="Courier New" w:cs="Courier New" w:hint="default"/>
+      </w:rPr>
+    </w:lvl>
+    <w:lvl w:ilvl="8" w:tplc="04160005" w:tentative="1">
+      <w:start w:val="1"/>
+      <w:numFmt w:val="bullet"/>
+      <w:lvlText w:val=""/>
+      <w:lvlJc w:val="left"/>
+      <w:pPr>
+        <w:ind w:left="6480" w:hanging="360"/>
+      </w:pPr>
+      <w:rPr>
+        <w:rFonts w:ascii="Wingdings" w:hAnsi="Wingdings" w:hint="default"/>
+      </w:rPr>
+    </w:lvl>
+  </w:abstractNum>
+  <w:abstractNum w:abstractNumId="3">
     <w:nsid w:val="37F72A90"/>
     <w:multiLevelType w:val="hybridMultilevel"/>
     <w:tmpl w:val="16A2A6A0"/>
@@ -1912,7 +2162,7 @@
       </w:pPr>
     </w:lvl>
   </w:abstractNum>
-  <w:abstractNum w:abstractNumId="3">
+  <w:abstractNum w:abstractNumId="4">
     <w:nsid w:val="3CB70C01"/>
     <w:multiLevelType w:val="hybridMultilevel"/>
     <w:tmpl w:val="B98EEC78"/>
@@ -2001,7 +2251,7 @@
       </w:pPr>
     </w:lvl>
   </w:abstractNum>
-  <w:abstractNum w:abstractNumId="4">
+  <w:abstractNum w:abstractNumId="5">
     <w:nsid w:val="50546F27"/>
     <w:multiLevelType w:val="hybridMultilevel"/>
     <w:tmpl w:val="C560745E"/>
@@ -2113,7 +2363,7 @@
       </w:rPr>
     </w:lvl>
   </w:abstractNum>
-  <w:abstractNum w:abstractNumId="5">
+  <w:abstractNum w:abstractNumId="6">
     <w:nsid w:val="5B047701"/>
     <w:multiLevelType w:val="hybridMultilevel"/>
     <w:tmpl w:val="4AEA888A"/>
@@ -2199,7 +2449,7 @@
       </w:pPr>
     </w:lvl>
   </w:abstractNum>
-  <w:abstractNum w:abstractNumId="6">
+  <w:abstractNum w:abstractNumId="7">
     <w:nsid w:val="6AD06FC0"/>
     <w:multiLevelType w:val="hybridMultilevel"/>
     <w:tmpl w:val="E264B93E"/>
@@ -2312,25 +2562,28 @@
     </w:lvl>
   </w:abstractNum>
   <w:num w:numId="1">
-    <w:abstractNumId w:val="2"/>
+    <w:abstractNumId w:val="3"/>
   </w:num>
   <w:num w:numId="2">
-    <w:abstractNumId w:val="3"/>
+    <w:abstractNumId w:val="4"/>
   </w:num>
   <w:num w:numId="3">
     <w:abstractNumId w:val="1"/>
   </w:num>
   <w:num w:numId="4">
-    <w:abstractNumId w:val="5"/>
+    <w:abstractNumId w:val="6"/>
   </w:num>
   <w:num w:numId="5">
-    <w:abstractNumId w:val="4"/>
+    <w:abstractNumId w:val="5"/>
   </w:num>
   <w:num w:numId="6">
     <w:abstractNumId w:val="0"/>
   </w:num>
   <w:num w:numId="7">
-    <w:abstractNumId w:val="6"/>
+    <w:abstractNumId w:val="7"/>
+  </w:num>
+  <w:num w:numId="8">
+    <w:abstractNumId w:val="2"/>
   </w:num>
 </w:numbering>
 </file>
@@ -3517,7 +3770,7 @@
 </file>
 
 <file path=customXml/itemProps1.xml><?xml version="1.0" encoding="utf-8"?>
-<ds:datastoreItem xmlns:ds="http://schemas.openxmlformats.org/officeDocument/2006/customXml" ds:itemID="{C29B7B04-F48E-4A24-A9D9-B092C4E2C1EF}">
+<ds:datastoreItem xmlns:ds="http://schemas.openxmlformats.org/officeDocument/2006/customXml" ds:itemID="{4F8E4C96-DC0A-407E-92BC-F1EC635C5E61}">
   <ds:schemaRefs>
     <ds:schemaRef ds:uri="http://schemas.openxmlformats.org/officeDocument/2006/bibliography"/>
   </ds:schemaRefs>

</xml_diff>

<commit_message>
Some minor improvements and bug fixes.
</commit_message>
<xml_diff>
--- a/Solution2010/tasks projeto.docx
+++ b/Solution2010/tasks projeto.docx
@@ -9,6 +9,304 @@
           <w:sz w:val="18"/>
         </w:rPr>
       </w:pPr>
+      <w:proofErr w:type="spellStart"/>
+      <w:r>
+        <w:rPr>
+          <w:sz w:val="18"/>
+        </w:rPr>
+        <w:t>Tasks</w:t>
+      </w:r>
+      <w:proofErr w:type="spellEnd"/>
+      <w:r>
+        <w:rPr>
+          <w:sz w:val="18"/>
+        </w:rPr>
+        <w:t xml:space="preserve"> imediatas</w:t>
+      </w:r>
+    </w:p>
+    <w:p>
+      <w:pPr>
+        <w:pStyle w:val="ListParagraph"/>
+        <w:numPr>
+          <w:ilvl w:val="0"/>
+          <w:numId w:val="9"/>
+        </w:numPr>
+      </w:pPr>
+      <w:r>
+        <w:t>Tratar regra de negócios para contas</w:t>
+      </w:r>
+    </w:p>
+    <w:p>
+      <w:pPr>
+        <w:pStyle w:val="ListParagraph"/>
+        <w:numPr>
+          <w:ilvl w:val="1"/>
+          <w:numId w:val="9"/>
+        </w:numPr>
+      </w:pPr>
+      <w:r>
+        <w:t>Vencimento de cartão de crédito</w:t>
+      </w:r>
+    </w:p>
+    <w:p>
+      <w:pPr>
+        <w:pStyle w:val="ListParagraph"/>
+        <w:numPr>
+          <w:ilvl w:val="2"/>
+          <w:numId w:val="9"/>
+        </w:numPr>
+      </w:pPr>
+      <w:r>
+        <w:t>Dia de corte da fatura</w:t>
+      </w:r>
+    </w:p>
+    <w:p>
+      <w:pPr>
+        <w:pStyle w:val="ListParagraph"/>
+        <w:numPr>
+          <w:ilvl w:val="2"/>
+          <w:numId w:val="9"/>
+        </w:numPr>
+      </w:pPr>
+      <w:r>
+        <w:t>Saldo das próximas faturas</w:t>
+      </w:r>
+    </w:p>
+    <w:p>
+      <w:pPr>
+        <w:pStyle w:val="ListParagraph"/>
+        <w:numPr>
+          <w:ilvl w:val="2"/>
+          <w:numId w:val="9"/>
+        </w:numPr>
+      </w:pPr>
+      <w:r>
+        <w:t xml:space="preserve">Relatório do </w:t>
+      </w:r>
+      <w:proofErr w:type="spellStart"/>
+      <w:r>
+        <w:t>side</w:t>
+      </w:r>
+      <w:proofErr w:type="spellEnd"/>
+      <w:r>
+        <w:t xml:space="preserve"> </w:t>
+      </w:r>
+      <w:proofErr w:type="spellStart"/>
+      <w:r>
+        <w:t>panel</w:t>
+      </w:r>
+      <w:proofErr w:type="spellEnd"/>
+      <w:r>
+        <w:t xml:space="preserve"> </w:t>
+      </w:r>
+    </w:p>
+    <w:p>
+      <w:pPr>
+        <w:pStyle w:val="ListParagraph"/>
+        <w:numPr>
+          <w:ilvl w:val="1"/>
+          <w:numId w:val="9"/>
+        </w:numPr>
+      </w:pPr>
+      <w:r>
+        <w:t>Contas que não podem ficar negativas</w:t>
+      </w:r>
+    </w:p>
+    <w:p>
+      <w:pPr>
+        <w:pStyle w:val="ListParagraph"/>
+        <w:numPr>
+          <w:ilvl w:val="1"/>
+          <w:numId w:val="9"/>
+        </w:numPr>
+      </w:pPr>
+      <w:r>
+        <w:t>Contas que são carregáveis por créditos (VR, etc</w:t>
+      </w:r>
+      <w:proofErr w:type="gramStart"/>
+      <w:r>
+        <w:t>)</w:t>
+      </w:r>
+      <w:proofErr w:type="gramEnd"/>
+    </w:p>
+    <w:p>
+      <w:pPr>
+        <w:pStyle w:val="ListParagraph"/>
+        <w:numPr>
+          <w:ilvl w:val="0"/>
+          <w:numId w:val="9"/>
+        </w:numPr>
+      </w:pPr>
+      <w:r>
+        <w:t xml:space="preserve">Criar transação de correção </w:t>
+      </w:r>
+    </w:p>
+    <w:p>
+      <w:pPr>
+        <w:pStyle w:val="ListParagraph"/>
+        <w:numPr>
+          <w:ilvl w:val="0"/>
+          <w:numId w:val="9"/>
+        </w:numPr>
+      </w:pPr>
+      <w:r>
+        <w:t xml:space="preserve">Quando a transação violar regras de negócio, criar um estado inválido para a </w:t>
+      </w:r>
+      <w:proofErr w:type="gramStart"/>
+      <w:r>
+        <w:t>linha</w:t>
+      </w:r>
+      <w:proofErr w:type="gramEnd"/>
+    </w:p>
+    <w:p>
+      <w:pPr>
+        <w:pStyle w:val="ListParagraph"/>
+        <w:numPr>
+          <w:ilvl w:val="0"/>
+          <w:numId w:val="9"/>
+        </w:numPr>
+      </w:pPr>
+      <w:r>
+        <w:t xml:space="preserve">Incluir campo “Cliente” </w:t>
+      </w:r>
+      <w:r>
+        <w:t>nas entrad</w:t>
+      </w:r>
+      <w:r>
+        <w:t>as</w:t>
+      </w:r>
+    </w:p>
+    <w:p>
+      <w:pPr>
+        <w:pStyle w:val="ListParagraph"/>
+        <w:numPr>
+          <w:ilvl w:val="0"/>
+          <w:numId w:val="9"/>
+        </w:numPr>
+      </w:pPr>
+      <w:r>
+        <w:t xml:space="preserve">Criar aba no </w:t>
+      </w:r>
+      <w:proofErr w:type="spellStart"/>
+      <w:r>
+        <w:t>side</w:t>
+      </w:r>
+      <w:proofErr w:type="spellEnd"/>
+      <w:r>
+        <w:t xml:space="preserve"> </w:t>
+      </w:r>
+      <w:proofErr w:type="spellStart"/>
+      <w:r>
+        <w:t>panel</w:t>
+      </w:r>
+      <w:proofErr w:type="spellEnd"/>
+      <w:r>
+        <w:t xml:space="preserve"> com as próximas contas</w:t>
+      </w:r>
+    </w:p>
+    <w:p>
+      <w:pPr>
+        <w:pStyle w:val="ListParagraph"/>
+        <w:numPr>
+          <w:ilvl w:val="0"/>
+          <w:numId w:val="9"/>
+        </w:numPr>
+      </w:pPr>
+      <w:r>
+        <w:t>Esconder colunas internas</w:t>
+      </w:r>
+    </w:p>
+    <w:p>
+      <w:pPr>
+        <w:pStyle w:val="ListParagraph"/>
+        <w:numPr>
+          <w:ilvl w:val="0"/>
+          <w:numId w:val="9"/>
+        </w:numPr>
+      </w:pPr>
+      <w:r>
+        <w:t>Testar ordem das colunas</w:t>
+      </w:r>
+    </w:p>
+    <w:p>
+      <w:pPr>
+        <w:pStyle w:val="ListParagraph"/>
+        <w:numPr>
+          <w:ilvl w:val="0"/>
+          <w:numId w:val="9"/>
+        </w:numPr>
+        <w:rPr>
+          <w:strike/>
+        </w:rPr>
+      </w:pPr>
+      <w:r>
+        <w:rPr>
+          <w:strike/>
+        </w:rPr>
+        <w:t>Criar comando para mostrar e esconder painel</w:t>
+      </w:r>
+    </w:p>
+    <w:p>
+      <w:pPr>
+        <w:pStyle w:val="ListParagraph"/>
+        <w:numPr>
+          <w:ilvl w:val="0"/>
+          <w:numId w:val="9"/>
+        </w:numPr>
+      </w:pPr>
+      <w:r>
+        <w:t xml:space="preserve">Organizar </w:t>
+      </w:r>
+      <w:proofErr w:type="spellStart"/>
+      <w:r>
+        <w:t>Ribbon</w:t>
+      </w:r>
+      <w:proofErr w:type="spellEnd"/>
+      <w:r>
+        <w:t xml:space="preserve">, tirando os comandos de </w:t>
+      </w:r>
+      <w:proofErr w:type="gramStart"/>
+      <w:r>
+        <w:t>teste</w:t>
+      </w:r>
+      <w:proofErr w:type="gramEnd"/>
+    </w:p>
+    <w:p>
+      <w:pPr>
+        <w:pStyle w:val="ListParagraph"/>
+        <w:numPr>
+          <w:ilvl w:val="0"/>
+          <w:numId w:val="9"/>
+        </w:numPr>
+      </w:pPr>
+      <w:r>
+        <w:t>Colocar os menus em português – a versão em inglês não vai sair no momento.</w:t>
+      </w:r>
+    </w:p>
+    <w:p>
+      <w:pPr>
+        <w:pStyle w:val="ListParagraph"/>
+        <w:numPr>
+          <w:ilvl w:val="0"/>
+          <w:numId w:val="9"/>
+        </w:numPr>
+      </w:pPr>
+      <w:r>
+        <w:t>Verificar se faz sentido permitir a edição de lançamentos do mês anterior que já estejam ok.</w:t>
+      </w:r>
+    </w:p>
+    <w:p>
+      <w:pPr>
+        <w:pStyle w:val="ListParagraph"/>
+      </w:pPr>
+    </w:p>
+    <w:p>
+      <w:pPr>
+        <w:pStyle w:val="Heading1"/>
+        <w:rPr>
+          <w:sz w:val="18"/>
+        </w:rPr>
+      </w:pPr>
       <w:r>
         <w:rPr>
           <w:sz w:val="18"/>
@@ -23,20 +321,35 @@
           <w:ilvl w:val="0"/>
           <w:numId w:val="8"/>
         </w:numPr>
-      </w:pPr>
-      <w:r>
+        <w:rPr>
+          <w:highlight w:val="yellow"/>
+        </w:rPr>
+      </w:pPr>
+      <w:r>
+        <w:rPr>
+          <w:highlight w:val="yellow"/>
+        </w:rPr>
         <w:t xml:space="preserve">Considerar o valor efetivo no </w:t>
       </w:r>
       <w:proofErr w:type="spellStart"/>
       <w:r>
+        <w:rPr>
+          <w:highlight w:val="yellow"/>
+        </w:rPr>
         <w:t>side</w:t>
       </w:r>
       <w:proofErr w:type="spellEnd"/>
       <w:r>
+        <w:rPr>
+          <w:highlight w:val="yellow"/>
+        </w:rPr>
         <w:t xml:space="preserve"> </w:t>
       </w:r>
       <w:proofErr w:type="spellStart"/>
       <w:r>
+        <w:rPr>
+          <w:highlight w:val="yellow"/>
+        </w:rPr>
         <w:t>panel</w:t>
       </w:r>
       <w:proofErr w:type="spellEnd"/>
@@ -52,7 +365,6 @@
           <w:strike/>
         </w:rPr>
       </w:pPr>
-      <w:bookmarkStart w:id="0" w:name="_GoBack"/>
       <w:r>
         <w:rPr>
           <w:strike/>
@@ -90,7 +402,6 @@
       <w:proofErr w:type="spellEnd"/>
       <w:proofErr w:type="gramEnd"/>
     </w:p>
-    <w:bookmarkEnd w:id="0"/>
     <w:p>
       <w:pPr>
         <w:pStyle w:val="ListParagraph"/>
@@ -98,8 +409,14 @@
           <w:ilvl w:val="0"/>
           <w:numId w:val="8"/>
         </w:numPr>
-      </w:pPr>
-      <w:r>
+        <w:rPr>
+          <w:strike/>
+        </w:rPr>
+      </w:pPr>
+      <w:r>
+        <w:rPr>
+          <w:strike/>
+        </w:rPr>
         <w:t>Considerar os diversos status ao calcular o fluxo de caixa</w:t>
       </w:r>
     </w:p>
@@ -117,7 +434,43 @@
     </w:p>
     <w:p>
       <w:pPr>
+        <w:pStyle w:val="ListParagraph"/>
+        <w:numPr>
+          <w:ilvl w:val="0"/>
+          <w:numId w:val="8"/>
+        </w:numPr>
+      </w:pPr>
+      <w:r>
+        <w:t xml:space="preserve">Aba detalhes &gt; dias faltantes </w:t>
+      </w:r>
+    </w:p>
+    <w:p>
+      <w:pPr>
+        <w:pStyle w:val="ListParagraph"/>
+        <w:numPr>
+          <w:ilvl w:val="0"/>
+          <w:numId w:val="8"/>
+        </w:numPr>
+      </w:pPr>
+      <w:r>
+        <w:t>Aba detalhes &gt; comentários descritivos</w:t>
+      </w:r>
+    </w:p>
+    <w:p>
+      <w:pPr>
+        <w:pStyle w:val="ListParagraph"/>
+        <w:numPr>
+          <w:ilvl w:val="0"/>
+          <w:numId w:val="8"/>
+        </w:numPr>
+      </w:pPr>
+      <w:bookmarkStart w:id="0" w:name="_GoBack"/>
+      <w:bookmarkEnd w:id="0"/>
+    </w:p>
+    <w:p>
+      <w:pPr>
         <w:pStyle w:val="Heading1"/>
+        <w:spacing w:before="240"/>
         <w:rPr>
           <w:sz w:val="18"/>
         </w:rPr>
@@ -136,6 +489,7 @@
           <w:ilvl w:val="0"/>
           <w:numId w:val="7"/>
         </w:numPr>
+        <w:spacing w:before="240"/>
         <w:rPr>
           <w:sz w:val="18"/>
         </w:rPr>
@@ -182,6 +536,7 @@
           <w:ilvl w:val="1"/>
           <w:numId w:val="7"/>
         </w:numPr>
+        <w:spacing w:before="240"/>
         <w:rPr>
           <w:strike/>
           <w:sz w:val="18"/>
@@ -202,6 +557,7 @@
           <w:ilvl w:val="2"/>
           <w:numId w:val="7"/>
         </w:numPr>
+        <w:spacing w:before="240"/>
         <w:rPr>
           <w:strike/>
           <w:sz w:val="18"/>
@@ -222,6 +578,7 @@
           <w:ilvl w:val="2"/>
           <w:numId w:val="7"/>
         </w:numPr>
+        <w:spacing w:before="240"/>
         <w:rPr>
           <w:strike/>
           <w:sz w:val="18"/>
@@ -242,6 +599,7 @@
           <w:ilvl w:val="2"/>
           <w:numId w:val="7"/>
         </w:numPr>
+        <w:spacing w:before="240"/>
         <w:rPr>
           <w:strike/>
           <w:sz w:val="18"/>
@@ -262,10 +620,88 @@
           <w:ilvl w:val="1"/>
           <w:numId w:val="7"/>
         </w:numPr>
-        <w:rPr>
-          <w:sz w:val="18"/>
-        </w:rPr>
-      </w:pPr>
+        <w:spacing w:before="240"/>
+        <w:rPr>
+          <w:sz w:val="18"/>
+        </w:rPr>
+      </w:pPr>
+      <w:r>
+        <w:rPr>
+          <w:sz w:val="18"/>
+        </w:rPr>
+        <w:t>Contas que estão chegando</w:t>
+      </w:r>
+    </w:p>
+    <w:p>
+      <w:pPr>
+        <w:pStyle w:val="ListParagraph"/>
+        <w:numPr>
+          <w:ilvl w:val="2"/>
+          <w:numId w:val="7"/>
+        </w:numPr>
+        <w:spacing w:before="240"/>
+        <w:rPr>
+          <w:sz w:val="18"/>
+        </w:rPr>
+      </w:pPr>
+      <w:r>
+        <w:rPr>
+          <w:sz w:val="18"/>
+        </w:rPr>
+        <w:t>Pendentes</w:t>
+      </w:r>
+    </w:p>
+    <w:p>
+      <w:pPr>
+        <w:pStyle w:val="ListParagraph"/>
+        <w:numPr>
+          <w:ilvl w:val="2"/>
+          <w:numId w:val="7"/>
+        </w:numPr>
+        <w:spacing w:before="240"/>
+        <w:rPr>
+          <w:sz w:val="18"/>
+        </w:rPr>
+      </w:pPr>
+      <w:r>
+        <w:rPr>
+          <w:sz w:val="18"/>
+        </w:rPr>
+        <w:t>Hoje</w:t>
+      </w:r>
+    </w:p>
+    <w:p>
+      <w:pPr>
+        <w:pStyle w:val="ListParagraph"/>
+        <w:numPr>
+          <w:ilvl w:val="2"/>
+          <w:numId w:val="7"/>
+        </w:numPr>
+        <w:spacing w:before="240"/>
+        <w:rPr>
+          <w:sz w:val="18"/>
+        </w:rPr>
+      </w:pPr>
+      <w:r>
+        <w:rPr>
+          <w:sz w:val="18"/>
+        </w:rPr>
+        <w:t>Próximas contas</w:t>
+      </w:r>
+    </w:p>
+    <w:p>
+      <w:pPr>
+        <w:pStyle w:val="ListParagraph"/>
+        <w:numPr>
+          <w:ilvl w:val="1"/>
+          <w:numId w:val="7"/>
+        </w:numPr>
+        <w:spacing w:before="240"/>
+        <w:rPr>
+          <w:sz w:val="18"/>
+        </w:rPr>
+      </w:pPr>
+      <w:commentRangeStart w:id="1"/>
       <w:r>
         <w:rPr>
           <w:sz w:val="18"/>
@@ -280,6 +716,7 @@
           <w:ilvl w:val="2"/>
           <w:numId w:val="7"/>
         </w:numPr>
+        <w:spacing w:before="240"/>
         <w:rPr>
           <w:sz w:val="18"/>
         </w:rPr>
@@ -298,6 +735,7 @@
           <w:ilvl w:val="2"/>
           <w:numId w:val="7"/>
         </w:numPr>
+        <w:spacing w:before="240"/>
         <w:rPr>
           <w:sz w:val="18"/>
         </w:rPr>
@@ -316,6 +754,7 @@
           <w:ilvl w:val="2"/>
           <w:numId w:val="7"/>
         </w:numPr>
+        <w:spacing w:before="240"/>
         <w:rPr>
           <w:sz w:val="18"/>
         </w:rPr>
@@ -326,6 +765,13 @@
         </w:rPr>
         <w:t>Gráfico de fluxo de caixa</w:t>
       </w:r>
+      <w:commentRangeEnd w:id="1"/>
+      <w:r>
+        <w:rPr>
+          <w:rStyle w:val="CommentReference"/>
+        </w:rPr>
+        <w:commentReference w:id="1"/>
+      </w:r>
     </w:p>
     <w:p>
       <w:pPr>
@@ -334,6 +780,7 @@
           <w:ilvl w:val="1"/>
           <w:numId w:val="7"/>
         </w:numPr>
+        <w:spacing w:before="240"/>
         <w:rPr>
           <w:sz w:val="18"/>
         </w:rPr>
@@ -352,14 +799,16 @@
           <w:ilvl w:val="2"/>
           <w:numId w:val="7"/>
         </w:numPr>
-        <w:rPr>
-          <w:sz w:val="18"/>
-        </w:rPr>
-      </w:pPr>
-      <w:r>
-        <w:rPr>
-          <w:sz w:val="18"/>
-        </w:rPr>
+        <w:spacing w:before="240"/>
+        <w:rPr>
+          <w:sz w:val="18"/>
+        </w:rPr>
+      </w:pPr>
+      <w:r>
+        <w:rPr>
+          <w:sz w:val="18"/>
+        </w:rPr>
+        <w:lastRenderedPageBreak/>
         <w:t>Valor</w:t>
       </w:r>
     </w:p>
@@ -370,6 +819,7 @@
           <w:ilvl w:val="2"/>
           <w:numId w:val="7"/>
         </w:numPr>
+        <w:spacing w:before="240"/>
         <w:rPr>
           <w:sz w:val="18"/>
         </w:rPr>
@@ -388,6 +838,7 @@
           <w:ilvl w:val="2"/>
           <w:numId w:val="7"/>
         </w:numPr>
+        <w:spacing w:before="240"/>
         <w:rPr>
           <w:sz w:val="18"/>
         </w:rPr>
@@ -406,6 +857,7 @@
           <w:ilvl w:val="2"/>
           <w:numId w:val="7"/>
         </w:numPr>
+        <w:spacing w:before="240"/>
         <w:rPr>
           <w:sz w:val="18"/>
         </w:rPr>
@@ -424,6 +876,7 @@
           <w:ilvl w:val="2"/>
           <w:numId w:val="7"/>
         </w:numPr>
+        <w:spacing w:before="240"/>
         <w:rPr>
           <w:sz w:val="18"/>
         </w:rPr>
@@ -442,6 +895,7 @@
           <w:ilvl w:val="2"/>
           <w:numId w:val="7"/>
         </w:numPr>
+        <w:spacing w:before="240"/>
         <w:rPr>
           <w:sz w:val="18"/>
         </w:rPr>
@@ -460,6 +914,7 @@
           <w:ilvl w:val="2"/>
           <w:numId w:val="7"/>
         </w:numPr>
+        <w:spacing w:before="240"/>
         <w:rPr>
           <w:sz w:val="18"/>
         </w:rPr>
@@ -478,6 +933,7 @@
           <w:ilvl w:val="2"/>
           <w:numId w:val="7"/>
         </w:numPr>
+        <w:spacing w:before="240"/>
         <w:rPr>
           <w:sz w:val="18"/>
         </w:rPr>
@@ -490,6 +946,7 @@
           <w:ilvl w:val="1"/>
           <w:numId w:val="7"/>
         </w:numPr>
+        <w:spacing w:before="240"/>
         <w:rPr>
           <w:sz w:val="18"/>
         </w:rPr>
@@ -508,16 +965,76 @@
           <w:ilvl w:val="0"/>
           <w:numId w:val="7"/>
         </w:numPr>
-        <w:rPr>
-          <w:sz w:val="18"/>
-        </w:rPr>
-      </w:pPr>
+        <w:spacing w:before="240"/>
+        <w:rPr>
+          <w:sz w:val="18"/>
+        </w:rPr>
+      </w:pPr>
+      <w:r>
+        <w:rPr>
+          <w:sz w:val="18"/>
+        </w:rPr>
+        <w:t>Planilhas</w:t>
+      </w:r>
+    </w:p>
+    <w:p>
+      <w:pPr>
+        <w:pStyle w:val="ListParagraph"/>
+        <w:numPr>
+          <w:ilvl w:val="1"/>
+          <w:numId w:val="7"/>
+        </w:numPr>
+        <w:spacing w:before="240"/>
+        <w:rPr>
+          <w:sz w:val="18"/>
+        </w:rPr>
+      </w:pPr>
+      <w:r>
+        <w:rPr>
+          <w:sz w:val="18"/>
+        </w:rPr>
+        <w:t>Criar planilha com o planejamento do ano</w:t>
+      </w:r>
+    </w:p>
+    <w:p>
+      <w:pPr>
+        <w:pStyle w:val="ListParagraph"/>
+        <w:numPr>
+          <w:ilvl w:val="1"/>
+          <w:numId w:val="7"/>
+        </w:numPr>
+        <w:spacing w:before="240"/>
+        <w:rPr>
+          <w:sz w:val="18"/>
+        </w:rPr>
+      </w:pPr>
+      <w:r>
+        <w:rPr>
+          <w:sz w:val="18"/>
+        </w:rPr>
+        <w:t xml:space="preserve">Criar planilha </w:t>
+      </w:r>
+    </w:p>
+    <w:p>
+      <w:pPr>
+        <w:pStyle w:val="ListParagraph"/>
+        <w:numPr>
+          <w:ilvl w:val="0"/>
+          <w:numId w:val="7"/>
+        </w:numPr>
+        <w:spacing w:before="240"/>
+        <w:rPr>
+          <w:sz w:val="18"/>
+        </w:rPr>
+      </w:pPr>
+      <w:proofErr w:type="spellStart"/>
       <w:r>
         <w:rPr>
           <w:sz w:val="18"/>
         </w:rPr>
         <w:t>Ribbon</w:t>
       </w:r>
+      <w:proofErr w:type="spellEnd"/>
     </w:p>
     <w:p>
       <w:pPr>
@@ -526,6 +1043,7 @@
           <w:ilvl w:val="1"/>
           <w:numId w:val="7"/>
         </w:numPr>
+        <w:spacing w:before="240"/>
         <w:rPr>
           <w:sz w:val="18"/>
         </w:rPr>
@@ -544,6 +1062,7 @@
           <w:ilvl w:val="2"/>
           <w:numId w:val="7"/>
         </w:numPr>
+        <w:spacing w:before="240"/>
         <w:rPr>
           <w:sz w:val="18"/>
         </w:rPr>
@@ -562,6 +1081,7 @@
           <w:ilvl w:val="1"/>
           <w:numId w:val="7"/>
         </w:numPr>
+        <w:spacing w:before="240"/>
         <w:rPr>
           <w:sz w:val="18"/>
         </w:rPr>
@@ -580,6 +1100,7 @@
           <w:ilvl w:val="2"/>
           <w:numId w:val="7"/>
         </w:numPr>
+        <w:spacing w:before="240"/>
         <w:rPr>
           <w:sz w:val="18"/>
         </w:rPr>
@@ -598,6 +1119,7 @@
           <w:ilvl w:val="1"/>
           <w:numId w:val="7"/>
         </w:numPr>
+        <w:spacing w:before="240"/>
         <w:rPr>
           <w:sz w:val="18"/>
         </w:rPr>
@@ -616,6 +1138,7 @@
           <w:ilvl w:val="2"/>
           <w:numId w:val="7"/>
         </w:numPr>
+        <w:spacing w:before="240"/>
         <w:rPr>
           <w:sz w:val="18"/>
         </w:rPr>
@@ -634,6 +1157,7 @@
           <w:ilvl w:val="2"/>
           <w:numId w:val="7"/>
         </w:numPr>
+        <w:spacing w:before="240"/>
         <w:rPr>
           <w:sz w:val="18"/>
         </w:rPr>
@@ -649,9 +1173,48 @@
       <w:pPr>
         <w:pStyle w:val="ListParagraph"/>
         <w:numPr>
+          <w:ilvl w:val="2"/>
+          <w:numId w:val="7"/>
+        </w:numPr>
+        <w:spacing w:before="240"/>
+        <w:rPr>
+          <w:sz w:val="18"/>
+        </w:rPr>
+      </w:pPr>
+      <w:r>
+        <w:rPr>
+          <w:sz w:val="18"/>
+        </w:rPr>
+        <w:t>Contas</w:t>
+      </w:r>
+    </w:p>
+    <w:p>
+      <w:pPr>
+        <w:pStyle w:val="ListParagraph"/>
+        <w:numPr>
+          <w:ilvl w:val="2"/>
+          <w:numId w:val="7"/>
+        </w:numPr>
+        <w:spacing w:before="240"/>
+        <w:rPr>
+          <w:sz w:val="18"/>
+        </w:rPr>
+      </w:pPr>
+      <w:r>
+        <w:rPr>
+          <w:sz w:val="18"/>
+        </w:rPr>
+        <w:t>Cheques</w:t>
+      </w:r>
+    </w:p>
+    <w:p>
+      <w:pPr>
+        <w:pStyle w:val="ListParagraph"/>
+        <w:numPr>
           <w:ilvl w:val="1"/>
           <w:numId w:val="7"/>
         </w:numPr>
+        <w:spacing w:before="240"/>
         <w:rPr>
           <w:sz w:val="18"/>
         </w:rPr>
@@ -665,16 +1228,976 @@
     </w:p>
     <w:p>
       <w:pPr>
+        <w:pStyle w:val="ListParagraph"/>
+        <w:numPr>
+          <w:ilvl w:val="0"/>
+          <w:numId w:val="7"/>
+        </w:numPr>
+        <w:spacing w:before="240"/>
+        <w:rPr>
+          <w:sz w:val="18"/>
+        </w:rPr>
+      </w:pPr>
+      <w:r>
+        <w:rPr>
+          <w:sz w:val="18"/>
+        </w:rPr>
+        <w:t>Sincronizar dados com a nuvem</w:t>
+      </w:r>
+    </w:p>
+    <w:p>
+      <w:pPr>
         <w:pStyle w:val="Heading1"/>
         <w:rPr>
           <w:sz w:val="18"/>
         </w:rPr>
       </w:pPr>
-      <w:r>
-        <w:rPr>
-          <w:sz w:val="18"/>
-        </w:rPr>
-        <w:t>Tasks imediatas</w:t>
+      <w:proofErr w:type="spellStart"/>
+      <w:r>
+        <w:rPr>
+          <w:sz w:val="18"/>
+        </w:rPr>
+        <w:t>Tasks</w:t>
+      </w:r>
+      <w:proofErr w:type="spellEnd"/>
+      <w:r>
+        <w:rPr>
+          <w:sz w:val="18"/>
+        </w:rPr>
+        <w:t xml:space="preserve"> não prioritárias</w:t>
+      </w:r>
+    </w:p>
+    <w:p>
+      <w:pPr>
+        <w:pStyle w:val="ListParagraph"/>
+        <w:numPr>
+          <w:ilvl w:val="0"/>
+          <w:numId w:val="7"/>
+        </w:numPr>
+        <w:rPr>
+          <w:sz w:val="18"/>
+        </w:rPr>
+      </w:pPr>
+      <w:r>
+        <w:rPr>
+          <w:sz w:val="18"/>
+        </w:rPr>
+        <w:t xml:space="preserve">Criar forma de atualizar o sistema automaticamente usando </w:t>
+      </w:r>
+      <w:proofErr w:type="spellStart"/>
+      <w:r>
+        <w:rPr>
+          <w:sz w:val="18"/>
+        </w:rPr>
+        <w:t>clickonce</w:t>
+      </w:r>
+      <w:proofErr w:type="spellEnd"/>
+      <w:r>
+        <w:rPr>
+          <w:sz w:val="18"/>
+        </w:rPr>
+        <w:t>.</w:t>
+      </w:r>
+    </w:p>
+    <w:p>
+      <w:pPr>
+        <w:pStyle w:val="ListParagraph"/>
+        <w:numPr>
+          <w:ilvl w:val="0"/>
+          <w:numId w:val="7"/>
+        </w:numPr>
+        <w:rPr>
+          <w:sz w:val="18"/>
+        </w:rPr>
+      </w:pPr>
+      <w:r>
+        <w:rPr>
+          <w:sz w:val="18"/>
+        </w:rPr>
+        <w:t xml:space="preserve">Pensar no formato de </w:t>
+      </w:r>
+      <w:proofErr w:type="spellStart"/>
+      <w:r>
+        <w:rPr>
+          <w:sz w:val="18"/>
+        </w:rPr>
+        <w:t>Undo</w:t>
+      </w:r>
+      <w:proofErr w:type="spellEnd"/>
+    </w:p>
+    <w:p>
+      <w:pPr>
+        <w:pStyle w:val="ListParagraph"/>
+        <w:numPr>
+          <w:ilvl w:val="0"/>
+          <w:numId w:val="7"/>
+        </w:numPr>
+        <w:rPr>
+          <w:sz w:val="18"/>
+        </w:rPr>
+      </w:pPr>
+      <w:r>
+        <w:rPr>
+          <w:sz w:val="18"/>
+        </w:rPr>
+        <w:t xml:space="preserve">Colocar o máximo de código possível em </w:t>
+      </w:r>
+      <w:proofErr w:type="spellStart"/>
+      <w:r>
+        <w:rPr>
+          <w:sz w:val="18"/>
+        </w:rPr>
+        <w:t>dlls</w:t>
+      </w:r>
+      <w:proofErr w:type="spellEnd"/>
+      <w:r>
+        <w:rPr>
+          <w:sz w:val="18"/>
+        </w:rPr>
+        <w:t xml:space="preserve">, para ficar fácil portar para o </w:t>
+      </w:r>
+      <w:proofErr w:type="spellStart"/>
+      <w:proofErr w:type="gramStart"/>
+      <w:r>
+        <w:rPr>
+          <w:sz w:val="18"/>
+        </w:rPr>
+        <w:t>excel</w:t>
+      </w:r>
+      <w:proofErr w:type="spellEnd"/>
+      <w:proofErr w:type="gramEnd"/>
+      <w:r>
+        <w:rPr>
+          <w:sz w:val="18"/>
+        </w:rPr>
+        <w:t xml:space="preserve"> 2007</w:t>
+      </w:r>
+    </w:p>
+    <w:p>
+      <w:pPr>
+        <w:pStyle w:val="ListParagraph"/>
+        <w:numPr>
+          <w:ilvl w:val="0"/>
+          <w:numId w:val="7"/>
+        </w:numPr>
+        <w:rPr>
+          <w:sz w:val="18"/>
+        </w:rPr>
+      </w:pPr>
+      <w:r>
+        <w:rPr>
+          <w:sz w:val="18"/>
+        </w:rPr>
+        <w:t>Tentar usar tecla de atalho para adicionar novo lançamento</w:t>
+      </w:r>
+    </w:p>
+    <w:p>
+      <w:pPr>
+        <w:pStyle w:val="ListParagraph"/>
+        <w:numPr>
+          <w:ilvl w:val="0"/>
+          <w:numId w:val="7"/>
+        </w:numPr>
+        <w:rPr>
+          <w:sz w:val="18"/>
+        </w:rPr>
+      </w:pPr>
+      <w:r>
+        <w:rPr>
+          <w:sz w:val="18"/>
+        </w:rPr>
+        <w:t xml:space="preserve">Não precisa colocar status de edição em todas as linhas – só </w:t>
+      </w:r>
+      <w:proofErr w:type="gramStart"/>
+      <w:r>
+        <w:rPr>
+          <w:sz w:val="18"/>
+        </w:rPr>
+        <w:t>as que tiver</w:t>
+      </w:r>
+      <w:proofErr w:type="gramEnd"/>
+      <w:r>
+        <w:rPr>
+          <w:sz w:val="18"/>
+        </w:rPr>
+        <w:t xml:space="preserve"> mexendo</w:t>
+      </w:r>
+    </w:p>
+    <w:p>
+      <w:pPr>
+        <w:pStyle w:val="ListParagraph"/>
+        <w:numPr>
+          <w:ilvl w:val="0"/>
+          <w:numId w:val="7"/>
+        </w:numPr>
+        <w:rPr>
+          <w:sz w:val="18"/>
+        </w:rPr>
+      </w:pPr>
+      <w:r>
+        <w:rPr>
+          <w:sz w:val="18"/>
+        </w:rPr>
+        <w:t xml:space="preserve">Configurar </w:t>
+      </w:r>
+      <w:proofErr w:type="spellStart"/>
+      <w:r>
+        <w:rPr>
+          <w:sz w:val="18"/>
+        </w:rPr>
+        <w:t>globalization</w:t>
+      </w:r>
+      <w:proofErr w:type="spellEnd"/>
+      <w:r>
+        <w:rPr>
+          <w:sz w:val="18"/>
+        </w:rPr>
+        <w:t xml:space="preserve"> para WPF também</w:t>
+      </w:r>
+    </w:p>
+    <w:p>
+      <w:pPr>
+        <w:pStyle w:val="ListParagraph"/>
+        <w:numPr>
+          <w:ilvl w:val="0"/>
+          <w:numId w:val="7"/>
+        </w:numPr>
+        <w:rPr>
+          <w:sz w:val="18"/>
+        </w:rPr>
+      </w:pPr>
+      <w:r>
+        <w:rPr>
+          <w:sz w:val="18"/>
+        </w:rPr>
+        <w:t xml:space="preserve">Criar um log de cada entrada para poder ver o histórico e montar </w:t>
+      </w:r>
+      <w:proofErr w:type="spellStart"/>
+      <w:r>
+        <w:rPr>
+          <w:sz w:val="18"/>
+        </w:rPr>
+        <w:t>pivot</w:t>
+      </w:r>
+      <w:proofErr w:type="spellEnd"/>
+      <w:r>
+        <w:rPr>
+          <w:sz w:val="18"/>
+        </w:rPr>
+        <w:t xml:space="preserve"> </w:t>
+      </w:r>
+      <w:proofErr w:type="spellStart"/>
+      <w:r>
+        <w:rPr>
+          <w:sz w:val="18"/>
+        </w:rPr>
+        <w:t>tables</w:t>
+      </w:r>
+      <w:proofErr w:type="spellEnd"/>
+    </w:p>
+    <w:p>
+      <w:pPr>
+        <w:pStyle w:val="ListParagraph"/>
+        <w:numPr>
+          <w:ilvl w:val="0"/>
+          <w:numId w:val="7"/>
+        </w:numPr>
+        <w:rPr>
+          <w:sz w:val="18"/>
+        </w:rPr>
+      </w:pPr>
+      <w:r>
+        <w:rPr>
+          <w:sz w:val="18"/>
+        </w:rPr>
+        <w:t>Traduzir o código para inglês.</w:t>
+      </w:r>
+    </w:p>
+    <w:p>
+      <w:pPr>
+        <w:pStyle w:val="ListParagraph"/>
+        <w:numPr>
+          <w:ilvl w:val="0"/>
+          <w:numId w:val="7"/>
+        </w:numPr>
+        <w:rPr>
+          <w:sz w:val="18"/>
+        </w:rPr>
+      </w:pPr>
+      <w:r>
+        <w:rPr>
+          <w:sz w:val="18"/>
+        </w:rPr>
+        <w:t xml:space="preserve">Criar comando para remover um lançamento em definitivo. </w:t>
+      </w:r>
+    </w:p>
+    <w:p>
+      <w:pPr>
+        <w:pStyle w:val="ListParagraph"/>
+        <w:numPr>
+          <w:ilvl w:val="1"/>
+          <w:numId w:val="7"/>
+        </w:numPr>
+        <w:rPr>
+          <w:strike/>
+          <w:sz w:val="18"/>
+        </w:rPr>
+      </w:pPr>
+      <w:r>
+        <w:rPr>
+          <w:strike/>
+          <w:sz w:val="18"/>
+        </w:rPr>
+        <w:t xml:space="preserve">Cadastrar </w:t>
+      </w:r>
+      <w:proofErr w:type="spellStart"/>
+      <w:r>
+        <w:rPr>
+          <w:strike/>
+          <w:sz w:val="18"/>
+        </w:rPr>
+        <w:t>resources</w:t>
+      </w:r>
+      <w:proofErr w:type="spellEnd"/>
+      <w:r>
+        <w:rPr>
+          <w:strike/>
+          <w:sz w:val="18"/>
+        </w:rPr>
+        <w:t xml:space="preserve"> padrão e </w:t>
+      </w:r>
+      <w:proofErr w:type="spellStart"/>
+      <w:proofErr w:type="gramStart"/>
+      <w:r>
+        <w:rPr>
+          <w:strike/>
+          <w:sz w:val="18"/>
+        </w:rPr>
+        <w:t>pt</w:t>
+      </w:r>
+      <w:proofErr w:type="gramEnd"/>
+      <w:r>
+        <w:rPr>
+          <w:strike/>
+          <w:sz w:val="18"/>
+        </w:rPr>
+        <w:t>-br</w:t>
+      </w:r>
+      <w:proofErr w:type="spellEnd"/>
+    </w:p>
+    <w:p>
+      <w:pPr>
+        <w:pStyle w:val="ListParagraph"/>
+        <w:numPr>
+          <w:ilvl w:val="1"/>
+          <w:numId w:val="7"/>
+        </w:numPr>
+        <w:rPr>
+          <w:strike/>
+          <w:sz w:val="18"/>
+        </w:rPr>
+      </w:pPr>
+      <w:r>
+        <w:rPr>
+          <w:strike/>
+          <w:sz w:val="18"/>
+        </w:rPr>
+        <w:t xml:space="preserve">Associar textos com nomes de coluna aos </w:t>
+      </w:r>
+      <w:proofErr w:type="spellStart"/>
+      <w:r>
+        <w:rPr>
+          <w:strike/>
+          <w:sz w:val="18"/>
+        </w:rPr>
+        <w:t>resources</w:t>
+      </w:r>
+      <w:proofErr w:type="spellEnd"/>
+    </w:p>
+    <w:p>
+      <w:pPr>
+        <w:pStyle w:val="ListParagraph"/>
+        <w:numPr>
+          <w:ilvl w:val="1"/>
+          <w:numId w:val="7"/>
+        </w:numPr>
+        <w:rPr>
+          <w:sz w:val="18"/>
+        </w:rPr>
+      </w:pPr>
+      <w:r>
+        <w:rPr>
+          <w:sz w:val="18"/>
+        </w:rPr>
+        <w:t>Colocar comentários e traduzir os existentes em inglês</w:t>
+      </w:r>
+    </w:p>
+    <w:p>
+      <w:pPr>
+        <w:pStyle w:val="ListParagraph"/>
+        <w:numPr>
+          <w:ilvl w:val="1"/>
+          <w:numId w:val="7"/>
+        </w:numPr>
+        <w:rPr>
+          <w:strike/>
+          <w:sz w:val="18"/>
+        </w:rPr>
+      </w:pPr>
+      <w:r>
+        <w:rPr>
+          <w:strike/>
+          <w:sz w:val="18"/>
+        </w:rPr>
+        <w:t>Testar escritas e leituras novamente</w:t>
+      </w:r>
+    </w:p>
+    <w:p>
+      <w:pPr>
+        <w:pStyle w:val="ListParagraph"/>
+        <w:numPr>
+          <w:ilvl w:val="1"/>
+          <w:numId w:val="7"/>
+        </w:numPr>
+        <w:rPr>
+          <w:strike/>
+          <w:sz w:val="18"/>
+        </w:rPr>
+      </w:pPr>
+      <w:r>
+        <w:rPr>
+          <w:strike/>
+          <w:sz w:val="18"/>
+        </w:rPr>
+        <w:t>Testar ordem e ocultação de colunas</w:t>
+      </w:r>
+    </w:p>
+    <w:p>
+      <w:pPr>
+        <w:pStyle w:val="Heading1"/>
+        <w:rPr>
+          <w:sz w:val="18"/>
+        </w:rPr>
+      </w:pPr>
+      <w:proofErr w:type="spellStart"/>
+      <w:r>
+        <w:rPr>
+          <w:sz w:val="18"/>
+        </w:rPr>
+        <w:t>Tasks</w:t>
+      </w:r>
+      <w:proofErr w:type="spellEnd"/>
+      <w:r>
+        <w:rPr>
+          <w:sz w:val="18"/>
+        </w:rPr>
+        <w:t xml:space="preserve"> concluídas</w:t>
+      </w:r>
+    </w:p>
+    <w:p>
+      <w:pPr>
+        <w:pStyle w:val="ListParagraph"/>
+        <w:numPr>
+          <w:ilvl w:val="0"/>
+          <w:numId w:val="7"/>
+        </w:numPr>
+        <w:rPr>
+          <w:strike/>
+          <w:sz w:val="18"/>
+        </w:rPr>
+      </w:pPr>
+      <w:r>
+        <w:rPr>
+          <w:strike/>
+          <w:sz w:val="18"/>
+        </w:rPr>
+        <w:t>A chave deveria ser Código do Lançamento e não Código da Transação</w:t>
+      </w:r>
+    </w:p>
+    <w:p>
+      <w:pPr>
+        <w:pStyle w:val="ListParagraph"/>
+        <w:numPr>
+          <w:ilvl w:val="0"/>
+          <w:numId w:val="7"/>
+        </w:numPr>
+        <w:rPr>
+          <w:strike/>
+          <w:sz w:val="18"/>
+        </w:rPr>
+      </w:pPr>
+      <w:r>
+        <w:rPr>
+          <w:strike/>
+          <w:sz w:val="18"/>
+        </w:rPr>
+        <w:t>Corrigir a forma de escrever na planilha após o evento de change, validando dados e escrevendo só o que mudou</w:t>
+      </w:r>
+    </w:p>
+    <w:p>
+      <w:pPr>
+        <w:pStyle w:val="ListParagraph"/>
+        <w:numPr>
+          <w:ilvl w:val="0"/>
+          <w:numId w:val="7"/>
+        </w:numPr>
+        <w:rPr>
+          <w:strike/>
+          <w:sz w:val="18"/>
+        </w:rPr>
+      </w:pPr>
+      <w:r>
+        <w:rPr>
+          <w:strike/>
+          <w:sz w:val="18"/>
+        </w:rPr>
+        <w:t>Pensar em maneira mais automática de descobrir quando as planilhas terminaram de abrir</w:t>
+      </w:r>
+    </w:p>
+    <w:p>
+      <w:pPr>
+        <w:pStyle w:val="ListParagraph"/>
+        <w:numPr>
+          <w:ilvl w:val="0"/>
+          <w:numId w:val="7"/>
+        </w:numPr>
+        <w:rPr>
+          <w:strike/>
+          <w:sz w:val="18"/>
+        </w:rPr>
+      </w:pPr>
+      <w:r>
+        <w:rPr>
+          <w:strike/>
+          <w:sz w:val="18"/>
+        </w:rPr>
+        <w:t>Fazer code review para tratar entradas</w:t>
+      </w:r>
+    </w:p>
+    <w:p>
+      <w:pPr>
+        <w:pStyle w:val="ListParagraph"/>
+        <w:numPr>
+          <w:ilvl w:val="0"/>
+          <w:numId w:val="7"/>
+        </w:numPr>
+        <w:rPr>
+          <w:strike/>
+          <w:sz w:val="18"/>
+        </w:rPr>
+      </w:pPr>
+      <w:r>
+        <w:rPr>
+          <w:strike/>
+          <w:sz w:val="18"/>
+        </w:rPr>
+        <w:t>Fazer lógica para processar entradas</w:t>
+      </w:r>
+    </w:p>
+    <w:p>
+      <w:pPr>
+        <w:pStyle w:val="ListParagraph"/>
+        <w:numPr>
+          <w:ilvl w:val="0"/>
+          <w:numId w:val="7"/>
+        </w:numPr>
+        <w:rPr>
+          <w:strike/>
+          <w:sz w:val="18"/>
+        </w:rPr>
+      </w:pPr>
+      <w:r>
+        <w:rPr>
+          <w:strike/>
+          <w:sz w:val="18"/>
+        </w:rPr>
+        <w:t>Capacidade de notificar mudanças de estado em apenas uma linha da planilha para conseguir mudar valores em tempo de digitação.</w:t>
+      </w:r>
+    </w:p>
+    <w:p>
+      <w:pPr>
+        <w:pStyle w:val="ListParagraph"/>
+        <w:numPr>
+          <w:ilvl w:val="0"/>
+          <w:numId w:val="7"/>
+        </w:numPr>
+        <w:rPr>
+          <w:strike/>
+          <w:sz w:val="18"/>
+        </w:rPr>
+      </w:pPr>
+      <w:r>
+        <w:rPr>
+          <w:strike/>
+          <w:sz w:val="18"/>
+        </w:rPr>
+        <w:lastRenderedPageBreak/>
+        <w:t>Modificar o status do lançamento conforme os dados são preenchidos</w:t>
+      </w:r>
+    </w:p>
+    <w:p>
+      <w:pPr>
+        <w:pStyle w:val="ListParagraph"/>
+        <w:numPr>
+          <w:ilvl w:val="0"/>
+          <w:numId w:val="7"/>
+        </w:numPr>
+        <w:rPr>
+          <w:strike/>
+          <w:sz w:val="18"/>
+        </w:rPr>
+      </w:pPr>
+      <w:r>
+        <w:rPr>
+          <w:strike/>
+          <w:sz w:val="18"/>
+        </w:rPr>
+        <w:t>Considerar se o lançamento está completo, parcialmente completo ou incompleto.</w:t>
+      </w:r>
+    </w:p>
+    <w:p>
+      <w:pPr>
+        <w:pStyle w:val="ListParagraph"/>
+        <w:numPr>
+          <w:ilvl w:val="0"/>
+          <w:numId w:val="7"/>
+        </w:numPr>
+        <w:rPr>
+          <w:strike/>
+          <w:sz w:val="18"/>
+        </w:rPr>
+      </w:pPr>
+      <w:r>
+        <w:rPr>
+          <w:strike/>
+          <w:sz w:val="18"/>
+        </w:rPr>
+        <w:t xml:space="preserve">Ao realizar databinding, evitar passar uma lista de colunas hard-coded; passar os itens do dicionário de colunas </w:t>
+      </w:r>
+    </w:p>
+    <w:p>
+      <w:pPr>
+        <w:pStyle w:val="ListParagraph"/>
+        <w:numPr>
+          <w:ilvl w:val="0"/>
+          <w:numId w:val="7"/>
+        </w:numPr>
+        <w:rPr>
+          <w:sz w:val="18"/>
+        </w:rPr>
+      </w:pPr>
+      <w:r>
+        <w:rPr>
+          <w:strike/>
+          <w:sz w:val="18"/>
+        </w:rPr>
+        <w:t>Mudar o campo de [Dia de Vencimento] para [Data de Vencimento]. Com isso será possível saber qual era a data esperada para o pagamento e o tempo de atraso.</w:t>
+      </w:r>
+      <w:r>
+        <w:rPr>
+          <w:sz w:val="18"/>
+        </w:rPr>
+        <w:t xml:space="preserve"> </w:t>
+      </w:r>
+    </w:p>
+    <w:p>
+      <w:pPr>
+        <w:pStyle w:val="ListParagraph"/>
+        <w:numPr>
+          <w:ilvl w:val="0"/>
+          <w:numId w:val="7"/>
+        </w:numPr>
+        <w:rPr>
+          <w:strike/>
+          <w:sz w:val="18"/>
+        </w:rPr>
+      </w:pPr>
+      <w:r>
+        <w:rPr>
+          <w:strike/>
+          <w:sz w:val="18"/>
+        </w:rPr>
+        <w:t>Terminar lógica: fazer um lançamento ir de rascunho para completo</w:t>
+      </w:r>
+    </w:p>
+    <w:p>
+      <w:pPr>
+        <w:pStyle w:val="ListParagraph"/>
+        <w:numPr>
+          <w:ilvl w:val="0"/>
+          <w:numId w:val="7"/>
+        </w:numPr>
+        <w:rPr>
+          <w:strike/>
+          <w:sz w:val="18"/>
+        </w:rPr>
+      </w:pPr>
+      <w:r>
+        <w:rPr>
+          <w:strike/>
+          <w:sz w:val="18"/>
+        </w:rPr>
+        <w:t>Colocar o status de um lançamento como pendente ao abrir planilha, mostrando numa tela quais são as contas que vencem hoje e nos próximos dias.</w:t>
+      </w:r>
+    </w:p>
+    <w:p>
+      <w:pPr>
+        <w:pStyle w:val="ListParagraph"/>
+        <w:numPr>
+          <w:ilvl w:val="0"/>
+          <w:numId w:val="7"/>
+        </w:numPr>
+        <w:rPr>
+          <w:strike/>
+          <w:sz w:val="18"/>
+        </w:rPr>
+      </w:pPr>
+      <w:r>
+        <w:rPr>
+          <w:strike/>
+          <w:sz w:val="18"/>
+        </w:rPr>
+        <w:t>Escolher skin do telerik e usar em toda a aplicação</w:t>
+      </w:r>
+    </w:p>
+    <w:p>
+      <w:pPr>
+        <w:pStyle w:val="ListParagraph"/>
+        <w:numPr>
+          <w:ilvl w:val="0"/>
+          <w:numId w:val="7"/>
+        </w:numPr>
+        <w:rPr>
+          <w:strike/>
+          <w:sz w:val="18"/>
+        </w:rPr>
+      </w:pPr>
+      <w:r>
+        <w:rPr>
+          <w:strike/>
+          <w:sz w:val="18"/>
+        </w:rPr>
+        <w:t>Passar factories nos construtores.</w:t>
+      </w:r>
+    </w:p>
+    <w:p>
+      <w:pPr>
+        <w:pStyle w:val="ListParagraph"/>
+        <w:numPr>
+          <w:ilvl w:val="0"/>
+          <w:numId w:val="7"/>
+        </w:numPr>
+        <w:rPr>
+          <w:strike/>
+          <w:sz w:val="18"/>
+        </w:rPr>
+      </w:pPr>
+      <w:r>
+        <w:rPr>
+          <w:strike/>
+          <w:sz w:val="18"/>
+        </w:rPr>
+        <w:t>Simplificar RangeUtil e Parse para só usar Value2</w:t>
+      </w:r>
+    </w:p>
+    <w:p>
+      <w:pPr>
+        <w:pStyle w:val="ListParagraph"/>
+        <w:numPr>
+          <w:ilvl w:val="0"/>
+          <w:numId w:val="7"/>
+        </w:numPr>
+        <w:rPr>
+          <w:strike/>
+          <w:sz w:val="18"/>
+        </w:rPr>
+      </w:pPr>
+      <w:r>
+        <w:rPr>
+          <w:strike/>
+          <w:sz w:val="18"/>
+        </w:rPr>
+        <w:t>Esconder e mostrar colunas avançadas</w:t>
+      </w:r>
+    </w:p>
+    <w:p>
+      <w:pPr>
+        <w:pStyle w:val="ListParagraph"/>
+        <w:numPr>
+          <w:ilvl w:val="0"/>
+          <w:numId w:val="7"/>
+        </w:numPr>
+        <w:rPr>
+          <w:strike/>
+          <w:sz w:val="18"/>
+        </w:rPr>
+      </w:pPr>
+      <w:r>
+        <w:rPr>
+          <w:strike/>
+          <w:sz w:val="18"/>
+        </w:rPr>
+        <w:t>Acho que as entidades Income e Expense podem ser uma coisa única.</w:t>
+      </w:r>
+    </w:p>
+    <w:p>
+      <w:pPr>
+        <w:pStyle w:val="ListParagraph"/>
+        <w:numPr>
+          <w:ilvl w:val="0"/>
+          <w:numId w:val="7"/>
+        </w:numPr>
+        <w:rPr>
+          <w:strike/>
+          <w:sz w:val="18"/>
+        </w:rPr>
+      </w:pPr>
+      <w:r>
+        <w:rPr>
+          <w:strike/>
+          <w:sz w:val="18"/>
+        </w:rPr>
+        <w:t>Organizar os diversos comandos da aplicação em Commands e Command Handlers</w:t>
+      </w:r>
+    </w:p>
+    <w:p>
+      <w:pPr>
+        <w:pStyle w:val="ListParagraph"/>
+        <w:numPr>
+          <w:ilvl w:val="0"/>
+          <w:numId w:val="7"/>
+        </w:numPr>
+        <w:rPr>
+          <w:strike/>
+          <w:sz w:val="18"/>
+        </w:rPr>
+      </w:pPr>
+      <w:r>
+        <w:rPr>
+          <w:strike/>
+          <w:sz w:val="18"/>
+        </w:rPr>
+        <w:t>Colocar código no github</w:t>
+      </w:r>
+    </w:p>
+    <w:p>
+      <w:pPr>
+        <w:pStyle w:val="ListParagraph"/>
+        <w:numPr>
+          <w:ilvl w:val="0"/>
+          <w:numId w:val="7"/>
+        </w:numPr>
+        <w:rPr>
+          <w:strike/>
+          <w:sz w:val="18"/>
+        </w:rPr>
+      </w:pPr>
+      <w:r>
+        <w:rPr>
+          <w:strike/>
+          <w:sz w:val="18"/>
+        </w:rPr>
+        <w:t>Criar post inaugural em inglês</w:t>
+      </w:r>
+    </w:p>
+    <w:p>
+      <w:pPr>
+        <w:pStyle w:val="ListParagraph"/>
+        <w:numPr>
+          <w:ilvl w:val="0"/>
+          <w:numId w:val="7"/>
+        </w:numPr>
+        <w:rPr>
+          <w:strike/>
+          <w:sz w:val="18"/>
+        </w:rPr>
+      </w:pPr>
+      <w:r>
+        <w:rPr>
+          <w:strike/>
+          <w:sz w:val="18"/>
+        </w:rPr>
+        <w:t>Configurar recursos e localização -&gt; bibliotecas satélites</w:t>
+      </w:r>
+    </w:p>
+    <w:p>
+      <w:pPr>
+        <w:pStyle w:val="ListParagraph"/>
+        <w:numPr>
+          <w:ilvl w:val="0"/>
+          <w:numId w:val="7"/>
+        </w:numPr>
+        <w:rPr>
+          <w:strike/>
+          <w:sz w:val="18"/>
+        </w:rPr>
+      </w:pPr>
+      <w:r>
+        <w:rPr>
+          <w:strike/>
+          <w:sz w:val="18"/>
+        </w:rPr>
+        <w:t>Referenciar projetos de uma mesma dll</w:t>
+      </w:r>
+    </w:p>
+    <w:p>
+      <w:pPr>
+        <w:pStyle w:val="ListParagraph"/>
+        <w:numPr>
+          <w:ilvl w:val="0"/>
+          <w:numId w:val="7"/>
+        </w:numPr>
+        <w:rPr>
+          <w:strike/>
+          <w:sz w:val="18"/>
+        </w:rPr>
+      </w:pPr>
+      <w:r>
+        <w:rPr>
+          <w:strike/>
+          <w:sz w:val="18"/>
+        </w:rPr>
+        <w:t>Criar atributo customizado que busque nos recursos qual é a descrição do item</w:t>
+      </w:r>
+    </w:p>
+    <w:p>
+      <w:pPr>
+        <w:pStyle w:val="ListParagraph"/>
+        <w:numPr>
+          <w:ilvl w:val="0"/>
+          <w:numId w:val="7"/>
+        </w:numPr>
+        <w:rPr>
+          <w:strike/>
+          <w:sz w:val="18"/>
+        </w:rPr>
+      </w:pPr>
+      <w:r>
+        <w:rPr>
+          <w:strike/>
+          <w:sz w:val="18"/>
+        </w:rPr>
+        <w:t>Decidir formato do guid: maiúsculas ou minúsculas</w:t>
+      </w:r>
+    </w:p>
+    <w:p>
+      <w:pPr>
+        <w:pStyle w:val="ListParagraph"/>
+        <w:numPr>
+          <w:ilvl w:val="0"/>
+          <w:numId w:val="7"/>
+        </w:numPr>
+        <w:rPr>
+          <w:strike/>
+          <w:sz w:val="18"/>
+        </w:rPr>
+      </w:pPr>
+      <w:r>
+        <w:rPr>
+          <w:strike/>
+          <w:sz w:val="18"/>
+        </w:rPr>
+        <w:t>Tratar drag de células dentro do list</w:t>
       </w:r>
     </w:p>
     <w:p>
@@ -725,23 +2248,149 @@
           <w:numId w:val="7"/>
         </w:numPr>
         <w:rPr>
-          <w:sz w:val="18"/>
-          <w:highlight w:val="yellow"/>
-        </w:rPr>
-      </w:pPr>
-      <w:r>
-        <w:rPr>
-          <w:sz w:val="18"/>
-          <w:highlight w:val="yellow"/>
-        </w:rPr>
-        <w:t>Faze</w:t>
-      </w:r>
-      <w:r>
-        <w:rPr>
-          <w:sz w:val="18"/>
-          <w:highlight w:val="yellow"/>
-        </w:rPr>
-        <w:t>r fluxo de caixa para cada conta</w:t>
+          <w:strike/>
+          <w:sz w:val="18"/>
+        </w:rPr>
+      </w:pPr>
+      <w:r>
+        <w:rPr>
+          <w:strike/>
+          <w:sz w:val="18"/>
+        </w:rPr>
+        <w:t xml:space="preserve">Verificar </w:t>
+      </w:r>
+      <w:proofErr w:type="spellStart"/>
+      <w:r>
+        <w:rPr>
+          <w:strike/>
+          <w:sz w:val="18"/>
+        </w:rPr>
+        <w:t>ripple</w:t>
+      </w:r>
+      <w:proofErr w:type="spellEnd"/>
+      <w:r>
+        <w:rPr>
+          <w:strike/>
+          <w:sz w:val="18"/>
+        </w:rPr>
+        <w:t xml:space="preserve"> da tela de entradas ao mudar o valor.</w:t>
+      </w:r>
+    </w:p>
+    <w:p>
+      <w:pPr>
+        <w:pStyle w:val="ListParagraph"/>
+        <w:numPr>
+          <w:ilvl w:val="0"/>
+          <w:numId w:val="7"/>
+        </w:numPr>
+        <w:rPr>
+          <w:strike/>
+          <w:sz w:val="18"/>
+        </w:rPr>
+      </w:pPr>
+      <w:r>
+        <w:rPr>
+          <w:strike/>
+          <w:sz w:val="18"/>
+        </w:rPr>
+        <w:t xml:space="preserve">Colocar </w:t>
+      </w:r>
+      <w:proofErr w:type="spellStart"/>
+      <w:r>
+        <w:rPr>
+          <w:strike/>
+          <w:sz w:val="18"/>
+        </w:rPr>
+        <w:t>tabs</w:t>
+      </w:r>
+      <w:proofErr w:type="spellEnd"/>
+      <w:r>
+        <w:rPr>
+          <w:strike/>
+          <w:sz w:val="18"/>
+        </w:rPr>
+        <w:t xml:space="preserve"> no </w:t>
+      </w:r>
+      <w:proofErr w:type="spellStart"/>
+      <w:r>
+        <w:rPr>
+          <w:strike/>
+          <w:sz w:val="18"/>
+        </w:rPr>
+        <w:t>side</w:t>
+      </w:r>
+      <w:proofErr w:type="spellEnd"/>
+      <w:r>
+        <w:rPr>
+          <w:strike/>
+          <w:sz w:val="18"/>
+        </w:rPr>
+        <w:t xml:space="preserve"> </w:t>
+      </w:r>
+      <w:proofErr w:type="spellStart"/>
+      <w:r>
+        <w:rPr>
+          <w:strike/>
+          <w:sz w:val="18"/>
+        </w:rPr>
+        <w:t>panel</w:t>
+      </w:r>
+      <w:proofErr w:type="spellEnd"/>
+      <w:r>
+        <w:rPr>
+          <w:strike/>
+          <w:sz w:val="18"/>
+        </w:rPr>
+        <w:t xml:space="preserve"> para suportar múltiplas telas</w:t>
+      </w:r>
+    </w:p>
+    <w:p>
+      <w:pPr>
+        <w:pStyle w:val="ListParagraph"/>
+        <w:numPr>
+          <w:ilvl w:val="0"/>
+          <w:numId w:val="7"/>
+        </w:numPr>
+        <w:rPr>
+          <w:strike/>
+          <w:sz w:val="18"/>
+        </w:rPr>
+      </w:pPr>
+    </w:p>
+    <w:p>
+      <w:pPr>
+        <w:pStyle w:val="Heading1"/>
+        <w:rPr>
+          <w:sz w:val="18"/>
+        </w:rPr>
+      </w:pPr>
+      <w:r>
+        <w:rPr>
+          <w:sz w:val="18"/>
+        </w:rPr>
+        <w:t>Tasks que não serão feitas</w:t>
+      </w:r>
+    </w:p>
+    <w:p>
+      <w:pPr>
+        <w:pStyle w:val="ListParagraph"/>
+        <w:numPr>
+          <w:ilvl w:val="0"/>
+          <w:numId w:val="7"/>
+        </w:numPr>
+        <w:rPr>
+          <w:strike/>
+          <w:sz w:val="18"/>
+          <w:highlight w:val="darkGray"/>
+        </w:rPr>
+      </w:pPr>
+      <w:r>
+        <w:rPr>
+          <w:strike/>
+          <w:sz w:val="18"/>
+          <w:highlight w:val="darkGray"/>
+        </w:rPr>
+        <w:t>Ao salvar a planilha, interceptar o evento BeforeSave e tratar lançamentos incompletos</w:t>
       </w:r>
     </w:p>
     <w:p>
@@ -752,873 +2401,6 @@
           <w:numId w:val="7"/>
         </w:numPr>
         <w:rPr>
-          <w:sz w:val="18"/>
-          <w:highlight w:val="yellow"/>
-        </w:rPr>
-      </w:pPr>
-      <w:r>
-        <w:rPr>
-          <w:sz w:val="18"/>
-          <w:highlight w:val="yellow"/>
-        </w:rPr>
-        <w:t>Mostrar no side panel o fluxo de caixa de cada conta</w:t>
-      </w:r>
-    </w:p>
-    <w:p>
-      <w:pPr>
-        <w:pStyle w:val="ListParagraph"/>
-        <w:numPr>
-          <w:ilvl w:val="0"/>
-          <w:numId w:val="7"/>
-        </w:numPr>
-        <w:rPr>
-          <w:sz w:val="18"/>
-        </w:rPr>
-      </w:pPr>
-      <w:r>
-        <w:rPr>
-          <w:sz w:val="18"/>
-        </w:rPr>
-        <w:t xml:space="preserve">Verificar </w:t>
-      </w:r>
-      <w:proofErr w:type="spellStart"/>
-      <w:r>
-        <w:rPr>
-          <w:sz w:val="18"/>
-        </w:rPr>
-        <w:t>ripple</w:t>
-      </w:r>
-      <w:proofErr w:type="spellEnd"/>
-      <w:r>
-        <w:rPr>
-          <w:sz w:val="18"/>
-        </w:rPr>
-        <w:t xml:space="preserve"> da tela de entradas ao mudar o valor.</w:t>
-      </w:r>
-    </w:p>
-    <w:p>
-      <w:pPr>
-        <w:pStyle w:val="ListParagraph"/>
-        <w:numPr>
-          <w:ilvl w:val="0"/>
-          <w:numId w:val="7"/>
-        </w:numPr>
-        <w:rPr>
-          <w:sz w:val="18"/>
-        </w:rPr>
-      </w:pPr>
-      <w:r>
-        <w:rPr>
-          <w:sz w:val="18"/>
-        </w:rPr>
-        <w:t>Criar um log de cada entrada para poder ver o histórico</w:t>
-      </w:r>
-    </w:p>
-    <w:p>
-      <w:pPr>
-        <w:rPr>
-          <w:strike/>
-          <w:sz w:val="18"/>
-        </w:rPr>
-      </w:pPr>
-    </w:p>
-    <w:p>
-      <w:pPr>
-        <w:pStyle w:val="ListParagraph"/>
-        <w:numPr>
-          <w:ilvl w:val="0"/>
-          <w:numId w:val="7"/>
-        </w:numPr>
-        <w:rPr>
-          <w:strike/>
-          <w:sz w:val="18"/>
-        </w:rPr>
-      </w:pPr>
-      <w:r>
-        <w:rPr>
-          <w:strike/>
-          <w:sz w:val="18"/>
-        </w:rPr>
-        <w:t>Colocar tabs no side panel para suportar múltiplas telas</w:t>
-      </w:r>
-    </w:p>
-    <w:p>
-      <w:pPr>
-        <w:pStyle w:val="ListParagraph"/>
-        <w:numPr>
-          <w:ilvl w:val="0"/>
-          <w:numId w:val="7"/>
-        </w:numPr>
-        <w:rPr>
-          <w:sz w:val="18"/>
-          <w:highlight w:val="yellow"/>
-        </w:rPr>
-      </w:pPr>
-      <w:r>
-        <w:rPr>
-          <w:sz w:val="18"/>
-          <w:highlight w:val="yellow"/>
-        </w:rPr>
-        <w:lastRenderedPageBreak/>
-        <w:t>Traduzir o código para inglês.</w:t>
-      </w:r>
-    </w:p>
-    <w:p>
-      <w:pPr>
-        <w:pStyle w:val="ListParagraph"/>
-        <w:numPr>
-          <w:ilvl w:val="1"/>
-          <w:numId w:val="7"/>
-        </w:numPr>
-        <w:rPr>
-          <w:strike/>
-          <w:sz w:val="18"/>
-        </w:rPr>
-      </w:pPr>
-      <w:r>
-        <w:rPr>
-          <w:strike/>
-          <w:sz w:val="18"/>
-        </w:rPr>
-        <w:t>Cadastrar resources padrão e pt-br</w:t>
-      </w:r>
-    </w:p>
-    <w:p>
-      <w:pPr>
-        <w:pStyle w:val="ListParagraph"/>
-        <w:numPr>
-          <w:ilvl w:val="1"/>
-          <w:numId w:val="7"/>
-        </w:numPr>
-        <w:rPr>
-          <w:strike/>
-          <w:sz w:val="18"/>
-        </w:rPr>
-      </w:pPr>
-      <w:r>
-        <w:rPr>
-          <w:strike/>
-          <w:sz w:val="18"/>
-        </w:rPr>
-        <w:t>Associar textos com nomes de coluna aos resources</w:t>
-      </w:r>
-    </w:p>
-    <w:p>
-      <w:pPr>
-        <w:pStyle w:val="ListParagraph"/>
-        <w:numPr>
-          <w:ilvl w:val="1"/>
-          <w:numId w:val="7"/>
-        </w:numPr>
-        <w:rPr>
-          <w:sz w:val="18"/>
-        </w:rPr>
-      </w:pPr>
-      <w:r>
-        <w:rPr>
-          <w:sz w:val="18"/>
-        </w:rPr>
-        <w:t>Colocar comentários e traduzir os existentes em inglês</w:t>
-      </w:r>
-    </w:p>
-    <w:p>
-      <w:pPr>
-        <w:pStyle w:val="ListParagraph"/>
-        <w:numPr>
-          <w:ilvl w:val="1"/>
-          <w:numId w:val="7"/>
-        </w:numPr>
-        <w:rPr>
-          <w:strike/>
-          <w:sz w:val="18"/>
-        </w:rPr>
-      </w:pPr>
-      <w:r>
-        <w:rPr>
-          <w:strike/>
-          <w:sz w:val="18"/>
-        </w:rPr>
-        <w:t>Testar escritas e leituras novamente</w:t>
-      </w:r>
-    </w:p>
-    <w:p>
-      <w:pPr>
-        <w:pStyle w:val="ListParagraph"/>
-        <w:numPr>
-          <w:ilvl w:val="1"/>
-          <w:numId w:val="7"/>
-        </w:numPr>
-        <w:rPr>
-          <w:strike/>
-          <w:sz w:val="18"/>
-        </w:rPr>
-      </w:pPr>
-      <w:r>
-        <w:rPr>
-          <w:strike/>
-          <w:sz w:val="18"/>
-        </w:rPr>
-        <w:t>Testar ordem e ocultação de colunas</w:t>
-      </w:r>
-    </w:p>
-    <w:p>
-      <w:pPr>
-        <w:pStyle w:val="ListParagraph"/>
-        <w:numPr>
-          <w:ilvl w:val="0"/>
-          <w:numId w:val="7"/>
-        </w:numPr>
-        <w:rPr>
-          <w:sz w:val="18"/>
-        </w:rPr>
-      </w:pPr>
-      <w:r>
-        <w:rPr>
-          <w:sz w:val="18"/>
-        </w:rPr>
-        <w:t>Configurar globalization para WPF também</w:t>
-      </w:r>
-    </w:p>
-    <w:p>
-      <w:pPr>
-        <w:pStyle w:val="Heading1"/>
-        <w:rPr>
-          <w:sz w:val="18"/>
-        </w:rPr>
-      </w:pPr>
-      <w:r>
-        <w:rPr>
-          <w:sz w:val="18"/>
-        </w:rPr>
-        <w:t>Tasks não prioritárias</w:t>
-      </w:r>
-    </w:p>
-    <w:p>
-      <w:pPr>
-        <w:pStyle w:val="ListParagraph"/>
-        <w:numPr>
-          <w:ilvl w:val="0"/>
-          <w:numId w:val="7"/>
-        </w:numPr>
-        <w:rPr>
-          <w:sz w:val="18"/>
-        </w:rPr>
-      </w:pPr>
-      <w:r>
-        <w:rPr>
-          <w:sz w:val="18"/>
-        </w:rPr>
-        <w:t>Pensar no formato de Undo</w:t>
-      </w:r>
-    </w:p>
-    <w:p>
-      <w:pPr>
-        <w:pStyle w:val="ListParagraph"/>
-        <w:numPr>
-          <w:ilvl w:val="0"/>
-          <w:numId w:val="7"/>
-        </w:numPr>
-        <w:rPr>
-          <w:sz w:val="18"/>
-        </w:rPr>
-      </w:pPr>
-      <w:r>
-        <w:rPr>
-          <w:sz w:val="18"/>
-        </w:rPr>
-        <w:t>Não precisa colocar status de edição em todas as linhas – só as que tiver mexendo</w:t>
-      </w:r>
-    </w:p>
-    <w:p>
-      <w:pPr>
-        <w:pStyle w:val="Heading1"/>
-        <w:rPr>
-          <w:sz w:val="18"/>
-        </w:rPr>
-      </w:pPr>
-      <w:r>
-        <w:rPr>
-          <w:sz w:val="18"/>
-        </w:rPr>
-        <w:t>Tasks concluídas</w:t>
-      </w:r>
-    </w:p>
-    <w:p>
-      <w:pPr>
-        <w:pStyle w:val="ListParagraph"/>
-        <w:numPr>
-          <w:ilvl w:val="0"/>
-          <w:numId w:val="7"/>
-        </w:numPr>
-        <w:rPr>
-          <w:strike/>
-          <w:sz w:val="18"/>
-        </w:rPr>
-      </w:pPr>
-      <w:r>
-        <w:rPr>
-          <w:strike/>
-          <w:sz w:val="18"/>
-        </w:rPr>
-        <w:t>A chave deveria ser Código do Lançamento e não Código da Transação</w:t>
-      </w:r>
-    </w:p>
-    <w:p>
-      <w:pPr>
-        <w:pStyle w:val="ListParagraph"/>
-        <w:numPr>
-          <w:ilvl w:val="0"/>
-          <w:numId w:val="7"/>
-        </w:numPr>
-        <w:rPr>
-          <w:strike/>
-          <w:sz w:val="18"/>
-        </w:rPr>
-      </w:pPr>
-      <w:r>
-        <w:rPr>
-          <w:strike/>
-          <w:sz w:val="18"/>
-        </w:rPr>
-        <w:t>Corrigir a forma de escrever na planilha após o evento de change, validando dados e escrevendo só o que mudou</w:t>
-      </w:r>
-    </w:p>
-    <w:p>
-      <w:pPr>
-        <w:pStyle w:val="ListParagraph"/>
-        <w:numPr>
-          <w:ilvl w:val="0"/>
-          <w:numId w:val="7"/>
-        </w:numPr>
-        <w:rPr>
-          <w:strike/>
-          <w:sz w:val="18"/>
-        </w:rPr>
-      </w:pPr>
-      <w:r>
-        <w:rPr>
-          <w:strike/>
-          <w:sz w:val="18"/>
-        </w:rPr>
-        <w:t>Pensar em maneira mais automática de descobrir quando as planilhas terminaram de abrir</w:t>
-      </w:r>
-    </w:p>
-    <w:p>
-      <w:pPr>
-        <w:pStyle w:val="ListParagraph"/>
-        <w:numPr>
-          <w:ilvl w:val="0"/>
-          <w:numId w:val="7"/>
-        </w:numPr>
-        <w:rPr>
-          <w:strike/>
-          <w:sz w:val="18"/>
-        </w:rPr>
-      </w:pPr>
-      <w:r>
-        <w:rPr>
-          <w:strike/>
-          <w:sz w:val="18"/>
-        </w:rPr>
-        <w:t>Fazer code review para tratar entradas</w:t>
-      </w:r>
-    </w:p>
-    <w:p>
-      <w:pPr>
-        <w:pStyle w:val="ListParagraph"/>
-        <w:numPr>
-          <w:ilvl w:val="0"/>
-          <w:numId w:val="7"/>
-        </w:numPr>
-        <w:rPr>
-          <w:strike/>
-          <w:sz w:val="18"/>
-        </w:rPr>
-      </w:pPr>
-      <w:r>
-        <w:rPr>
-          <w:strike/>
-          <w:sz w:val="18"/>
-        </w:rPr>
-        <w:t>Fazer lógica para processar entradas</w:t>
-      </w:r>
-    </w:p>
-    <w:p>
-      <w:pPr>
-        <w:pStyle w:val="ListParagraph"/>
-        <w:numPr>
-          <w:ilvl w:val="0"/>
-          <w:numId w:val="7"/>
-        </w:numPr>
-        <w:rPr>
-          <w:strike/>
-          <w:sz w:val="18"/>
-        </w:rPr>
-      </w:pPr>
-      <w:r>
-        <w:rPr>
-          <w:strike/>
-          <w:sz w:val="18"/>
-        </w:rPr>
-        <w:t>Capacidade de notificar mudanças de estado em apenas uma linha da planilha para conseguir mudar valores em tempo de digitação.</w:t>
-      </w:r>
-    </w:p>
-    <w:p>
-      <w:pPr>
-        <w:pStyle w:val="ListParagraph"/>
-        <w:numPr>
-          <w:ilvl w:val="0"/>
-          <w:numId w:val="7"/>
-        </w:numPr>
-        <w:rPr>
-          <w:sz w:val="18"/>
-        </w:rPr>
-      </w:pPr>
-      <w:r>
-        <w:rPr>
-          <w:sz w:val="18"/>
-        </w:rPr>
-        <w:t>Tentar usar tecla de atalho para adicionar novo lançamento</w:t>
-      </w:r>
-    </w:p>
-    <w:p>
-      <w:pPr>
-        <w:pStyle w:val="ListParagraph"/>
-        <w:numPr>
-          <w:ilvl w:val="0"/>
-          <w:numId w:val="7"/>
-        </w:numPr>
-        <w:rPr>
-          <w:strike/>
-          <w:sz w:val="18"/>
-        </w:rPr>
-      </w:pPr>
-      <w:r>
-        <w:rPr>
-          <w:strike/>
-          <w:sz w:val="18"/>
-        </w:rPr>
-        <w:t>Modificar o status do lançamento conforme os dados são preenchidos</w:t>
-      </w:r>
-    </w:p>
-    <w:p>
-      <w:pPr>
-        <w:pStyle w:val="ListParagraph"/>
-        <w:numPr>
-          <w:ilvl w:val="0"/>
-          <w:numId w:val="7"/>
-        </w:numPr>
-        <w:rPr>
-          <w:strike/>
-          <w:sz w:val="18"/>
-        </w:rPr>
-      </w:pPr>
-      <w:r>
-        <w:rPr>
-          <w:strike/>
-          <w:sz w:val="18"/>
-        </w:rPr>
-        <w:t>Considerar se o lançamento está completo, parcialmente completo ou incompleto.</w:t>
-      </w:r>
-    </w:p>
-    <w:p>
-      <w:pPr>
-        <w:pStyle w:val="ListParagraph"/>
-        <w:numPr>
-          <w:ilvl w:val="0"/>
-          <w:numId w:val="7"/>
-        </w:numPr>
-        <w:rPr>
-          <w:strike/>
-          <w:sz w:val="18"/>
-        </w:rPr>
-      </w:pPr>
-      <w:r>
-        <w:rPr>
-          <w:strike/>
-          <w:sz w:val="18"/>
-        </w:rPr>
-        <w:t xml:space="preserve">Ao realizar databinding, evitar passar uma lista de colunas hard-coded; passar os itens do dicionário de colunas </w:t>
-      </w:r>
-    </w:p>
-    <w:p>
-      <w:pPr>
-        <w:pStyle w:val="ListParagraph"/>
-        <w:numPr>
-          <w:ilvl w:val="0"/>
-          <w:numId w:val="7"/>
-        </w:numPr>
-        <w:rPr>
-          <w:sz w:val="18"/>
-        </w:rPr>
-      </w:pPr>
-      <w:r>
-        <w:rPr>
-          <w:strike/>
-          <w:sz w:val="18"/>
-        </w:rPr>
-        <w:t>Mudar o campo de [Dia de Vencimento] para [Data de Vencimento]. Com isso será possível saber qual era a data esperada para o pagamento e o tempo de atraso.</w:t>
-      </w:r>
-      <w:r>
-        <w:rPr>
-          <w:sz w:val="18"/>
-        </w:rPr>
-        <w:t xml:space="preserve"> </w:t>
-      </w:r>
-    </w:p>
-    <w:p>
-      <w:pPr>
-        <w:pStyle w:val="ListParagraph"/>
-        <w:numPr>
-          <w:ilvl w:val="0"/>
-          <w:numId w:val="7"/>
-        </w:numPr>
-        <w:rPr>
-          <w:strike/>
-          <w:sz w:val="18"/>
-        </w:rPr>
-      </w:pPr>
-      <w:r>
-        <w:rPr>
-          <w:strike/>
-          <w:sz w:val="18"/>
-        </w:rPr>
-        <w:t>Terminar lógica: fazer um lançamento ir de rascunho para completo</w:t>
-      </w:r>
-    </w:p>
-    <w:p>
-      <w:pPr>
-        <w:pStyle w:val="ListParagraph"/>
-        <w:numPr>
-          <w:ilvl w:val="0"/>
-          <w:numId w:val="7"/>
-        </w:numPr>
-        <w:rPr>
-          <w:strike/>
-          <w:sz w:val="18"/>
-        </w:rPr>
-      </w:pPr>
-      <w:r>
-        <w:rPr>
-          <w:strike/>
-          <w:sz w:val="18"/>
-        </w:rPr>
-        <w:t>Colocar o status de um lançamento como pendente ao abrir planilha, mostrando numa tela quais são as contas que vencem hoje e nos próximos dias.</w:t>
-      </w:r>
-    </w:p>
-    <w:p>
-      <w:pPr>
-        <w:pStyle w:val="ListParagraph"/>
-        <w:numPr>
-          <w:ilvl w:val="0"/>
-          <w:numId w:val="7"/>
-        </w:numPr>
-        <w:rPr>
-          <w:strike/>
-          <w:sz w:val="18"/>
-        </w:rPr>
-      </w:pPr>
-      <w:r>
-        <w:rPr>
-          <w:strike/>
-          <w:sz w:val="18"/>
-        </w:rPr>
-        <w:t>Escolher skin do telerik e usar em toda a aplicação</w:t>
-      </w:r>
-    </w:p>
-    <w:p>
-      <w:pPr>
-        <w:pStyle w:val="ListParagraph"/>
-        <w:numPr>
-          <w:ilvl w:val="0"/>
-          <w:numId w:val="7"/>
-        </w:numPr>
-        <w:rPr>
-          <w:strike/>
-          <w:sz w:val="18"/>
-        </w:rPr>
-      </w:pPr>
-      <w:r>
-        <w:rPr>
-          <w:strike/>
-          <w:sz w:val="18"/>
-        </w:rPr>
-        <w:t>Passar factories nos construtores.</w:t>
-      </w:r>
-    </w:p>
-    <w:p>
-      <w:pPr>
-        <w:pStyle w:val="ListParagraph"/>
-        <w:numPr>
-          <w:ilvl w:val="0"/>
-          <w:numId w:val="7"/>
-        </w:numPr>
-        <w:rPr>
-          <w:strike/>
-          <w:sz w:val="18"/>
-        </w:rPr>
-      </w:pPr>
-      <w:r>
-        <w:rPr>
-          <w:strike/>
-          <w:sz w:val="18"/>
-        </w:rPr>
-        <w:t>Simplificar RangeUtil e Parse para só usar Value2</w:t>
-      </w:r>
-    </w:p>
-    <w:p>
-      <w:pPr>
-        <w:pStyle w:val="ListParagraph"/>
-        <w:numPr>
-          <w:ilvl w:val="0"/>
-          <w:numId w:val="7"/>
-        </w:numPr>
-        <w:rPr>
-          <w:sz w:val="18"/>
-        </w:rPr>
-      </w:pPr>
-      <w:r>
-        <w:rPr>
-          <w:sz w:val="18"/>
-        </w:rPr>
-        <w:t xml:space="preserve">Criar comando para remover um lançamento em definitivo. </w:t>
-      </w:r>
-    </w:p>
-    <w:p>
-      <w:pPr>
-        <w:pStyle w:val="ListParagraph"/>
-        <w:numPr>
-          <w:ilvl w:val="0"/>
-          <w:numId w:val="7"/>
-        </w:numPr>
-        <w:rPr>
-          <w:strike/>
-          <w:sz w:val="18"/>
-        </w:rPr>
-      </w:pPr>
-      <w:r>
-        <w:rPr>
-          <w:strike/>
-          <w:sz w:val="18"/>
-        </w:rPr>
-        <w:t>Esconder e mostrar colunas avançadas</w:t>
-      </w:r>
-    </w:p>
-    <w:p>
-      <w:pPr>
-        <w:pStyle w:val="ListParagraph"/>
-        <w:numPr>
-          <w:ilvl w:val="0"/>
-          <w:numId w:val="7"/>
-        </w:numPr>
-        <w:rPr>
-          <w:strike/>
-          <w:sz w:val="18"/>
-        </w:rPr>
-      </w:pPr>
-      <w:r>
-        <w:rPr>
-          <w:strike/>
-          <w:sz w:val="18"/>
-        </w:rPr>
-        <w:t>Acho que as entidades Income e Expense podem ser uma coisa única.</w:t>
-      </w:r>
-    </w:p>
-    <w:p>
-      <w:pPr>
-        <w:pStyle w:val="ListParagraph"/>
-        <w:numPr>
-          <w:ilvl w:val="0"/>
-          <w:numId w:val="7"/>
-        </w:numPr>
-        <w:rPr>
-          <w:strike/>
-          <w:sz w:val="18"/>
-        </w:rPr>
-      </w:pPr>
-      <w:r>
-        <w:rPr>
-          <w:strike/>
-          <w:sz w:val="18"/>
-        </w:rPr>
-        <w:t>Organizar os diversos comandos da aplicação em Commands e Command Handlers</w:t>
-      </w:r>
-    </w:p>
-    <w:p>
-      <w:pPr>
-        <w:pStyle w:val="ListParagraph"/>
-        <w:numPr>
-          <w:ilvl w:val="0"/>
-          <w:numId w:val="7"/>
-        </w:numPr>
-        <w:rPr>
-          <w:strike/>
-          <w:sz w:val="18"/>
-        </w:rPr>
-      </w:pPr>
-      <w:r>
-        <w:rPr>
-          <w:strike/>
-          <w:sz w:val="18"/>
-        </w:rPr>
-        <w:t>Colocar código no github</w:t>
-      </w:r>
-    </w:p>
-    <w:p>
-      <w:pPr>
-        <w:pStyle w:val="ListParagraph"/>
-        <w:numPr>
-          <w:ilvl w:val="0"/>
-          <w:numId w:val="7"/>
-        </w:numPr>
-        <w:rPr>
-          <w:strike/>
-          <w:sz w:val="18"/>
-        </w:rPr>
-      </w:pPr>
-      <w:r>
-        <w:rPr>
-          <w:strike/>
-          <w:sz w:val="18"/>
-        </w:rPr>
-        <w:t>Criar post inaugural em inglês</w:t>
-      </w:r>
-    </w:p>
-    <w:p>
-      <w:pPr>
-        <w:pStyle w:val="ListParagraph"/>
-        <w:numPr>
-          <w:ilvl w:val="0"/>
-          <w:numId w:val="7"/>
-        </w:numPr>
-        <w:rPr>
-          <w:strike/>
-          <w:sz w:val="18"/>
-        </w:rPr>
-      </w:pPr>
-      <w:r>
-        <w:rPr>
-          <w:strike/>
-          <w:sz w:val="18"/>
-        </w:rPr>
-        <w:t>Configurar recursos e localização -&gt; bibliotecas satélites</w:t>
-      </w:r>
-    </w:p>
-    <w:p>
-      <w:pPr>
-        <w:pStyle w:val="ListParagraph"/>
-        <w:numPr>
-          <w:ilvl w:val="0"/>
-          <w:numId w:val="7"/>
-        </w:numPr>
-        <w:rPr>
-          <w:strike/>
-          <w:sz w:val="18"/>
-        </w:rPr>
-      </w:pPr>
-      <w:r>
-        <w:rPr>
-          <w:strike/>
-          <w:sz w:val="18"/>
-        </w:rPr>
-        <w:t>Referenciar projetos de uma mesma dll</w:t>
-      </w:r>
-    </w:p>
-    <w:p>
-      <w:pPr>
-        <w:pStyle w:val="ListParagraph"/>
-        <w:numPr>
-          <w:ilvl w:val="0"/>
-          <w:numId w:val="7"/>
-        </w:numPr>
-        <w:rPr>
-          <w:strike/>
-          <w:sz w:val="18"/>
-        </w:rPr>
-      </w:pPr>
-      <w:r>
-        <w:rPr>
-          <w:strike/>
-          <w:sz w:val="18"/>
-        </w:rPr>
-        <w:t>Criar atributo customizado que busque nos recursos qual é a descrição do item</w:t>
-      </w:r>
-    </w:p>
-    <w:p>
-      <w:pPr>
-        <w:pStyle w:val="ListParagraph"/>
-        <w:numPr>
-          <w:ilvl w:val="0"/>
-          <w:numId w:val="7"/>
-        </w:numPr>
-        <w:rPr>
-          <w:strike/>
-          <w:sz w:val="18"/>
-        </w:rPr>
-      </w:pPr>
-      <w:r>
-        <w:rPr>
-          <w:strike/>
-          <w:sz w:val="18"/>
-        </w:rPr>
-        <w:t>Decidir formato do guid: maiúsculas ou minúsculas</w:t>
-      </w:r>
-    </w:p>
-    <w:p>
-      <w:pPr>
-        <w:pStyle w:val="ListParagraph"/>
-        <w:numPr>
-          <w:ilvl w:val="0"/>
-          <w:numId w:val="7"/>
-        </w:numPr>
-        <w:rPr>
-          <w:strike/>
-          <w:sz w:val="18"/>
-        </w:rPr>
-      </w:pPr>
-      <w:r>
-        <w:rPr>
-          <w:strike/>
-          <w:sz w:val="18"/>
-        </w:rPr>
-        <w:t>Tratar drag de células dentro do list</w:t>
-      </w:r>
-    </w:p>
-    <w:p>
-      <w:pPr>
-        <w:pStyle w:val="ListParagraph"/>
-        <w:numPr>
-          <w:ilvl w:val="0"/>
-          <w:numId w:val="7"/>
-        </w:numPr>
-        <w:rPr>
-          <w:strike/>
-          <w:sz w:val="18"/>
-        </w:rPr>
-      </w:pPr>
-    </w:p>
-    <w:p>
-      <w:pPr>
-        <w:pStyle w:val="Heading1"/>
-        <w:rPr>
-          <w:sz w:val="18"/>
-        </w:rPr>
-      </w:pPr>
-      <w:r>
-        <w:rPr>
-          <w:sz w:val="18"/>
-        </w:rPr>
-        <w:t>Tasks que não serão feitas</w:t>
-      </w:r>
-    </w:p>
-    <w:p>
-      <w:pPr>
-        <w:pStyle w:val="ListParagraph"/>
-        <w:numPr>
-          <w:ilvl w:val="0"/>
-          <w:numId w:val="7"/>
-        </w:numPr>
-        <w:rPr>
           <w:strike/>
           <w:sz w:val="18"/>
           <w:highlight w:val="darkGray"/>
@@ -1630,29 +2412,6 @@
           <w:sz w:val="18"/>
           <w:highlight w:val="darkGray"/>
         </w:rPr>
-        <w:t>Ao salvar a planilha, interceptar o evento BeforeSave e tratar lançamentos incompletos</w:t>
-      </w:r>
-    </w:p>
-    <w:p>
-      <w:pPr>
-        <w:pStyle w:val="ListParagraph"/>
-        <w:numPr>
-          <w:ilvl w:val="1"/>
-          <w:numId w:val="7"/>
-        </w:numPr>
-        <w:rPr>
-          <w:strike/>
-          <w:sz w:val="18"/>
-          <w:highlight w:val="darkGray"/>
-        </w:rPr>
-      </w:pPr>
-      <w:r>
-        <w:rPr>
-          <w:strike/>
-          <w:sz w:val="18"/>
-          <w:highlight w:val="darkGray"/>
-        </w:rPr>
-        <w:lastRenderedPageBreak/>
         <w:t>Marcar em amarelo claro quando o lançamento estiver incompleto  e sendo editado. Ao salvar o doc, mudar pra rascunho e manter em amarelo até o cara editar completamente. Avisar o que está faltando de forma mais detalhada no painel</w:t>
       </w:r>
     </w:p>
@@ -1716,8 +2475,8 @@
           <w:sz w:val="14"/>
         </w:rPr>
       </w:pPr>
-      <w:bookmarkStart w:id="1" w:name="_Saída_–_Opções"/>
-      <w:bookmarkEnd w:id="1"/>
+      <w:bookmarkStart w:id="2" w:name="_Saída_–_Opções"/>
+      <w:bookmarkEnd w:id="2"/>
     </w:p>
     <w:p>
       <w:pPr>
@@ -1737,6 +2496,27 @@
 </w:document>
 </file>
 
+<file path=word/comments.xml><?xml version="1.0" encoding="utf-8"?>
+<w:comments xmlns:wpc="http://schemas.microsoft.com/office/word/2010/wordprocessingCanvas" xmlns:mc="http://schemas.openxmlformats.org/markup-compatibility/2006" xmlns:o="urn:schemas-microsoft-com:office:office" xmlns:r="http://schemas.openxmlformats.org/officeDocument/2006/relationships" xmlns:m="http://schemas.openxmlformats.org/officeDocument/2006/math" xmlns:v="urn:schemas-microsoft-com:vml" xmlns:wp14="http://schemas.microsoft.com/office/word/2010/wordprocessingDrawing" xmlns:wp="http://schemas.openxmlformats.org/drawingml/2006/wordprocessingDrawing" xmlns:w10="urn:schemas-microsoft-com:office:word" xmlns:w="http://schemas.openxmlformats.org/wordprocessingml/2006/main" xmlns:w14="http://schemas.microsoft.com/office/word/2010/wordml" xmlns:wpg="http://schemas.microsoft.com/office/word/2010/wordprocessingGroup" xmlns:wpi="http://schemas.microsoft.com/office/word/2010/wordprocessingInk" xmlns:wne="http://schemas.microsoft.com/office/word/2006/wordml" xmlns:wps="http://schemas.microsoft.com/office/word/2010/wordprocessingShape" mc:Ignorable="w14 wp14">
+  <w:comment w:id="1" w:author="Mario" w:date="2013-01-03T21:44:00Z" w:initials="M">
+    <w:p>
+      <w:pPr>
+        <w:pStyle w:val="CommentText"/>
+      </w:pPr>
+      <w:r>
+        <w:rPr>
+          <w:rStyle w:val="CommentReference"/>
+        </w:rPr>
+        <w:annotationRef/>
+      </w:r>
+      <w:r>
+        <w:t xml:space="preserve">Acho que este item deverá ser uma planilha nova </w:t>
+      </w:r>
+    </w:p>
+  </w:comment>
+</w:comments>
+</file>
+
 <file path=word/numbering.xml><?xml version="1.0" encoding="utf-8"?>
 <w:numbering xmlns:wpc="http://schemas.microsoft.com/office/word/2010/wordprocessingCanvas" xmlns:mc="http://schemas.openxmlformats.org/markup-compatibility/2006" xmlns:o="urn:schemas-microsoft-com:office:office" xmlns:r="http://schemas.openxmlformats.org/officeDocument/2006/relationships" xmlns:m="http://schemas.openxmlformats.org/officeDocument/2006/math" xmlns:v="urn:schemas-microsoft-com:vml" xmlns:wp14="http://schemas.microsoft.com/office/word/2010/wordprocessingDrawing" xmlns:wp="http://schemas.openxmlformats.org/drawingml/2006/wordprocessingDrawing" xmlns:w10="urn:schemas-microsoft-com:office:word" xmlns:w="http://schemas.openxmlformats.org/wordprocessingml/2006/main" xmlns:w14="http://schemas.microsoft.com/office/word/2010/wordml" xmlns:wpg="http://schemas.microsoft.com/office/word/2010/wordprocessingGroup" xmlns:wpi="http://schemas.microsoft.com/office/word/2010/wordprocessingInk" xmlns:wne="http://schemas.microsoft.com/office/word/2006/wordml" xmlns:wps="http://schemas.microsoft.com/office/word/2010/wordprocessingShape" mc:Ignorable="w14 wp14">
   <w:abstractNum w:abstractNumId="0">
@@ -2077,6 +2857,118 @@
     </w:lvl>
   </w:abstractNum>
   <w:abstractNum w:abstractNumId="3">
+    <w:nsid w:val="2E7737B1"/>
+    <w:multiLevelType w:val="hybridMultilevel"/>
+    <w:tmpl w:val="F320CA38"/>
+    <w:lvl w:ilvl="0" w:tplc="7B224C70">
+      <w:numFmt w:val="bullet"/>
+      <w:lvlText w:val=""/>
+      <w:lvlJc w:val="left"/>
+      <w:pPr>
+        <w:ind w:left="720" w:hanging="360"/>
+      </w:pPr>
+      <w:rPr>
+        <w:rFonts w:ascii="Symbol" w:eastAsiaTheme="minorEastAsia" w:hAnsi="Symbol" w:cstheme="minorBidi" w:hint="default"/>
+      </w:rPr>
+    </w:lvl>
+    <w:lvl w:ilvl="1" w:tplc="04160003">
+      <w:start w:val="1"/>
+      <w:numFmt w:val="bullet"/>
+      <w:lvlText w:val="o"/>
+      <w:lvlJc w:val="left"/>
+      <w:pPr>
+        <w:ind w:left="1440" w:hanging="360"/>
+      </w:pPr>
+      <w:rPr>
+        <w:rFonts w:ascii="Courier New" w:hAnsi="Courier New" w:cs="Courier New" w:hint="default"/>
+      </w:rPr>
+    </w:lvl>
+    <w:lvl w:ilvl="2" w:tplc="04160005">
+      <w:start w:val="1"/>
+      <w:numFmt w:val="bullet"/>
+      <w:lvlText w:val=""/>
+      <w:lvlJc w:val="left"/>
+      <w:pPr>
+        <w:ind w:left="2160" w:hanging="360"/>
+      </w:pPr>
+      <w:rPr>
+        <w:rFonts w:ascii="Wingdings" w:hAnsi="Wingdings" w:hint="default"/>
+      </w:rPr>
+    </w:lvl>
+    <w:lvl w:ilvl="3" w:tplc="04160001" w:tentative="1">
+      <w:start w:val="1"/>
+      <w:numFmt w:val="bullet"/>
+      <w:lvlText w:val=""/>
+      <w:lvlJc w:val="left"/>
+      <w:pPr>
+        <w:ind w:left="2880" w:hanging="360"/>
+      </w:pPr>
+      <w:rPr>
+        <w:rFonts w:ascii="Symbol" w:hAnsi="Symbol" w:hint="default"/>
+      </w:rPr>
+    </w:lvl>
+    <w:lvl w:ilvl="4" w:tplc="04160003" w:tentative="1">
+      <w:start w:val="1"/>
+      <w:numFmt w:val="bullet"/>
+      <w:lvlText w:val="o"/>
+      <w:lvlJc w:val="left"/>
+      <w:pPr>
+        <w:ind w:left="3600" w:hanging="360"/>
+      </w:pPr>
+      <w:rPr>
+        <w:rFonts w:ascii="Courier New" w:hAnsi="Courier New" w:cs="Courier New" w:hint="default"/>
+      </w:rPr>
+    </w:lvl>
+    <w:lvl w:ilvl="5" w:tplc="04160005" w:tentative="1">
+      <w:start w:val="1"/>
+      <w:numFmt w:val="bullet"/>
+      <w:lvlText w:val=""/>
+      <w:lvlJc w:val="left"/>
+      <w:pPr>
+        <w:ind w:left="4320" w:hanging="360"/>
+      </w:pPr>
+      <w:rPr>
+        <w:rFonts w:ascii="Wingdings" w:hAnsi="Wingdings" w:hint="default"/>
+      </w:rPr>
+    </w:lvl>
+    <w:lvl w:ilvl="6" w:tplc="04160001" w:tentative="1">
+      <w:start w:val="1"/>
+      <w:numFmt w:val="bullet"/>
+      <w:lvlText w:val=""/>
+      <w:lvlJc w:val="left"/>
+      <w:pPr>
+        <w:ind w:left="5040" w:hanging="360"/>
+      </w:pPr>
+      <w:rPr>
+        <w:rFonts w:ascii="Symbol" w:hAnsi="Symbol" w:hint="default"/>
+      </w:rPr>
+    </w:lvl>
+    <w:lvl w:ilvl="7" w:tplc="04160003" w:tentative="1">
+      <w:start w:val="1"/>
+      <w:numFmt w:val="bullet"/>
+      <w:lvlText w:val="o"/>
+      <w:lvlJc w:val="left"/>
+      <w:pPr>
+        <w:ind w:left="5760" w:hanging="360"/>
+      </w:pPr>
+      <w:rPr>
+        <w:rFonts w:ascii="Courier New" w:hAnsi="Courier New" w:cs="Courier New" w:hint="default"/>
+      </w:rPr>
+    </w:lvl>
+    <w:lvl w:ilvl="8" w:tplc="04160005" w:tentative="1">
+      <w:start w:val="1"/>
+      <w:numFmt w:val="bullet"/>
+      <w:lvlText w:val=""/>
+      <w:lvlJc w:val="left"/>
+      <w:pPr>
+        <w:ind w:left="6480" w:hanging="360"/>
+      </w:pPr>
+      <w:rPr>
+        <w:rFonts w:ascii="Wingdings" w:hAnsi="Wingdings" w:hint="default"/>
+      </w:rPr>
+    </w:lvl>
+  </w:abstractNum>
+  <w:abstractNum w:abstractNumId="4">
     <w:nsid w:val="37F72A90"/>
     <w:multiLevelType w:val="hybridMultilevel"/>
     <w:tmpl w:val="16A2A6A0"/>
@@ -2162,7 +3054,7 @@
       </w:pPr>
     </w:lvl>
   </w:abstractNum>
-  <w:abstractNum w:abstractNumId="4">
+  <w:abstractNum w:abstractNumId="5">
     <w:nsid w:val="3CB70C01"/>
     <w:multiLevelType w:val="hybridMultilevel"/>
     <w:tmpl w:val="B98EEC78"/>
@@ -2251,7 +3143,7 @@
       </w:pPr>
     </w:lvl>
   </w:abstractNum>
-  <w:abstractNum w:abstractNumId="5">
+  <w:abstractNum w:abstractNumId="6">
     <w:nsid w:val="50546F27"/>
     <w:multiLevelType w:val="hybridMultilevel"/>
     <w:tmpl w:val="C560745E"/>
@@ -2363,7 +3255,7 @@
       </w:rPr>
     </w:lvl>
   </w:abstractNum>
-  <w:abstractNum w:abstractNumId="6">
+  <w:abstractNum w:abstractNumId="7">
     <w:nsid w:val="5B047701"/>
     <w:multiLevelType w:val="hybridMultilevel"/>
     <w:tmpl w:val="4AEA888A"/>
@@ -2449,7 +3341,7 @@
       </w:pPr>
     </w:lvl>
   </w:abstractNum>
-  <w:abstractNum w:abstractNumId="7">
+  <w:abstractNum w:abstractNumId="8">
     <w:nsid w:val="6AD06FC0"/>
     <w:multiLevelType w:val="hybridMultilevel"/>
     <w:tmpl w:val="E264B93E"/>
@@ -2562,28 +3454,31 @@
     </w:lvl>
   </w:abstractNum>
   <w:num w:numId="1">
-    <w:abstractNumId w:val="3"/>
+    <w:abstractNumId w:val="4"/>
   </w:num>
   <w:num w:numId="2">
-    <w:abstractNumId w:val="4"/>
+    <w:abstractNumId w:val="5"/>
   </w:num>
   <w:num w:numId="3">
     <w:abstractNumId w:val="1"/>
   </w:num>
   <w:num w:numId="4">
-    <w:abstractNumId w:val="6"/>
+    <w:abstractNumId w:val="7"/>
   </w:num>
   <w:num w:numId="5">
-    <w:abstractNumId w:val="5"/>
+    <w:abstractNumId w:val="6"/>
   </w:num>
   <w:num w:numId="6">
     <w:abstractNumId w:val="0"/>
   </w:num>
   <w:num w:numId="7">
-    <w:abstractNumId w:val="7"/>
+    <w:abstractNumId w:val="8"/>
   </w:num>
   <w:num w:numId="8">
     <w:abstractNumId w:val="2"/>
+  </w:num>
+  <w:num w:numId="9">
+    <w:abstractNumId w:val="3"/>
   </w:num>
 </w:numbering>
 </file>
@@ -2820,7 +3715,6 @@
   <w:style w:type="character" w:default="1" w:styleId="DefaultParagraphFont">
     <w:name w:val="Default Paragraph Font"/>
     <w:uiPriority w:val="1"/>
-    <w:semiHidden/>
     <w:unhideWhenUsed/>
   </w:style>
   <w:style w:type="table" w:default="1" w:styleId="TableNormal">
@@ -3029,6 +3923,74 @@
       <w:rFonts w:ascii="Tahoma" w:hAnsi="Tahoma" w:cs="Tahoma"/>
       <w:sz w:val="16"/>
       <w:szCs w:val="16"/>
+    </w:rPr>
+  </w:style>
+  <w:style w:type="character" w:styleId="CommentReference">
+    <w:name w:val="annotation reference"/>
+    <w:basedOn w:val="DefaultParagraphFont"/>
+    <w:uiPriority w:val="99"/>
+    <w:semiHidden/>
+    <w:unhideWhenUsed/>
+    <w:rsid w:val="00443479"/>
+    <w:rPr>
+      <w:sz w:val="16"/>
+      <w:szCs w:val="16"/>
+    </w:rPr>
+  </w:style>
+  <w:style w:type="paragraph" w:styleId="CommentText">
+    <w:name w:val="annotation text"/>
+    <w:basedOn w:val="Normal"/>
+    <w:link w:val="CommentTextChar"/>
+    <w:uiPriority w:val="99"/>
+    <w:semiHidden/>
+    <w:unhideWhenUsed/>
+    <w:rsid w:val="00443479"/>
+    <w:pPr>
+      <w:spacing w:line="240" w:lineRule="auto"/>
+    </w:pPr>
+    <w:rPr>
+      <w:sz w:val="20"/>
+      <w:szCs w:val="20"/>
+    </w:rPr>
+  </w:style>
+  <w:style w:type="character" w:customStyle="1" w:styleId="CommentTextChar">
+    <w:name w:val="Comment Text Char"/>
+    <w:basedOn w:val="DefaultParagraphFont"/>
+    <w:link w:val="CommentText"/>
+    <w:uiPriority w:val="99"/>
+    <w:semiHidden/>
+    <w:rsid w:val="00443479"/>
+    <w:rPr>
+      <w:sz w:val="20"/>
+      <w:szCs w:val="20"/>
+    </w:rPr>
+  </w:style>
+  <w:style w:type="paragraph" w:styleId="CommentSubject">
+    <w:name w:val="annotation subject"/>
+    <w:basedOn w:val="CommentText"/>
+    <w:next w:val="CommentText"/>
+    <w:link w:val="CommentSubjectChar"/>
+    <w:uiPriority w:val="99"/>
+    <w:semiHidden/>
+    <w:unhideWhenUsed/>
+    <w:rsid w:val="00443479"/>
+    <w:rPr>
+      <w:b/>
+      <w:bCs/>
+    </w:rPr>
+  </w:style>
+  <w:style w:type="character" w:customStyle="1" w:styleId="CommentSubjectChar">
+    <w:name w:val="Comment Subject Char"/>
+    <w:basedOn w:val="CommentTextChar"/>
+    <w:link w:val="CommentSubject"/>
+    <w:uiPriority w:val="99"/>
+    <w:semiHidden/>
+    <w:rsid w:val="00443479"/>
+    <w:rPr>
+      <w:b/>
+      <w:bCs/>
+      <w:sz w:val="20"/>
+      <w:szCs w:val="20"/>
     </w:rPr>
   </w:style>
 </w:styles>
@@ -3266,7 +4228,6 @@
   <w:style w:type="character" w:default="1" w:styleId="DefaultParagraphFont">
     <w:name w:val="Default Paragraph Font"/>
     <w:uiPriority w:val="1"/>
-    <w:semiHidden/>
     <w:unhideWhenUsed/>
   </w:style>
   <w:style w:type="table" w:default="1" w:styleId="TableNormal">
@@ -3475,6 +4436,74 @@
       <w:rFonts w:ascii="Tahoma" w:hAnsi="Tahoma" w:cs="Tahoma"/>
       <w:sz w:val="16"/>
       <w:szCs w:val="16"/>
+    </w:rPr>
+  </w:style>
+  <w:style w:type="character" w:styleId="CommentReference">
+    <w:name w:val="annotation reference"/>
+    <w:basedOn w:val="DefaultParagraphFont"/>
+    <w:uiPriority w:val="99"/>
+    <w:semiHidden/>
+    <w:unhideWhenUsed/>
+    <w:rsid w:val="00443479"/>
+    <w:rPr>
+      <w:sz w:val="16"/>
+      <w:szCs w:val="16"/>
+    </w:rPr>
+  </w:style>
+  <w:style w:type="paragraph" w:styleId="CommentText">
+    <w:name w:val="annotation text"/>
+    <w:basedOn w:val="Normal"/>
+    <w:link w:val="CommentTextChar"/>
+    <w:uiPriority w:val="99"/>
+    <w:semiHidden/>
+    <w:unhideWhenUsed/>
+    <w:rsid w:val="00443479"/>
+    <w:pPr>
+      <w:spacing w:line="240" w:lineRule="auto"/>
+    </w:pPr>
+    <w:rPr>
+      <w:sz w:val="20"/>
+      <w:szCs w:val="20"/>
+    </w:rPr>
+  </w:style>
+  <w:style w:type="character" w:customStyle="1" w:styleId="CommentTextChar">
+    <w:name w:val="Comment Text Char"/>
+    <w:basedOn w:val="DefaultParagraphFont"/>
+    <w:link w:val="CommentText"/>
+    <w:uiPriority w:val="99"/>
+    <w:semiHidden/>
+    <w:rsid w:val="00443479"/>
+    <w:rPr>
+      <w:sz w:val="20"/>
+      <w:szCs w:val="20"/>
+    </w:rPr>
+  </w:style>
+  <w:style w:type="paragraph" w:styleId="CommentSubject">
+    <w:name w:val="annotation subject"/>
+    <w:basedOn w:val="CommentText"/>
+    <w:next w:val="CommentText"/>
+    <w:link w:val="CommentSubjectChar"/>
+    <w:uiPriority w:val="99"/>
+    <w:semiHidden/>
+    <w:unhideWhenUsed/>
+    <w:rsid w:val="00443479"/>
+    <w:rPr>
+      <w:b/>
+      <w:bCs/>
+    </w:rPr>
+  </w:style>
+  <w:style w:type="character" w:customStyle="1" w:styleId="CommentSubjectChar">
+    <w:name w:val="Comment Subject Char"/>
+    <w:basedOn w:val="CommentTextChar"/>
+    <w:link w:val="CommentSubject"/>
+    <w:uiPriority w:val="99"/>
+    <w:semiHidden/>
+    <w:rsid w:val="00443479"/>
+    <w:rPr>
+      <w:b/>
+      <w:bCs/>
+      <w:sz w:val="20"/>
+      <w:szCs w:val="20"/>
     </w:rPr>
   </w:style>
 </w:styles>
@@ -3770,7 +4799,7 @@
 </file>
 
 <file path=customXml/itemProps1.xml><?xml version="1.0" encoding="utf-8"?>
-<ds:datastoreItem xmlns:ds="http://schemas.openxmlformats.org/officeDocument/2006/customXml" ds:itemID="{4F8E4C96-DC0A-407E-92BC-F1EC635C5E61}">
+<ds:datastoreItem xmlns:ds="http://schemas.openxmlformats.org/officeDocument/2006/customXml" ds:itemID="{90D7144C-E425-4967-B7AD-44CDA706F91D}">
   <ds:schemaRefs>
     <ds:schemaRef ds:uri="http://schemas.openxmlformats.org/officeDocument/2006/bibliography"/>
   </ds:schemaRefs>

</xml_diff>